<commit_message>
added pat edits to discussion
</commit_message>
<xml_diff>
--- a/Baxter_FITs_2016.docx
+++ b/Baxter_FITs_2016.docx
@@ -529,17 +529,17 @@
     </w:p>
     <w:p>
       <w:r>
-        <w:t xml:space="preserve">In this study we demonstrated that bacterial DNA isolated from FIT cartridges recapitulates the community structure and membership of patients' stool microbiota. FIT/stool pairs were significantly more similar within an individual than between individuals, and the interindividual differences in stool microbiota structure were conserved in FIT cartridge-derived microbiota. Furthermore, FIT cartridge-derived and stool-derived bacterial DNA were equally predictive for differentiating healthy individuals from those with CRC. Finally, hemoglobin concentrations determined by FIT could be combined with microbiota from FIT cartridges to improve the sensitivity for detecting cancer.</w:t>
-      </w:r>
-    </w:p>
-    <w:p>
-      <w:r>
-        <w:t xml:space="preserve">The lower biomass of FIT cartridge buffer compared to stool does increase the risk of results being influenced by contaminants. For example, an OTU associated with Pantoea was found in all FIT cartridge samples and only ## stool samples. This may have been due to reagent contamination that was at a low enough concentration to be undetectable in DNA from stool samples, but high enough to become apparent in the lower biomass FIT cartridges. Alternatively storage conditions could have played a role in biasing certain genera. FIT cartridges spent more time at or near room temperature so that they could be analyzed for hemoglobin concentration. Therefore its possible that certain species were able to grow, shifting their abundance relative to stool. Any biases were limitted to a small number of genera and had no apprent impact on the ability to detect CRC from FIT cartridged-derived DNA.</w:t>
-      </w:r>
-    </w:p>
-    <w:p>
-      <w:r>
-        <w:t xml:space="preserve">These findings demonstrate the potential for using DNA from FIT cartridges for microbiota-based screening. This could eliminate the need to collect and process separate stool samples, reducing the cost of screening. Furthermore, annual FIT cartridges could be used to moniter changes to a patients microbiota over time, making it possible to detect any shifts toward a disease-associated microbiome. It would also be possible to use FIT cartridges, rather than separate stool samples, for future studies on the role of the gut microbiota and CRC. Since FIT cartridges are already collected for CRC screening, it may be easier to recruit patients for large-scale validations of microbiota-based screening methods.</w:t>
+        <w:t xml:space="preserve">Bacterial DNA isolated from FIT cartridges recapitulates the community structure and membership of patients' stool microbiota. FIT/stool pairs collected from the same patient were significantly more similar to each other than samples from different patients and the inter-patient differences in stool microbiota structure were conserved in FIT cartridge-derived microbiota. More importantly, random forest models generated using FIT cartridge-derived and stool-derived bacterial DNA were equally predictive for differentiating healthy patients from those with adenomas and carcinomas. Finally, as we have previously seen when using DNA isolated directly from stool, hemoglobin concentrations determined by FIT could be combined with microbiota from FIT cartridges to improve the sensitivity for detecting cancer.</w:t>
+      </w:r>
+    </w:p>
+    <w:p>
+      <w:r>
+        <w:t xml:space="preserve">The lower biomass of FIT cartridge buffer compared to stool does increase the risk of results being influenced by contaminating bacterial DNA. For example, an OTU associated with Pantoea was found in 98.7% of FIT cartridge samples and only 8.4% of stool samples. This may have been due to reagent contamination that was at a low enough concentration to be undetectable in DNA from stool samples, but high enough to become apparent in the lower biomass FIT cartridges. Alternatively storage conditions could have played a role in biasing the relative abundances of certain genera. FIT cartridges spent more time at or near room temperature so that they could be analyzed for hemoglobin concentration. Therefore it is possible that certain bacterial populations (e.g. Pantoea) were able to grow, shifting their abundance relative to stool. Any biases were limited to a small number of genera and had no apparent impact on the ability to detect CRC from FIT cartridge-derived DNA.</w:t>
+      </w:r>
+    </w:p>
+    <w:p>
+      <w:r>
+        <w:t xml:space="preserve">These findings demonstrate the potential for using DNA extracted from FIT cartridges for microbiota-based screening. This could eliminate the need to collect and process separate stool samples, reducing the cost of screening. Furthermore, using samples from patients that undergo annual FIT screening could be used to monitor temporal changes to a patient's microbiota, making it possible to detect any shifts toward a disease-associated microbiota. It would also be possible to use FIT cartridges rather than separate stool samples for future studies on the role of the gut microbiota and CRC. Since FIT cartridges are already collected for CRC screening, it may be easier to recruit patients for large-scale validations of microbiota-based screening methods.</w:t>
       </w:r>
     </w:p>
     <w:p>
@@ -1286,7 +1286,7 @@
     </w:lvl>
   </w:abstractNum>
   <w:abstractNum w:abstractNumId="990">
-    <w:nsid w:val="900fea49"/>
+    <w:nsid w:val="10e76540"/>
     <w:multiLevelType w:val="multilevel"/>
     <w:lvl w:ilvl="0">
       <w:numFmt w:val="bullet"/>

</xml_diff>

<commit_message>
changed figures to tiffs
</commit_message>
<xml_diff>
--- a/Baxter_FITs_2016.docx
+++ b/Baxter_FITs_2016.docx
@@ -556,14 +556,14 @@
       <w:r>
         <w:drawing>
           <wp:inline>
-            <wp:extent cx="5943600" cy="2971800"/>
+            <wp:extent cx="1524000" cy="1524000"/>
             <wp:effectExtent b="0" l="0" r="0" t="0"/>
             <wp:docPr descr="" id="1" name="Picture"/>
             <a:graphic>
               <a:graphicData uri="http://schemas.openxmlformats.org/drawingml/2006/picture">
                 <pic:pic>
                   <pic:nvPicPr>
-                    <pic:cNvPr descr="results/figure1.png" id="0" name="Picture"/>
+                    <pic:cNvPr descr="results/figure1.tiff" id="0" name="Picture"/>
                     <pic:cNvPicPr>
                       <a:picLocks noChangeArrowheads="1" noChangeAspect="1"/>
                     </pic:cNvPicPr>
@@ -577,7 +577,7 @@
                   <pic:spPr bwMode="auto">
                     <a:xfrm>
                       <a:off x="0" y="0"/>
-                      <a:ext cx="5943600" cy="2971800"/>
+                      <a:ext cx="1524000" cy="1524000"/>
                     </a:xfrm>
                     <a:prstGeom prst="rect">
                       <a:avLst/>
@@ -614,14 +614,14 @@
       <w:r>
         <w:drawing>
           <wp:inline>
-            <wp:extent cx="5943600" cy="4953000"/>
+            <wp:extent cx="1524000" cy="1524000"/>
             <wp:effectExtent b="0" l="0" r="0" t="0"/>
             <wp:docPr descr="" id="1" name="Picture"/>
             <a:graphic>
               <a:graphicData uri="http://schemas.openxmlformats.org/drawingml/2006/picture">
                 <pic:pic>
                   <pic:nvPicPr>
-                    <pic:cNvPr descr="results/figure2A.png" id="0" name="Picture"/>
+                    <pic:cNvPr descr="results/figure2A.tiff" id="0" name="Picture"/>
                     <pic:cNvPicPr>
                       <a:picLocks noChangeArrowheads="1" noChangeAspect="1"/>
                     </pic:cNvPicPr>
@@ -635,7 +635,7 @@
                   <pic:spPr bwMode="auto">
                     <a:xfrm>
                       <a:off x="0" y="0"/>
-                      <a:ext cx="5943600" cy="4953000"/>
+                      <a:ext cx="1524000" cy="1524000"/>
                     </a:xfrm>
                     <a:prstGeom prst="rect">
                       <a:avLst/>
@@ -659,14 +659,14 @@
       <w:r>
         <w:drawing>
           <wp:inline>
-            <wp:extent cx="5943600" cy="5283200"/>
+            <wp:extent cx="1524000" cy="1524000"/>
             <wp:effectExtent b="0" l="0" r="0" t="0"/>
             <wp:docPr descr="" id="1" name="Picture"/>
             <a:graphic>
               <a:graphicData uri="http://schemas.openxmlformats.org/drawingml/2006/picture">
                 <pic:pic>
                   <pic:nvPicPr>
-                    <pic:cNvPr descr="results/figure2B.png" id="0" name="Picture"/>
+                    <pic:cNvPr descr="results/figure2B.tiff" id="0" name="Picture"/>
                     <pic:cNvPicPr>
                       <a:picLocks noChangeArrowheads="1" noChangeAspect="1"/>
                     </pic:cNvPicPr>
@@ -680,7 +680,7 @@
                   <pic:spPr bwMode="auto">
                     <a:xfrm>
                       <a:off x="0" y="0"/>
-                      <a:ext cx="5943600" cy="5283200"/>
+                      <a:ext cx="1524000" cy="1524000"/>
                     </a:xfrm>
                     <a:prstGeom prst="rect">
                       <a:avLst/>
@@ -718,14 +718,14 @@
       <w:r>
         <w:drawing>
           <wp:inline>
-            <wp:extent cx="5943600" cy="5283200"/>
+            <wp:extent cx="1524000" cy="1524000"/>
             <wp:effectExtent b="0" l="0" r="0" t="0"/>
             <wp:docPr descr="" id="1" name="Picture"/>
             <a:graphic>
               <a:graphicData uri="http://schemas.openxmlformats.org/drawingml/2006/picture">
                 <pic:pic>
                   <pic:nvPicPr>
-                    <pic:cNvPr descr="results/figure3.png" id="0" name="Picture"/>
+                    <pic:cNvPr descr="results/figure3.tiff" id="0" name="Picture"/>
                     <pic:cNvPicPr>
                       <a:picLocks noChangeArrowheads="1" noChangeAspect="1"/>
                     </pic:cNvPicPr>
@@ -739,7 +739,7 @@
                   <pic:spPr bwMode="auto">
                     <a:xfrm>
                       <a:off x="0" y="0"/>
-                      <a:ext cx="5943600" cy="5283200"/>
+                      <a:ext cx="1524000" cy="1524000"/>
                     </a:xfrm>
                     <a:prstGeom prst="rect">
                       <a:avLst/>
@@ -1286,7 +1286,7 @@
     </w:lvl>
   </w:abstractNum>
   <w:abstractNum w:abstractNumId="990">
-    <w:nsid w:val="10e76540"/>
+    <w:nsid w:val="66e59372"/>
     <w:multiLevelType w:val="multilevel"/>
     <w:lvl w:ilvl="0">
       <w:numFmt w:val="bullet"/>

</xml_diff>

<commit_message>
merged figures 2A and 2B
</commit_message>
<xml_diff>
--- a/Baxter_FITs_2016.docx
+++ b/Baxter_FITs_2016.docx
@@ -514,7 +514,7 @@
     </w:p>
     <w:p>
       <w:r>
-        <w:t xml:space="preserve">When screening for CRC it is important to detect adenomas in addition to carcinomas. Unfortunately the gut microbiota, like FIT, cannot reliably detect adenomas on its own. However, we have shown that combining bacterial abundances and hemoglobin concentration into a single model significantly imporoves detection of lesions, especially adenomas, over either method by itself. Therefore we generated random forest models that combined hemoglobin concentration as determined by FIT with bacterial abundance from either stool or FIT catrdiges. As with the cancer versus normal comparison above, there was no difference in AUC the model based on bacteria from stool and the model based on bacteria from FIT cartridge. Again, this shows that bacterial DNA isolated from FIT cartridges can be used in place of stool for detecting colonic lesions based on the microbiota.</w:t>
+        <w:t xml:space="preserve">When screening for CRC it is important to detect adenomas in addition to carcinomas. Unfortunately the gut microbiota, like FIT, cannot reliably detect adenomas on its own. However, we have shown that combining bacterial abundances and hemoglobin concentration into a single model significantly imporoves detection of lesions, especially adenomas, over either method by itself. Therefore we generated random forest models that combined hemoglobin concentration as determined by FIT with bacterial abundance from either stool or FIT catridges. As with the cancer versus normal comparison above, there was no difference in AUC the model based on bacteria from stool and the model based on bacteria from FIT cartridge. Again, this shows that bacterial DNA isolated from FIT cartridges can be used in place of stool for detecting colonic lesions based on the microbiota.</w:t>
       </w:r>
     </w:p>
     <w:p>
@@ -621,7 +621,7 @@
               <a:graphicData uri="http://schemas.openxmlformats.org/drawingml/2006/picture">
                 <pic:pic>
                   <pic:nvPicPr>
-                    <pic:cNvPr descr="results/figure2A.tiff" id="0" name="Picture"/>
+                    <pic:cNvPr descr="results/figure2.tiff" id="0" name="Picture"/>
                     <pic:cNvPicPr>
                       <a:picLocks noChangeArrowheads="1" noChangeAspect="1"/>
                     </pic:cNvPicPr>
@@ -653,9 +653,22 @@
           </wp:inline>
         </w:drawing>
       </w:r>
-      <w:r>
-        <w:t xml:space="preserve"> </w:t>
-      </w:r>
+    </w:p>
+    <w:p>
+      <w:r>
+        <w:rPr>
+          <w:b/>
+        </w:rPr>
+        <w:t xml:space="preserve">Figure 2. Bacterial populations conserved between stool and FIT cartridge.</w:t>
+      </w:r>
+      <w:r>
+        <w:t xml:space="preserve"> </w:t>
+      </w:r>
+      <w:r>
+        <w:t xml:space="preserve">(A) Scatterplot of the average relative abundance of each bacterial genus in stool and FIT cartridges. (B) Scatterplots of relative abundances of 4 OTUs frequently associated with CRC.</w:t>
+      </w:r>
+    </w:p>
+    <w:p>
       <w:r>
         <w:drawing>
           <wp:inline>
@@ -666,7 +679,7 @@
               <a:graphicData uri="http://schemas.openxmlformats.org/drawingml/2006/picture">
                 <pic:pic>
                   <pic:nvPicPr>
-                    <pic:cNvPr descr="results/figure2B.tiff" id="0" name="Picture"/>
+                    <pic:cNvPr descr="results/figure3.tiff" id="0" name="Picture"/>
                     <pic:cNvPicPr>
                       <a:picLocks noChangeArrowheads="1" noChangeAspect="1"/>
                     </pic:cNvPicPr>
@@ -705,65 +718,6 @@
         <w:rPr>
           <w:b/>
         </w:rPr>
-        <w:t xml:space="preserve">Figure 2. Bacterial populations conserved between stool and FIT cartridge.</w:t>
-      </w:r>
-      <w:r>
-        <w:t xml:space="preserve"> </w:t>
-      </w:r>
-      <w:r>
-        <w:t xml:space="preserve">(A) Scatterplot of the average relative abundance of each bacterial genus in stool and FIT cartridges. (B) Scatterplots of relative abundances of 4 OTUs frequently associated with CRC.</w:t>
-      </w:r>
-    </w:p>
-    <w:p>
-      <w:r>
-        <w:drawing>
-          <wp:inline>
-            <wp:extent cx="1524000" cy="1524000"/>
-            <wp:effectExtent b="0" l="0" r="0" t="0"/>
-            <wp:docPr descr="" id="1" name="Picture"/>
-            <a:graphic>
-              <a:graphicData uri="http://schemas.openxmlformats.org/drawingml/2006/picture">
-                <pic:pic>
-                  <pic:nvPicPr>
-                    <pic:cNvPr descr="results/figure3.tiff" id="0" name="Picture"/>
-                    <pic:cNvPicPr>
-                      <a:picLocks noChangeArrowheads="1" noChangeAspect="1"/>
-                    </pic:cNvPicPr>
-                  </pic:nvPicPr>
-                  <pic:blipFill>
-                    <a:blip r:embed="rId31"/>
-                    <a:stretch>
-                      <a:fillRect/>
-                    </a:stretch>
-                  </pic:blipFill>
-                  <pic:spPr bwMode="auto">
-                    <a:xfrm>
-                      <a:off x="0" y="0"/>
-                      <a:ext cx="1524000" cy="1524000"/>
-                    </a:xfrm>
-                    <a:prstGeom prst="rect">
-                      <a:avLst/>
-                    </a:prstGeom>
-                    <a:noFill/>
-                    <a:ln w="9525">
-                      <a:noFill/>
-                      <a:headEnd/>
-                      <a:tailEnd/>
-                    </a:ln>
-                  </pic:spPr>
-                </pic:pic>
-              </a:graphicData>
-            </a:graphic>
-          </wp:inline>
-        </w:drawing>
-      </w:r>
-      <w:r>
-        <w:t xml:space="preserve"> </w:t>
-      </w:r>
-      <w:r>
-        <w:rPr>
-          <w:b/>
-        </w:rPr>
         <w:t xml:space="preserve">Figure 3. Microbiota-based models from FIT cartridge DNA are as predictive as models from stool.</w:t>
       </w:r>
       <w:r>
@@ -777,8 +731,8 @@
       <w:pPr>
         <w:pStyle w:val="Heading3"/>
       </w:pPr>
-      <w:bookmarkStart w:id="32" w:name="references-25-references"/>
-      <w:bookmarkEnd w:id="32"/>
+      <w:bookmarkStart w:id="31" w:name="references-25-references"/>
+      <w:bookmarkEnd w:id="31"/>
       <w:r>
         <w:t xml:space="preserve">References (≤25 references)</w:t>
       </w:r>
@@ -1286,7 +1240,7 @@
     </w:lvl>
   </w:abstractNum>
   <w:abstractNum w:abstractNumId="990">
-    <w:nsid w:val="66e59372"/>
+    <w:nsid w:val="e06d0351"/>
     <w:multiLevelType w:val="multilevel"/>
     <w:lvl w:ilvl="0">
       <w:numFmt w:val="bullet"/>

</xml_diff>

<commit_message>
merged last two paragraphs
</commit_message>
<xml_diff>
--- a/Baxter_FITs_2016.docx
+++ b/Baxter_FITs_2016.docx
@@ -273,13 +273,13 @@
         <w:t xml:space="preserve">(6,7)</w:t>
       </w:r>
       <w:r>
-        <w:t xml:space="preserve">. Moreover, we have shown that combining microbiota-analysis with conventional diagnostics, like gFOBT and FIT, can significantly improve the detection of colonic lesions over either method by itself</w:t>
-      </w:r>
-      <w:r>
-        <w:t xml:space="preserve"> </w:t>
-      </w:r>
-      <w:r>
-        <w:t xml:space="preserve">(8,9)</w:t>
+        <w:t xml:space="preserve">. Moreover, we and others have shown that combining microbiota-analysis with conventional diagnostics, like gFOBT and FIT, can significantly improve the detection of colonic lesions over either method by itself</w:t>
+      </w:r>
+      <w:r>
+        <w:t xml:space="preserve"> </w:t>
+      </w:r>
+      <w:r>
+        <w:t xml:space="preserve">(6,8,9)</w:t>
       </w:r>
       <w:r>
         <w:t xml:space="preserve">. One limitation of microbiota-based CRC screening is the need to collect and process separate stool samples for microbiota characterization. Given the widespread use of FIT to collect specimens for screening, using the same sample for microbiota characterization could make processing more efficient and less expensive. We hypothesized that the small amount of fecal material contained in FIT sampling cartridges was sufficient to perform both hemoglobin quantification and microbiota characterization. To test this hypothesis, we isolated bacterial DNA from the residual buffer of FIT cartridges that had already been used for quantifying hemoglobin concentrations from stool. We then compared the bacterial composition of the FIT cartridge to that of DNA isolated directly from a patient's stool sample and assessed the ability of FIT cartidge-derived DNA to be used for microbiota-based CRC screening.</w:t>
@@ -361,46 +361,10 @@
         <w:t xml:space="preserve">)</w:t>
       </w:r>
       <w:r>
-        <w:t xml:space="preserve">. The optimal cutoff for each model was determined using Youden's</w:t>
-      </w:r>
-      <w:r>
-        <w:t xml:space="preserve"> </w:t>
-      </w:r>
-      <w:r>
-        <w:rPr>
-          <w:i/>
-        </w:rPr>
-        <w:t xml:space="preserve">J</w:t>
-      </w:r>
-      <w:r>
-        <w:t xml:space="preserve"> </w:t>
-      </w:r>
-      <w:r>
-        <w:t xml:space="preserve">statistic as implemented in the pROC package in R</w:t>
-      </w:r>
-      <w:r>
-        <w:t xml:space="preserve"> </w:t>
-      </w:r>
-      <w:r>
-        <w:t xml:space="preserve">(11)</w:t>
-      </w:r>
-      <w:r>
-        <w:t xml:space="preserve">.</w:t>
-      </w:r>
-    </w:p>
-    <w:p>
-      <w:pPr>
-        <w:pStyle w:val="Heading3"/>
-      </w:pPr>
-      <w:bookmarkStart w:id="25" w:name="results"/>
-      <w:bookmarkEnd w:id="25"/>
-      <w:r>
-        <w:t xml:space="preserve">Results</w:t>
-      </w:r>
-    </w:p>
-    <w:p>
-      <w:r>
-        <w:t xml:space="preserve">We tested whether the bacterial community profiles from FIT cartridges recapitulated their stool counterparts. First, we compared the number of OTUs shared between FIT/stool pairs from the same patient to the number of OTUs shared between patients. FIT cartridges and stool from the same patient had significantly more bacterial populations in common than those take from different patients (Fig. 1A, p&lt;0.001), indicating that community membership was conserved between stool and FIT cartridges. Second, we calculated the similarity in community structure between samples using 1-thetaYC index</w:t>
+        <w:t xml:space="preserve"> </w:t>
+      </w:r>
+      <w:r>
+        <w:t xml:space="preserve">as implemented in the pROC R package</w:t>
       </w:r>
       <w:r>
         <w:t xml:space="preserve"> </w:t>
@@ -418,6 +382,39 @@
         <w:t xml:space="preserve">)</w:t>
       </w:r>
       <w:r>
+        <w:t xml:space="preserve">.</w:t>
+      </w:r>
+    </w:p>
+    <w:p>
+      <w:pPr>
+        <w:pStyle w:val="Heading3"/>
+      </w:pPr>
+      <w:bookmarkStart w:id="25" w:name="results"/>
+      <w:bookmarkEnd w:id="25"/>
+      <w:r>
+        <w:t xml:space="preserve">Results</w:t>
+      </w:r>
+    </w:p>
+    <w:p>
+      <w:r>
+        <w:t xml:space="preserve">We tested whether the bacterial community profiles from FIT cartridges recapitulated their stool counterparts. First, we compared the number of OTUs shared between FIT/stool pairs from the same patient to the number of OTUs shared between patients. FIT cartridges and stool from the same patient had significantly more bacterial populations in common than those take from different patients (Fig. 1A, p&lt;0.001), indicating that community membership was conserved between stool and FIT cartridges. Second, we calculated the similarity in community structure between samples using 1-thetaYC index</w:t>
+      </w:r>
+      <w:r>
+        <w:t xml:space="preserve"> </w:t>
+      </w:r>
+      <w:r>
+        <w:t xml:space="preserve">(</w:t>
+      </w:r>
+      <w:r>
+        <w:rPr>
+          <w:b/>
+        </w:rPr>
+        <w:t xml:space="preserve">???</w:t>
+      </w:r>
+      <w:r>
+        <w:t xml:space="preserve">)</w:t>
+      </w:r>
+      <w:r>
         <w:t xml:space="preserve">. This metric compares the presence or absence of bacterial populations along with their relative abundance. The bacterial community structure of stool and FIT samples from the same patient were significantly more similar to each other than to stool or FIT from other patients (Fig. 1B, p&lt;0.001, two-sample Kolmogorov-Smirnov Test). Finally, we observed that the inter-personal variation in community structure between the stool samples of patients was conserved in samples from FIT cartridges (Mantel R=0.52, p&lt;0.001). These findings suggest that that the overall composition of the microbiota in FIT cartridges matches that of stool.</w:t>
       </w:r>
     </w:p>
@@ -491,30 +488,16 @@
     </w:p>
     <w:p>
       <w:r>
-        <w:t xml:space="preserve">We tested whether the bacterial relative abundances we observed in from FIT cartridges could be used to differentiate healthy patients from those with carcinomas using random forest models, as has been demonstrated with stool</w:t>
-      </w:r>
-      <w:r>
-        <w:t xml:space="preserve"> </w:t>
-      </w:r>
-      <w:r>
-        <w:t xml:space="preserve">(</w:t>
-      </w:r>
-      <w:r>
-        <w:rPr>
-          <w:b/>
-        </w:rPr>
-        <w:t xml:space="preserve">???</w:t>
-      </w:r>
-      <w:r>
-        <w:t xml:space="preserve">)</w:t>
-      </w:r>
-      <w:r>
-        <w:t xml:space="preserve">. Using DNA from the FIT cartridge, the optimal model utilized 32 OTUs and had an AUC of 0.853. There was no significant difference in the AUC for this model and the model based on DNA isolated directly from stool, which used 28 OTUs and had an AUC of 0.831 (p=0.41). This demonstrated that models based on bacterial DNA from FIT cartridges could be as predictive as DNA isolated directly from stool.</w:t>
-      </w:r>
-    </w:p>
-    <w:p>
-      <w:r>
-        <w:t xml:space="preserve">When screening for CRC it is important to detect adenomas in addition to carcinomas. Unfortunately the gut microbiota, like FIT, cannot reliably detect adenomas on its own. However, we have shown that combining bacterial abundances and hemoglobin concentration into a single model significantly imporoves detection of lesions, especially adenomas, over either method by itself. Therefore we generated random forest models that combined hemoglobin concentration as determined by FIT with bacterial abundance from either stool or FIT catridges. As with the cancer versus normal comparison above, there was no difference in AUC the model based on bacteria from stool and the model based on bacteria from FIT cartridge. Again, this shows that bacterial DNA isolated from FIT cartridges can be used in place of stool for detecting colonic lesions based on the microbiota.</w:t>
+        <w:t xml:space="preserve">We tested whether the bacterial relative abundances we observed from FIT cartridges could be used to differentiate healthy patients from those with carcinomas using random forest models, as has been demonstrated with stool</w:t>
+      </w:r>
+      <w:r>
+        <w:t xml:space="preserve"> </w:t>
+      </w:r>
+      <w:r>
+        <w:t xml:space="preserve">(9)</w:t>
+      </w:r>
+      <w:r>
+        <w:t xml:space="preserve">. Using DNA from the FIT cartridge, the optimal model utilized 50 OTUs and had an AUC of 0.843. There was no significant difference in the AUC for this model and the model based on DNA isolated directly from stool, which used 67 OTUs and had an AUC of 0.840 (p=0.92). We also generated random forest models for differentiating healthy patients from those with any type of lesions (i.e. adenoma or carcinoma). There was no difference in AUC between the stool-based model with 41 OTUs (AUC=0.700) and the FIT cartridge-based model with 41 OTUs (AUC=0.686,p=0.65). These findings demonstrated that models based on bacterial DNA from FIT cartridges could be as predictive as DNA isolated directly from stool.</w:t>
       </w:r>
     </w:p>
     <w:p>
@@ -595,8 +578,9 @@
           </wp:inline>
         </w:drawing>
       </w:r>
-    </w:p>
-    <w:p>
+      <w:r>
+        <w:br w:type="textWrapping"/>
+      </w:r>
       <w:r>
         <w:rPr>
           <w:b/>
@@ -653,8 +637,9 @@
           </wp:inline>
         </w:drawing>
       </w:r>
-    </w:p>
-    <w:p>
+      <w:r>
+        <w:br w:type="textWrapping"/>
+      </w:r>
       <w:r>
         <w:rPr>
           <w:b/>
@@ -712,7 +697,7 @@
         </w:drawing>
       </w:r>
       <w:r>
-        <w:t xml:space="preserve"> </w:t>
+        <w:br w:type="textWrapping"/>
       </w:r>
       <w:r>
         <w:rPr>
@@ -842,17 +827,6 @@
       </w:pPr>
       <w:r>
         <w:t xml:space="preserve">10. Calle ML, Urrea V, Boulesteix A-L, Malats N. AUC-RF: A new strategy for genomic profiling with random forest. Human heredity. Karger Publishers; 2011;72:121–32.</w:t>
-      </w:r>
-      <w:r>
-        <w:t xml:space="preserve"> </w:t>
-      </w:r>
-    </w:p>
-    <w:p>
-      <w:pPr>
-        <w:pStyle w:val="Bibliography"/>
-      </w:pPr>
-      <w:r>
-        <w:t xml:space="preserve">11. Youden WJ. Index for rating diagnostic tests. Cancer. Wiley Online Library; 1950;3:32–5.</w:t>
       </w:r>
       <w:r>
         <w:t xml:space="preserve"> </w:t>
@@ -1240,7 +1214,7 @@
     </w:lvl>
   </w:abstractNum>
   <w:abstractNum w:abstractNumId="990">
-    <w:nsid w:val="e06d0351"/>
+    <w:nsid w:val="6d997727"/>
     <w:multiLevelType w:val="multilevel"/>
     <w:lvl w:ilvl="0">
       <w:numFmt w:val="bullet"/>

</xml_diff>

<commit_message>
fixed 16s methods paragraph
that paragraph had been replaced with text for the stats method section
</commit_message>
<xml_diff>
--- a/Baxter_FITs_2016.docx
+++ b/Baxter_FITs_2016.docx
@@ -320,7 +320,34 @@
         <w:t xml:space="preserve"> </w:t>
       </w:r>
       <w:r>
-        <w:t xml:space="preserve">Stool samples were obtained through the Great Lakes-New England Early Detection Research Network. Patients were asymptomatic, at least 18 years old, willing to sign informed consent, able to tolerate removal of 58 mL of blood, and willing to collect a stool sample. Patient age at the time of enrollment ranged from 29 to 89 with a median of 60. Patients were were excluded if they had undergone surgery, radiation, or chemotherapy for current CRC prior to baseline samples or had inflammatory bowel disease, known hereditary non-polyposis CRC, or familial adenomatous polyposis. Patient diagnoses were determined by colonoscopic examination and histopathological review of any biopsies taken. Colonoscopies were performed and fecal samples were collected in four locations: Toronto (Ontario, Canada), Boston (Massachusetts, USA), Houston (Texas, USA), and Ann Arbor (Michigan, USA). Stool samples were packed in ice, shipped to a processing center via next day delivery and stored at -80˚C. Fecal material for FIT was collected from frozen stool aliquots using OC FIT-CHEK sampling bottles (Polymedco Inc.), processed using an OC-Auto Micro 80 automated system (Polymedco Inc.), and stored at -20C. The University of Michigan Institutional Review Board approved this study, and all subjects provided informed consent.</w:t>
+        <w:t xml:space="preserve">Processed FIT samples were thawed, and 100 µl of buffer were withdrawn by pipette for DNA extraction. DNA was isolated from FIT samples or matching stool samples using the PowerSoil-htp 96 Well Soil DNA isolation kit (MO BIO Laboratories) and an epMotion 5075 automated pipetting system (Eppendorf). The V4 region of the bacterial 16S rRNA gene was amplified using custom barcoded primers and sequenced as described previously using an Illumina MiSeq sequencer</w:t>
+      </w:r>
+      <w:r>
+        <w:t xml:space="preserve"> </w:t>
+      </w:r>
+      <w:r>
+        <w:t xml:space="preserve">(10)</w:t>
+      </w:r>
+      <w:r>
+        <w:t xml:space="preserve">. The 16S rRNA gene sequences were curated using the mothur software package, as described previously</w:t>
+      </w:r>
+      <w:r>
+        <w:t xml:space="preserve"> </w:t>
+      </w:r>
+      <w:r>
+        <w:t xml:space="preserve">(10,11)</w:t>
+      </w:r>
+      <w:r>
+        <w:t xml:space="preserve">. Curated sequences were clustered into operational taxonomic units (OTUs) using a 97% similarity cutoff with the average neighbor clustering algorithm. Sequences were classified using a naive Bayesian classifier trained against a 16S rRNA gene training set provided by the Ribosomal Database Project (RDP)</w:t>
+      </w:r>
+      <w:r>
+        <w:t xml:space="preserve"> </w:t>
+      </w:r>
+      <w:r>
+        <w:t xml:space="preserve">(12)</w:t>
+      </w:r>
+      <w:r>
+        <w:t xml:space="preserve">. Species-level classifications for OTUs of interest were determined by blasting the predominant sequences within each OTU to the NCBI 16S rRNA database. The putative species was only reported for OTUs with greater than 99% sequence identity to a single species in the database; otherwise the consensus RDP classification was used.</w:t>
       </w:r>
     </w:p>
     <w:p>
@@ -340,7 +367,7 @@
         <w:t xml:space="preserve"> </w:t>
       </w:r>
       <w:r>
-        <w:t xml:space="preserve">(10)</w:t>
+        <w:t xml:space="preserve">(13)</w:t>
       </w:r>
       <w:r>
         <w:t xml:space="preserve">. The most predictive OTUs were determined based on mean decrease in accuracy when removed from the model. The area under the curve (AUC) of receiver operator characteristic (ROC) curves were compared using the method described by DeLong et al.</w:t>
@@ -349,16 +376,7 @@
         <w:t xml:space="preserve"> </w:t>
       </w:r>
       <w:r>
-        <w:t xml:space="preserve">(</w:t>
-      </w:r>
-      <w:r>
-        <w:rPr>
-          <w:b/>
-        </w:rPr>
-        <w:t xml:space="preserve">???</w:t>
-      </w:r>
-      <w:r>
-        <w:t xml:space="preserve">)</w:t>
+        <w:t xml:space="preserve">(14)</w:t>
       </w:r>
       <w:r>
         <w:t xml:space="preserve"> </w:t>
@@ -370,16 +388,7 @@
         <w:t xml:space="preserve"> </w:t>
       </w:r>
       <w:r>
-        <w:t xml:space="preserve">(</w:t>
-      </w:r>
-      <w:r>
-        <w:rPr>
-          <w:b/>
-        </w:rPr>
-        <w:t xml:space="preserve">???</w:t>
-      </w:r>
-      <w:r>
-        <w:t xml:space="preserve">)</w:t>
+        <w:t xml:space="preserve">(15)</w:t>
       </w:r>
       <w:r>
         <w:t xml:space="preserve">.</w:t>
@@ -826,7 +835,62 @@
         <w:pStyle w:val="Bibliography"/>
       </w:pPr>
       <w:r>
-        <w:t xml:space="preserve">10. Calle ML, Urrea V, Boulesteix A-L, Malats N. AUC-RF: A new strategy for genomic profiling with random forest. Human heredity. Karger Publishers; 2011;72:121–32.</w:t>
+        <w:t xml:space="preserve">10. Kozich JJ, Westcott SL, Baxter NT, Highlander SK, Schloss PD. Development of a dual-index sequencing strategy and curation pipeline for analyzing amplicon sequence data on the MiSeq Illumina sequencing platform. Applied and environmental microbiology. Am Soc Microbiol; 2013;79:5112–20.</w:t>
+      </w:r>
+      <w:r>
+        <w:t xml:space="preserve"> </w:t>
+      </w:r>
+    </w:p>
+    <w:p>
+      <w:pPr>
+        <w:pStyle w:val="Bibliography"/>
+      </w:pPr>
+      <w:r>
+        <w:t xml:space="preserve">11. Schloss PD, Westcott SL, Ryabin T, Hall JR, Hartmann M, Hollister EB, et al. Introducing mothur: open-source, platform-independent, community-supported software for describing and comparing microbial communities. Applied and environmental microbiology. Am Soc Microbiol; 2009;75:7537–41.</w:t>
+      </w:r>
+      <w:r>
+        <w:t xml:space="preserve"> </w:t>
+      </w:r>
+    </w:p>
+    <w:p>
+      <w:pPr>
+        <w:pStyle w:val="Bibliography"/>
+      </w:pPr>
+      <w:r>
+        <w:t xml:space="preserve">12. Wang Q, Garrity GM, Tiedje JM, Cole JR. Naive bayesian classifier for rapid assignment of rRNA sequences into the new bacterial taxonomy. Applied and environmental microbiology. Am Soc Microbiol; 2007;73:5261–7.</w:t>
+      </w:r>
+      <w:r>
+        <w:t xml:space="preserve"> </w:t>
+      </w:r>
+    </w:p>
+    <w:p>
+      <w:pPr>
+        <w:pStyle w:val="Bibliography"/>
+      </w:pPr>
+      <w:r>
+        <w:t xml:space="preserve">13. Calle ML, Urrea V, Boulesteix A-L, Malats N. AUC-RF: A new strategy for genomic profiling with random forest. Human heredity. Karger Publishers; 2011;72:121–32.</w:t>
+      </w:r>
+      <w:r>
+        <w:t xml:space="preserve"> </w:t>
+      </w:r>
+    </w:p>
+    <w:p>
+      <w:pPr>
+        <w:pStyle w:val="Bibliography"/>
+      </w:pPr>
+      <w:r>
+        <w:t xml:space="preserve">14. DeLong ER, DeLong DM, Clarke-Pearson DL. Comparing the areas under two or more correlated receiver operating characteristic curves: a nonparametric approach. Biometrics. JSTOR; 1988;837–45.</w:t>
+      </w:r>
+      <w:r>
+        <w:t xml:space="preserve"> </w:t>
+      </w:r>
+    </w:p>
+    <w:p>
+      <w:pPr>
+        <w:pStyle w:val="Bibliography"/>
+      </w:pPr>
+      <w:r>
+        <w:t xml:space="preserve">15. Robin X, Turck N, Hainard A, Tiberti N, Lisacek F, Sanchez J-C, et al. pROC: an open-source package for R and S+ to analyze and compare ROC curves. BMC bioinformatics. BioMed Central; 2011;12:1.</w:t>
       </w:r>
       <w:r>
         <w:t xml:space="preserve"> </w:t>
@@ -1214,7 +1278,7 @@
     </w:lvl>
   </w:abstractNum>
   <w:abstractNum w:abstractNumId="990">
-    <w:nsid w:val="6d997727"/>
+    <w:nsid w:val="baa0cb47"/>
     <w:multiLevelType w:val="multilevel"/>
     <w:lvl w:ilvl="0">
       <w:numFmt w:val="bullet"/>

</xml_diff>

<commit_message>
minor edits to text
</commit_message>
<xml_diff>
--- a/Baxter_FITs_2016.docx
+++ b/Baxter_FITs_2016.docx
@@ -424,12 +424,12 @@
         <w:t xml:space="preserve">)</w:t>
       </w:r>
       <w:r>
-        <w:t xml:space="preserve">. This metric compares the presence or absence of bacterial populations along with their relative abundance. The bacterial community structure of stool and FIT samples from the same patient were significantly more similar to each other than to stool or FIT from other patients (Fig. 1B, p&lt;0.001, two-sample Kolmogorov-Smirnov Test). Finally, we observed that the inter-personal variation in community structure between the stool samples of patients was conserved in samples from FIT cartridges (Mantel R=0.52, p&lt;0.001). These findings suggest that that the overall composition of the microbiota in FIT cartridges matches that of stool.</w:t>
-      </w:r>
-    </w:p>
-    <w:p>
-      <w:r>
-        <w:t xml:space="preserve">Next, we compared the abundance of each genus in the FIT cartridges and stool (Fig. 2A). There was a strong correlation between the average abundance of each genus in stool and FIT cartridges (Spearman rho: 0.699, p&lt;0.001), suggesting the abundance of bacterial genera was conserved. This correlation was especially strong for the 100 most abundant genera (Spearman rho: 0.886, p&lt;0.001). Several bacterial species have been repeatedly associated with CRC, including</w:t>
+        <w:t xml:space="preserve">. This metric compares the presence or absence of bacterial populations along with their relative abundance. The bacterial community structure of stool and FIT samples from the same patient were significantly more similar to each other than to stool or FIT from other patients (Fig. 1B, p&lt;0.001, two-sample Kolmogorov-Smirnov test). Finally, we observed that the inter-personal variation in community structure between the stool samples of patients was conserved in samples from FIT cartridges (Mantel test r=0.52, p&lt;0.001). These findings suggest that that the overall composition of the microbiota in FIT cartridges matches that of stool.</w:t>
+      </w:r>
+    </w:p>
+    <w:p>
+      <w:r>
+        <w:t xml:space="preserve">Next, we compared the abundance of each genus in the FIT cartridges and stool (Fig. 2A). There was a significant correlation between the average abundance of each genus in stool and FIT cartridges (Fig. 2A, Spearman rho: 0.699, p&lt;0.001), suggesting the abundance of bacterial genera was conserved. This correlation was especially strong for the 100 most abundant genera (Spearman rho: 0.886, p&lt;0.001). Several bacterial species have been repeatedly associated with CRC, including</w:t>
       </w:r>
       <w:r>
         <w:t xml:space="preserve"> </w:t>
@@ -480,16 +480,7 @@
         <w:t xml:space="preserve"> </w:t>
       </w:r>
       <w:r>
-        <w:t xml:space="preserve">(</w:t>
-      </w:r>
-      <w:r>
-        <w:rPr>
-          <w:b/>
-        </w:rPr>
-        <w:t xml:space="preserve">???</w:t>
-      </w:r>
-      <w:r>
-        <w:t xml:space="preserve">,6,7,9)</w:t>
+        <w:t xml:space="preserve">(6,7,9,16)</w:t>
       </w:r>
       <w:r>
         <w:t xml:space="preserve">. As expected, the abundance of OTUs associated with these species in stool was significantly correlated with their abundance in matched FIT cartridges (all p&lt;0.001)(Fig. 2B). We observed some biases in the abudance of certain taxa. In particular, the genus Pantoea was detected in 399 out of 404 FIT cartridges with an average abundance of 2.4%, but was only detected in 34 stool samples. The genus Helicobacter was detected in 172 FIT cartrdges, but only 10 stool samples. Likewise several genera of Actinobacteria were more abundant in stool samples compared to FIT. Notwithstanding these few exceptions, the abundance of the vast majority of genera were well conserved between stool and FIT cartridges.</w:t>
@@ -506,7 +497,7 @@
         <w:t xml:space="preserve">(9)</w:t>
       </w:r>
       <w:r>
-        <w:t xml:space="preserve">. Using DNA from the FIT cartridge, the optimal model utilized 50 OTUs and had an AUC of 0.843. There was no significant difference in the AUC for this model and the model based on DNA isolated directly from stool, which used 67 OTUs and had an AUC of 0.840 (p=0.92). We also generated random forest models for differentiating healthy patients from those with any type of lesions (i.e. adenoma or carcinoma). There was no difference in AUC between the stool-based model with 41 OTUs (AUC=0.700) and the FIT cartridge-based model with 41 OTUs (AUC=0.686,p=0.65). These findings demonstrated that models based on bacterial DNA from FIT cartridges could be as predictive as DNA isolated directly from stool.</w:t>
+        <w:t xml:space="preserve">. Using DNA from the FIT cartridge, the optimal model utilized 50 OTUs and had an AUC of 0.843. There was no significant difference in the AUC for this model and the model based on DNA isolated directly from stool, which used 67 OTUs and had an AUC of 0.840 (p=0.92). We also generated random forest models for differentiating healthy patients from those with any type of lesions (i.e. adenoma or carcinoma). There was no difference in AUC between the stool-based model with 41 OTUs (AUC=0.700) and the FIT cartridge-based model with 41 OTUs (AUC=0.686,p=0.65). These findings demonstrated that models based on bacterial DNA from FIT cartridges could be as predictive as models based on DNA isolated directly from stool.</w:t>
       </w:r>
     </w:p>
     <w:p>
@@ -521,12 +512,27 @@
     </w:p>
     <w:p>
       <w:r>
-        <w:t xml:space="preserve">Bacterial DNA isolated from FIT cartridges recapitulates the community structure and membership of patients' stool microbiota. FIT/stool pairs collected from the same patient were significantly more similar to each other than samples from different patients and the inter-patient differences in stool microbiota structure were conserved in FIT cartridge-derived microbiota. More importantly, random forest models generated using FIT cartridge-derived and stool-derived bacterial DNA were equally predictive for differentiating healthy patients from those with adenomas and carcinomas. Finally, as we have previously seen when using DNA isolated directly from stool, hemoglobin concentrations determined by FIT could be combined with microbiota from FIT cartridges to improve the sensitivity for detecting cancer.</w:t>
-      </w:r>
-    </w:p>
-    <w:p>
-      <w:r>
-        <w:t xml:space="preserve">The lower biomass of FIT cartridge buffer compared to stool does increase the risk of results being influenced by contaminating bacterial DNA. For example, an OTU associated with Pantoea was found in 98.7% of FIT cartridge samples and only 8.4% of stool samples. This may have been due to reagent contamination that was at a low enough concentration to be undetectable in DNA from stool samples, but high enough to become apparent in the lower biomass FIT cartridges. Alternatively storage conditions could have played a role in biasing the relative abundances of certain genera. FIT cartridges spent more time at or near room temperature so that they could be analyzed for hemoglobin concentration. Therefore it is possible that certain bacterial populations (e.g. Pantoea) were able to grow, shifting their abundance relative to stool. Any biases were limited to a small number of genera and had no apparent impact on the ability to detect CRC from FIT cartridge-derived DNA.</w:t>
+        <w:t xml:space="preserve">Bacterial DNA isolated from FIT cartridges recapitulates the community structure and membership of patients' stool microbiota. FIT/stool pairs collected from the same patient were significantly more similar to each other than samples from different patients and the inter-patient differences in stool microbiota structure were conserved in FIT cartridge-derived microbiota. More importantly, random forest models generated using bacterial abundances from FIT cartridge-derived and stool-derived DNA were equally predictive for differentiating healthy patients from those with adenomas and carcinomas.</w:t>
+      </w:r>
+    </w:p>
+    <w:p>
+      <w:r>
+        <w:t xml:space="preserve">The lower biomass of FIT cartridge buffer compared to stool does increase the risk of results being influenced by contaminating bacterial DNA. For example, an OTU associated with</w:t>
+      </w:r>
+      <w:r>
+        <w:t xml:space="preserve"> </w:t>
+      </w:r>
+      <w:r>
+        <w:rPr>
+          <w:i/>
+        </w:rPr>
+        <w:t xml:space="preserve">Pantoea</w:t>
+      </w:r>
+      <w:r>
+        <w:t xml:space="preserve"> </w:t>
+      </w:r>
+      <w:r>
+        <w:t xml:space="preserve">was found in 98.7% of FIT cartridge samples and only 8.4% of stool samples. This may have been due to reagent contamination that was at a low enough concentration to be undetectable in DNA from stool samples, but high enough to become apparent in the lower biomass FIT cartridges. Alternatively storage conditions could have played a role in biasing the relative abundances of certain genera. FIT cartridges spent more time exposed to ambient temperatures in order to be analyzed for hemoglobin concentration. Therefore it is possible that certain bacterial populations, especially aerobes, were able to grow. Any biases were limited to a small number of genera and had no apparent impact on the ability to detect CRC from FIT cartridge-derived DNA.</w:t>
       </w:r>
     </w:p>
     <w:p>
@@ -891,6 +897,17 @@
       </w:pPr>
       <w:r>
         <w:t xml:space="preserve">15. Robin X, Turck N, Hainard A, Tiberti N, Lisacek F, Sanchez J-C, et al. pROC: an open-source package for R and S+ to analyze and compare ROC curves. BMC bioinformatics. BioMed Central; 2011;12:1.</w:t>
+      </w:r>
+      <w:r>
+        <w:t xml:space="preserve"> </w:t>
+      </w:r>
+    </w:p>
+    <w:p>
+      <w:pPr>
+        <w:pStyle w:val="Bibliography"/>
+      </w:pPr>
+      <w:r>
+        <w:t xml:space="preserve">16. Warren RL, Freeman DJ, Pleasance S, Watson P, Moore RA, Cochrane K, et al. Co-occurrence of anaerobic bacteria in colorectal carcinomas. Microbiome. BioMed Central Ltd; 2013;1:16.</w:t>
       </w:r>
       <w:r>
         <w:t xml:space="preserve"> </w:t>
@@ -1278,7 +1295,7 @@
     </w:lvl>
   </w:abstractNum>
   <w:abstractNum w:abstractNumId="990">
-    <w:nsid w:val="baa0cb47"/>
+    <w:nsid w:val="7f416526"/>
     <w:multiLevelType w:val="multilevel"/>
     <w:lvl w:ilvl="0">
       <w:numFmt w:val="bullet"/>

</xml_diff>

<commit_message>
added reference to Figs 3B, 3D in results
</commit_message>
<xml_diff>
--- a/Baxter_FITs_2016.docx
+++ b/Baxter_FITs_2016.docx
@@ -497,7 +497,7 @@
         <w:t xml:space="preserve">(9)</w:t>
       </w:r>
       <w:r>
-        <w:t xml:space="preserve">. Using DNA from the FIT cartridge, the optimal model utilized 50 OTUs and had an AUC of 0.843. There was no significant difference in the AUC for this model and the model based on DNA isolated directly from stool, which used 67 OTUs and had an AUC of 0.840 (p=0.92). We also generated random forest models for differentiating healthy patients from those with any type of lesions (i.e. adenoma or carcinoma). There was no difference in AUC between the stool-based model with 41 OTUs (AUC=0.700) and the FIT cartridge-based model with 41 OTUs (AUC=0.686,p=0.65). These findings demonstrated that models based on bacterial DNA from FIT cartridges could be as predictive as models based on DNA isolated directly from stool.</w:t>
+        <w:t xml:space="preserve">. Using DNA from the FIT cartridge, the optimal model utilized 50 OTUs and had an AUC of 0.843. There was no significant difference in the AUC for this model and the model based on DNA isolated directly from stool, which used 67 OTUs and had an AUC of 0.840 (p=0.92). Furthermore, the probabilities of individuals having lesions according to the model from stool was correlated with probabilities determined by the model from FIT cartridges (Spearman rho: 0.645, p&lt;0.001, Fig. 3B). We also generated random forest models for differentiating healthy patients from those with any type of lesions (i.e. adenoma or carcinoma). There was no difference in AUC between the stool-based model with 41 OTUs (AUC=0.700) and the FIT cartridge-based model with 41 OTUs (AUC=0.686, p=0.65). Again, the probabilities of individuals having lesions according to the two models were significantly correlated (Spearman rho: 0.389, p&lt;0.001, Fig. 3D). These findings demonstrated that models based on bacterial DNA from FIT cartridges could be as predictive as models based on DNA isolated directly from stool.</w:t>
       </w:r>
     </w:p>
     <w:p>
@@ -1295,7 +1295,7 @@
     </w:lvl>
   </w:abstractNum>
   <w:abstractNum w:abstractNumId="990">
-    <w:nsid w:val="325a3ba5"/>
+    <w:nsid w:val="4f540c14"/>
     <w:multiLevelType w:val="multilevel"/>
     <w:lvl w:ilvl="0">
       <w:numFmt w:val="bullet"/>

</xml_diff>

<commit_message>
minor change to abstract
</commit_message>
<xml_diff>
--- a/Baxter_FITs_2016.docx
+++ b/Baxter_FITs_2016.docx
@@ -208,7 +208,7 @@
     </w:p>
     <w:p>
       <w:r>
-        <w:t xml:space="preserve">There is an urgent need for colorectal cancer (CRC) screening methods that are noninvasive, inexpensive, and capable of accurately detecting early stage tumors. It has been shown that models based on the gut microbiota can complement existing screening methods like the fecal occult blood test and fecal immunochemical test (FIT). However, a barrier for microbiota-based screening is the need to collect and store patients' stool samples. Using samples from 404 patients we tested whether the residual buffer from FIT cartridges could be used in place of stool samples for microbiota characterization. We found that the bacterial DNA isolated from FIT cartridges recapitulated the community structure and membership of patients' stool microbiota and that the abundance of bacteria associated with CRC were conserved. We also found that models for detecting CRC that were generated using bacterial abundances from FIT cartridges were equally predictive as models generated using bacterial abundances from stool. These findings demonstrate the potential for using FIT cartridges in place of stool for microbiota-based screening for CRC or other microbiome-associated diseases. Using FIT cartridges could facilitate combining hemoglobin quantification and microbiota characterization into a single test. Additionally, FIT cartridges could provide a new source of data for studying the role of the microbiome in CRC or other diseases.</w:t>
+        <w:t xml:space="preserve">There is an urgent need for colorectal cancer (CRC) screening methods that are noninvasive, inexpensive, and capable of accurately detecting early stage tumors. It has been shown that models based on the gut microbiota can complement existing screening methods like the fecal occult blood test and fecal immunochemical test (FIT). However, a barrier for microbiota-based screening is the need to collect and store patients' stool samples. Using samples from 404 patients we tested whether the residual buffer from FIT cartridges could be used in place of stool samples for microbiota characterization. We found that the bacterial DNA isolated from FIT cartridges recapitulated the community structure and membership of patients' stool microbiota and that the abundance of bacteria associated with CRC were conserved. We also found that models for detecting CRC that were generated using bacterial abundances from FIT cartridges were equally predictive as models generated using bacterial abundances from stool. These findings demonstrate the potential for using FIT cartridges in place of stool for microbiota-based screening for CRC or other microbiome-associated diseases. This could facilitate combining hemoglobin quantification and microbiota characterization into a single test. Additionally, FIT cartridges could provide a new source of data for studying the role of the microbiome in CRC or other diseases.</w:t>
       </w:r>
     </w:p>
     <w:p>
@@ -1295,7 +1295,7 @@
     </w:lvl>
   </w:abstractNum>
   <w:abstractNum w:abstractNumId="990">
-    <w:nsid w:val="db6e72a9"/>
+    <w:nsid w:val="c1461b80"/>
     <w:multiLevelType w:val="multilevel"/>
     <w:lvl w:ilvl="0">
       <w:numFmt w:val="bullet"/>

</xml_diff>

<commit_message>
soft coded mantel and k-s pvalues
</commit_message>
<xml_diff>
--- a/Baxter_FITs_2016.docx
+++ b/Baxter_FITs_2016.docx
@@ -208,7 +208,7 @@
     </w:p>
     <w:p>
       <w:r>
-        <w:t xml:space="preserve">There is an urgent need for colorectal cancer (CRC) screening methods that are noninvasive, inexpensive, and capable of accurately detecting early stage tumors. It has been shown that models based on the gut microbiota can complement existing screening methods like the fecal occult blood test and fecal immunochemical test (FIT). However, a barrier for microbiota-based screening is the need to collect and store patients' stool samples. Using samples from 404 patients we tested whether the residual buffer from FIT cartridges could be used in place of stool samples for microbiota characterization. We found that the bacterial DNA isolated from FIT cartridges recapitulated the community structure and membership of patients' stool microbiota and that the abundance of bacteria associated with CRC were conserved. We also found that models for detecting CRC that were generated using bacterial abundances from FIT cartridges were equally predictive as models generated using bacterial abundances from stool. These findings demonstrate the potential for using FIT cartridges in place of stool for microbiota-based screening for CRC or other microbiome-associated diseases. This could facilitate combining hemoglobin quantification and microbiota characterization into a single test. Additionally, FIT cartridges could provide a new source of data for studying the role of the microbiome in CRC or other diseases.</w:t>
+        <w:t xml:space="preserve">There is a significant demand for colorectal cancer (CRC) screening methods that are noninvasive, inexpensive, and capable of accurately detecting early stage tumors. It has been shown that models based on the gut microbiota can complement the fecal occult blood test and fecal immunochemical test (FIT). However, a barrier to microbiota-based screening is the need to collect and store a patient's stool sample. Using stool samples collected from 404 patients we tested whether the residual buffer containing resuspended feces in FIT cartridges could be used in place of intact stool samples. We found that the bacterial DNA isolated from FIT cartridges largely recapitulated the community structure and membership of patients' stool microbiota and that the abundance of bacteria associated with CRC were conserved. We also found that models for detecting CRC that were generated using bacterial abundances from FIT cartridges were equally predictive as models generated using bacterial abundances from stool. These findings demonstrate the potential for using FIT cartridges in place of stool for microbiota-based screening for CRC or other microbiome-associated diseases. Additionally, FIT cartridges could provide a new source of data for studying the role of the microbiome in CRC and other diseases.</w:t>
       </w:r>
     </w:p>
     <w:p>
@@ -232,7 +232,7 @@
         <w:t xml:space="preserve">(1)</w:t>
       </w:r>
       <w:r>
-        <w:t xml:space="preserve">. Early detection of CRC is critical since patients whose tumors are detected at an early stage have a greater than 90% chance of survival. However more than a third of individuals for whom screening is recommended, do not adhere to screening guidelines</w:t>
+        <w:t xml:space="preserve">. Early detection of CRC is critical since patients whose tumors are detected at an early stage have a greater than 90% chance of survival. However more than a third of individuals for whom screening is recommended do not adhere to screening guidelines</w:t>
       </w:r>
       <w:r>
         <w:t xml:space="preserve"> </w:t>
@@ -241,7 +241,7 @@
         <w:t xml:space="preserve">(2)</w:t>
       </w:r>
       <w:r>
-        <w:t xml:space="preserve">. The high cost and invasive nature of structural exams, like colonoscopy and sigmoidoscopy, are barriers for many people</w:t>
+        <w:t xml:space="preserve">. The high cost and invasive nature of structural exams, such as colonoscopy and sigmoidoscopy are barriers for many people</w:t>
       </w:r>
       <w:r>
         <w:t xml:space="preserve"> </w:t>
@@ -250,7 +250,7 @@
         <w:t xml:space="preserve">(3,4)</w:t>
       </w:r>
       <w:r>
-        <w:t xml:space="preserve">. Unfortunately less expensive, non-invasive tests, such as the guaiac fecal occult blood test (gFOBT) and fecal immunochemical test (FIT), fail to reliably detect adenomas</w:t>
+        <w:t xml:space="preserve">. Unfortunately less expensive non-invasive tests, such as the guaiac fecal occult blood test (gFOBT) and fecal immunochemical test (FIT) fail to reliably detect adenomas</w:t>
       </w:r>
       <w:r>
         <w:t xml:space="preserve"> </w:t>
@@ -270,7 +270,7 @@
         <w:t xml:space="preserve"> </w:t>
       </w:r>
       <w:r>
-        <w:t xml:space="preserve">(6,7)</w:t>
+        <w:t xml:space="preserve">(6–9)</w:t>
       </w:r>
       <w:r>
         <w:t xml:space="preserve">. Moreover, we and others have shown that combining microbiota-analysis with conventional diagnostics, like gFOBT and FIT, can significantly improve the detection of colonic lesions over either method by itself</w:t>
@@ -279,10 +279,10 @@
         <w:t xml:space="preserve"> </w:t>
       </w:r>
       <w:r>
-        <w:t xml:space="preserve">(6,8,9)</w:t>
-      </w:r>
-      <w:r>
-        <w:t xml:space="preserve">. One limitation of microbiota-based CRC screening is the need to collect and process separate stool samples for microbiota characterization. Given the widespread use of FIT to collect specimens for screening, using the same sample for microbiota characterization could make processing more efficient and less expensive. We hypothesized that the small amount of fecal material contained in FIT sampling cartridges was sufficient to perform both hemoglobin quantification and microbiota characterization. To test this hypothesis, we isolated bacterial DNA from the residual buffer of FIT cartridges that had already been used for quantifying hemoglobin concentrations from stool. We then compared the bacterial composition of the FIT cartridge to that of DNA isolated directly from a patient's stool sample and assessed the ability of FIT cartidge-derived DNA to be used for microbiota-based CRC screening.</w:t>
+        <w:t xml:space="preserve">(6,7,9)</w:t>
+      </w:r>
+      <w:r>
+        <w:t xml:space="preserve">. One limitation of microbiota-based CRC screening is the need to collect and process separate stool samples for microbiota characterization. Given the widespread use of FIT to collect specimens for screening, using the same sample for microbiota characterization could make processing more efficient and less expensive. We hypothesized that the small amount of fecal material contained in FIT sampling cartridges was sufficient to perform both hemoglobin quantification and microbiota characterization. To test this hypothesis, we isolated bacterial DNA from the residual buffer of FIT cartridges that had already been used for quantifying fecal hemoglobin concentrations. We then compared the bacterial composition of the FIT cartridge to that of DNA isolated directly from a patient's stool sample and assessed the ability of FIT cartridge-derived DNA to be used for microbiota-based CRC screening.</w:t>
       </w:r>
     </w:p>
     <w:p>
@@ -347,7 +347,7 @@
         <w:t xml:space="preserve">(12)</w:t>
       </w:r>
       <w:r>
-        <w:t xml:space="preserve">. Species-level classifications for OTUs of interest were determined by blasting the predominant sequences within each OTU to the NCBI 16S rRNA database. The putative species was only reported for OTUs with greater than 99% sequence identity to a single species in the database; otherwise the consensus RDP classification was used.</w:t>
+        <w:t xml:space="preserve">. Species-level classifications for OTUs of interest were determined by using blastn to compare the predominant sequence within each OTU to the NCBI 16S rRNA database. The putative species was only reported for OTUs with greater than 99% sequence identity to a single species in the database; otherwise the consensus RDP classification was used.</w:t>
       </w:r>
     </w:p>
     <w:p>
@@ -406,30 +406,16 @@
     </w:p>
     <w:p>
       <w:r>
-        <w:t xml:space="preserve">We tested whether the bacterial community profiles from FIT cartridges recapitulated their stool counterparts. First, we compared the number of OTUs shared between FIT/stool pairs from the same patient to the number of OTUs shared between patients. FIT cartridges and stool from the same patient had significantly more bacterial populations in common than those take from different patients (Fig. 1A, p&lt;0.001), indicating that community membership was conserved between stool and FIT cartridges. Second, we calculated the similarity in community structure between samples using 1-thetaYC index</w:t>
-      </w:r>
-      <w:r>
-        <w:t xml:space="preserve"> </w:t>
-      </w:r>
-      <w:r>
-        <w:t xml:space="preserve">(</w:t>
-      </w:r>
-      <w:r>
-        <w:rPr>
-          <w:b/>
-        </w:rPr>
-        <w:t xml:space="preserve">???</w:t>
-      </w:r>
-      <w:r>
-        <w:t xml:space="preserve">)</w:t>
-      </w:r>
-      <w:r>
-        <w:t xml:space="preserve">. This metric compares the presence or absence of bacterial populations along with their relative abundance. The bacterial community structure of stool and FIT samples from the same patient were significantly more similar to each other than to stool or FIT from other patients (Fig. 1B, p&lt;0.001, two-sample Kolmogorov-Smirnov test). Finally, we observed that the inter-personal variation in community structure between the stool samples of patients was conserved in samples from FIT cartridges (Mantel test r=0.52, p&lt;0.001). These findings suggest that that the overall composition of the microbiota in FIT cartridges matches that of stool.</w:t>
-      </w:r>
-    </w:p>
-    <w:p>
-      <w:r>
-        <w:t xml:space="preserve">Next, we compared the abundance of each genus in the FIT cartridges and stool (Fig. 2A). There was a significant correlation between the average abundance of each genus in stool and FIT cartridges (Fig. 2A, Spearman rho: 0.699, p&lt;0.001), suggesting the abundance of bacterial genera was conserved. This correlation was especially strong for the 100 most abundant genera (Spearman rho: 0.886, p&lt;0.001). Several bacterial species have been repeatedly associated with CRC, including</w:t>
+        <w:t xml:space="preserve">We tested whether the bacterial community profiles from FIT cartridges recapitulated their stool counterparts. First, we compared the number of OTUs shared between FIT/stool pairs from the same patient to the number of OTUs shared between patients. FIT cartridges and stool from the same patient had significantly more bacterial populations in common than those take from different patients (Fig. 1A, p&lt;0.001, two-sample Kolmogorov-Smirnov test), indicating that community membership was conserved between stool and FIT cartridges. Second, we calculated the similarity in community structure between samples using 1-thetaYC index</w:t>
+      </w:r>
+      <w:r>
+        <w:t xml:space="preserve"> </w:t>
+      </w:r>
+      <w:r>
+        <w:t xml:space="preserve">(16)</w:t>
+      </w:r>
+      <w:r>
+        <w:t xml:space="preserve">. This metric compares the presence or absence of bacterial populations and their relative abundance. The bacterial community structure of stool and FIT samples from the same patient were significantly more similar to each other than to stool or FIT from other patients (Fig. 1B, p&lt;0.001). Finally, we observed that the inter-personal variation in community structure between the stool samples of patients was conserved in samples from FIT cartridges (Mantel test r=0.53, p&lt;0.001). Next, we observed a significant correlation between the abundance of each genus in the paired FIT cartridge and stool samples (Fig. 2A, Spearman rho: 0.699, p&lt;0.001). This suggested that the abundance of bacterial genera was conserved. This correlation was especially strong for the 100 most abundant genera (Spearman rho: 0.886, p&lt;0.001). Several bacterial species have been repeatedly associated with CRC, including</w:t>
       </w:r>
       <w:r>
         <w:t xml:space="preserve"> </w:t>
@@ -480,44 +466,10 @@
         <w:t xml:space="preserve"> </w:t>
       </w:r>
       <w:r>
-        <w:t xml:space="preserve">(6,7,9,16)</w:t>
-      </w:r>
-      <w:r>
-        <w:t xml:space="preserve">. As expected, the abundance of OTUs associated with these species in stool was significantly correlated with their abundance in matched FIT cartridges (all p&lt;0.001)(Fig. 2B). We observed some biases in the abudance of certain taxa. In particular, the genus Pantoea was detected in 399 out of 404 FIT cartridges with an average abundance of 2.4%, but was only detected in 34 stool samples. The genus Helicobacter was detected in 172 FIT cartrdges, but only 10 stool samples. Likewise several genera of Actinobacteria were more abundant in stool samples compared to FIT. Notwithstanding these few exceptions, the abundance of the vast majority of genera were well conserved between stool and FIT cartridges.</w:t>
-      </w:r>
-    </w:p>
-    <w:p>
-      <w:r>
-        <w:t xml:space="preserve">We tested whether the bacterial relative abundances we observed from FIT cartridges could be used to differentiate healthy patients from those with carcinomas using random forest models, as has been demonstrated with stool</w:t>
-      </w:r>
-      <w:r>
-        <w:t xml:space="preserve"> </w:t>
-      </w:r>
-      <w:r>
-        <w:t xml:space="preserve">(9)</w:t>
-      </w:r>
-      <w:r>
-        <w:t xml:space="preserve">. Using DNA from the FIT cartridge, the optimal model utilized 28 OTUs and had an AUC of 0.831 (Fig. 3A). There was no significant difference in the AUC for this model and the model based on DNA isolated directly from stool, which used 32 OTUs and had an AUC of 0.853 (p=0.41). Furthermore, the probabilities of individuals having lesions according to the model from stool was correlated with probabilities determined by the model from FIT cartridges (Spearman rho: 0.633, p&lt;0.001, Fig. 3B). We also generated random forest models for differentiating healthy patients from those with any type of lesions (i.e. adenoma or carcinoma). There was no difference in AUC between the stool-based model with 41 OTUs (AUC=0.700) and the FIT cartridge-based model with 41 OTUs (AUC=0.686, p=0.65, Fig. 3C). Again, the probabilities of individuals having lesions according to the two models were significantly correlated (Spearman rho: 0.389, p&lt;0.001, Fig. 3D). These findings demonstrated that models based on bacterial DNA from FIT cartridges could be as predictive as models based on DNA isolated directly from stool.</w:t>
-      </w:r>
-    </w:p>
-    <w:p>
-      <w:pPr>
-        <w:pStyle w:val="Heading3"/>
-      </w:pPr>
-      <w:bookmarkStart w:id="26" w:name="discussion"/>
-      <w:bookmarkEnd w:id="26"/>
-      <w:r>
-        <w:t xml:space="preserve">Discussion</w:t>
-      </w:r>
-    </w:p>
-    <w:p>
-      <w:r>
-        <w:t xml:space="preserve">Bacterial DNA isolated from FIT cartridges recapitulates the community structure and membership of patients' stool microbiota. FIT/stool pairs collected from the same patient were significantly more similar to each other than samples from different patients and the inter-patient differences in stool microbiota structure were conserved in FIT cartridge-derived microbiota. More importantly, random forest models generated using bacterial abundances from FIT cartridge-derived and stool-derived DNA were equally predictive for differentiating healthy patients from those with adenomas and carcinomas.</w:t>
-      </w:r>
-    </w:p>
-    <w:p>
-      <w:r>
-        <w:t xml:space="preserve">The lower biomass of FIT cartridge buffer compared to stool does increase the risk of results being influenced by contaminating bacterial DNA. For example, an OTU associated with</w:t>
+        <w:t xml:space="preserve">(7–9,17)</w:t>
+      </w:r>
+      <w:r>
+        <w:t xml:space="preserve">. As expected, the abundance of these species in stool was significantly correlated with their abundance in matched FIT cartridges (all p&lt;XXXXX)(Fig. 2B). We observed some biases in the abundance of certain taxa. In particular, the genus</w:t>
       </w:r>
       <w:r>
         <w:t xml:space="preserve"> </w:t>
@@ -532,12 +484,115 @@
         <w:t xml:space="preserve"> </w:t>
       </w:r>
       <w:r>
-        <w:t xml:space="preserve">was found in 98.7% of FIT cartridge samples and only 8.4% of stool samples. This may have been due to reagent contamination that was at a low enough concentration to be undetectable in DNA from stool samples, but high enough to become apparent in the lower biomass FIT cartridges. Alternatively storage conditions could have played a role in biasing the relative abundances of certain genera. FIT cartridges spent more time exposed to ambient temperatures in order to be analyzed for hemoglobin concentration. Therefore it is possible that certain bacterial populations, especially aerobes, were able to grow. Any biases were limited to a small number of genera and had no apparent impact on the ability to detect CRC from FIT cartridge-derived DNA.</w:t>
-      </w:r>
-    </w:p>
-    <w:p>
-      <w:r>
-        <w:t xml:space="preserve">These findings demonstrate the potential for using DNA extracted from FIT cartridges for microbiota-based screening. This could eliminate the need to collect and process separate stool samples, reducing the cost of screening. Furthermore, using samples from patients that undergo annual FIT screening could be used to monitor temporal changes to a patient's microbiota, making it possible to detect any shifts toward a disease-associated microbiota. It would also be possible to use FIT cartridges rather than separate stool samples for future studies on the role of the gut microbiota and CRC. Since FIT cartridges are already collected for CRC screening, it may be easier to recruit patients for large-scale validations of microbiota-based screening methods.</w:t>
+        <w:t xml:space="preserve">was detected in 399 of the 404 FIT cartridges with an average abundance of 2.4%, but was only detected in 34 stool samples. The genus</w:t>
+      </w:r>
+      <w:r>
+        <w:t xml:space="preserve"> </w:t>
+      </w:r>
+      <w:r>
+        <w:rPr>
+          <w:i/>
+        </w:rPr>
+        <w:t xml:space="preserve">Helicobacter</w:t>
+      </w:r>
+      <w:r>
+        <w:t xml:space="preserve"> </w:t>
+      </w:r>
+      <w:r>
+        <w:t xml:space="preserve">was detected in 172 FIT cartridges, but only 10 stool samples. Likewise several genera of</w:t>
+      </w:r>
+      <w:r>
+        <w:t xml:space="preserve"> </w:t>
+      </w:r>
+      <w:r>
+        <w:rPr>
+          <w:i/>
+        </w:rPr>
+        <w:t xml:space="preserve">Actinobacteria</w:t>
+      </w:r>
+      <w:r>
+        <w:t xml:space="preserve"> </w:t>
+      </w:r>
+      <w:r>
+        <w:t xml:space="preserve">were more abundant in stool samples compared to FIT. Notwithstanding these few exceptions, the abundance of the vast majority of genera were well conserved between stool and FIT cartridges. Overall, these findings suggested that that the overall bacterial community structure of the FIT cartridges and stool were similar.</w:t>
+      </w:r>
+    </w:p>
+    <w:p>
+      <w:r>
+        <w:t xml:space="preserve">We tested whether the bacterial relative abundances we observed from FIT cartridges could be used to differentiate healthy patients from those with carcinomas using random forest models as we did previously using the intact stool samples</w:t>
+      </w:r>
+      <w:r>
+        <w:t xml:space="preserve"> </w:t>
+      </w:r>
+      <w:r>
+        <w:t xml:space="preserve">(9)</w:t>
+      </w:r>
+      <w:r>
+        <w:t xml:space="preserve">. Using DNA from the FIT cartridge, the optimal model utilized 28 OTUs and had an AUC of 0.831 (Fig. 3A). There was not a significant difference in the AUC for this model and the model based on DNA isolated directly from stool, which used 32 OTUs and had an AUC of 0.853 (p=0.41). Furthermore, the probabilities of individuals having lesions was correlated between the models generated using DNA isolated from the FIT cartridges and stool samples (Spearman rho: 0.633, p&lt;XXXXX, Fig. 3B). We also generated random forest models for differentiating healthy patients from those with any type of lesions (i.e. adenoma or carcinoma). There was not a significant difference in AUC between the stool-based model with 41 OTUs (AUC=0.700) and the FIT cartridge-based model with 41 OTUs (AUC=0.686, p=0.65, Fig. 3C). Again, the probabilities of individuals having lesions according to the two models were significantly correlated (Spearman rho: 0.389, p&lt; XXXXX, Fig. 3D). These findings demonstrated that models based on bacterial DNA from FIT cartridges was as predictive as models based on DNA isolated directly from stool.</w:t>
+      </w:r>
+    </w:p>
+    <w:p>
+      <w:pPr>
+        <w:pStyle w:val="Heading3"/>
+      </w:pPr>
+      <w:bookmarkStart w:id="26" w:name="discussion"/>
+      <w:bookmarkEnd w:id="26"/>
+      <w:r>
+        <w:t xml:space="preserve">Discussion</w:t>
+      </w:r>
+    </w:p>
+    <w:p>
+      <w:r>
+        <w:t xml:space="preserve">Bacterial DNA isolated from FIT cartridges recapitulated the community structure and membership of patients' stool microbiota. FIT/stool pairs collected from the same patient were significantly more similar to each other than samples from different patients and the inter-patient differences in stool microbiota structure were conserved in FIT cartridge-derived microbiota. More importantly, random forest models generated using bacterial abundances from FIT cartridge-derived and stool-derived DNA were equally predictive for differentiating healthy patients from those with adenomas and carcinomas.</w:t>
+      </w:r>
+    </w:p>
+    <w:p>
+      <w:r>
+        <w:t xml:space="preserve">The use of FIT cartridges introduced the possibility of sample contamination or bias in the representation of individual OTUs. For example, an OTU associated with</w:t>
+      </w:r>
+      <w:r>
+        <w:t xml:space="preserve"> </w:t>
+      </w:r>
+      <w:r>
+        <w:rPr>
+          <w:i/>
+        </w:rPr>
+        <w:t xml:space="preserve">Pantoea</w:t>
+      </w:r>
+      <w:r>
+        <w:t xml:space="preserve"> </w:t>
+      </w:r>
+      <w:r>
+        <w:t xml:space="preserve">was found in 10% of FIT cartridge samples and only 8% of stool samples. There are several possible explanations for this result. It is possible that because the biomass contained in the FIT cartridges is considerably lower than that in stool, the analysis was more sensitive to contaminants in our reagents or the FIT cartridge</w:t>
+      </w:r>
+      <w:r>
+        <w:t xml:space="preserve"> </w:t>
+      </w:r>
+      <w:r>
+        <w:t xml:space="preserve">(18)</w:t>
+      </w:r>
+      <w:r>
+        <w:t xml:space="preserve">. Alternatively, storage conditions could have played a role in biasing the relative abundances of certain genera. The feces in the FIT cartridges spent more time exposed to ambient temperatures in order to be analyzed for hemoglobin concentration. Therefore it is possible that certain bacterial populations, especially aerobes, were able to grow. Considering</w:t>
+      </w:r>
+      <w:r>
+        <w:t xml:space="preserve"> </w:t>
+      </w:r>
+      <w:r>
+        <w:rPr>
+          <w:i/>
+        </w:rPr>
+        <w:t xml:space="preserve">Pantoea</w:t>
+      </w:r>
+      <w:r>
+        <w:t xml:space="preserve"> </w:t>
+      </w:r>
+      <w:r>
+        <w:t xml:space="preserve">is rarely found in human feces and is more commonly found in soil, plant surfaces, and air we suspect that it was a contaminant. Regardless of the source of this and the other suspicious populations, any biases were limited since the random forest feature selection process did not select these populations and did not effect the ability to detect CRC from FIT cartridge-derived DNA.</w:t>
+      </w:r>
+    </w:p>
+    <w:p>
+      <w:r>
+        <w:t xml:space="preserve">These findings demonstrate the potential for using DNA extracted from FIT cartridges for microbiota-based screening. This could reduce the need to collect and process separate stool samples, reducing the cost of screening. Using samples collected from patients that undergo annual FIT screening could be used to monitor temporal changes to a patient's microbiota, making it possible to detect any shifts toward a disease-associated microbiota. It would also be possible to use FIT cartridges rather than separate stool samples for future studies on the role of the gut microbiota and CRC. Since FIT cartridges are already collected for CRC screening, it may be easier to recruit patients for large-scale validations of microbiota-based screening methods.</w:t>
       </w:r>
     </w:p>
     <w:p>
@@ -665,7 +720,7 @@
         <w:t xml:space="preserve"> </w:t>
       </w:r>
       <w:r>
-        <w:t xml:space="preserve">(A) Scatterplot of the average relative abundance of each bacterial genus in stool and FIT cartridges colored by phylum. (B) Scatterplots of the relative abundances of 4 species frequently associated with CRC.</w:t>
+        <w:t xml:space="preserve">(A) Scatterplot of the average relative abundance of each bacterial genus in stool and FIT cartridges colored by phylum. (B) Scatterplots of the relative abundances of 4 species frequently associated with CRC. All correlations were greater than XXXXX (all p&lt;0.001)</w:t>
       </w:r>
     </w:p>
     <w:p>
@@ -731,10 +786,10 @@
       <w:pPr>
         <w:pStyle w:val="Heading3"/>
       </w:pPr>
-      <w:bookmarkStart w:id="31" w:name="references-25-references"/>
+      <w:bookmarkStart w:id="31" w:name="references"/>
       <w:bookmarkEnd w:id="31"/>
       <w:r>
-        <w:t xml:space="preserve">References (≤25 references)</w:t>
+        <w:t xml:space="preserve">References</w:t>
       </w:r>
     </w:p>
     <w:p>
@@ -797,7 +852,7 @@
         <w:pStyle w:val="Bibliography"/>
       </w:pPr>
       <w:r>
-        <w:t xml:space="preserve">6. Zeller G, Tap J, Voigt AY, Sunagawa S, Kultima JR, Costea PI, et al. Potential of fecal microbiota for early-stage detection of colorectal cancer. Molecular systems biology. EMBO Press; 2014;10:766.</w:t>
+        <w:t xml:space="preserve">6. Zackular JP, Rogers MA, Ruffin MT, Schloss PD. The human gut microbiome as a screening tool for colorectal cancer. Cancer Prevention Research. AACR; 2014;7:1112–21.</w:t>
       </w:r>
       <w:r>
         <w:t xml:space="preserve"> </w:t>
@@ -808,7 +863,7 @@
         <w:pStyle w:val="Bibliography"/>
       </w:pPr>
       <w:r>
-        <w:t xml:space="preserve">7. Yu J, Feng Q, Wong SH, Zhang D, Liang Q yi, Qin Y, et al. Metagenomic analysis of faecal microbiome as a tool towards targeted non-invasive biomarkers for colorectal cancer. Gut. BMJ Publishing Group Ltd and British Society of Gastroenterology; 2015;gutjnl–l2015.</w:t>
+        <w:t xml:space="preserve">7. Zeller G, Tap J, Voigt AY, Sunagawa S, Kultima JR, Costea PI, et al. Potential of fecal microbiota for early-stage detection of colorectal cancer. Molecular systems biology. EMBO Press; 2014;10:766.</w:t>
       </w:r>
       <w:r>
         <w:t xml:space="preserve"> </w:t>
@@ -819,7 +874,7 @@
         <w:pStyle w:val="Bibliography"/>
       </w:pPr>
       <w:r>
-        <w:t xml:space="preserve">8. Zackular JP, Rogers MA, Ruffin MT, Schloss PD. The human gut microbiome as a screening tool for colorectal cancer. Cancer Prevention Research. AACR; 2014;7:1112–21.</w:t>
+        <w:t xml:space="preserve">8. Yu J, Feng Q, Wong SH, Zhang D, Liang Q yi, Qin Y, et al. Metagenomic analysis of faecal microbiome as a tool towards targeted non-invasive biomarkers for colorectal cancer. Gut. BMJ Publishing Group Ltd and British Society of Gastroenterology; 2015;gutjnl–l2015.</w:t>
       </w:r>
       <w:r>
         <w:t xml:space="preserve"> </w:t>
@@ -907,11 +962,53 @@
         <w:pStyle w:val="Bibliography"/>
       </w:pPr>
       <w:r>
-        <w:t xml:space="preserve">16. Warren RL, Freeman DJ, Pleasance S, Watson P, Moore RA, Cochrane K, et al. Co-occurrence of anaerobic bacteria in colorectal carcinomas. Microbiome. BioMed Central Ltd; 2013;1:16.</w:t>
-      </w:r>
-      <w:r>
-        <w:t xml:space="preserve"> </w:t>
-      </w:r>
+        <w:t xml:space="preserve">16. Yue JC, Clayton MK. A similarity measure based on species proportions. Communications in Statistics-Theory and Methods. Taylor &amp; Francis; 2005;34:2123–31.</w:t>
+      </w:r>
+      <w:r>
+        <w:t xml:space="preserve"> </w:t>
+      </w:r>
+    </w:p>
+    <w:p>
+      <w:pPr>
+        <w:pStyle w:val="Bibliography"/>
+      </w:pPr>
+      <w:r>
+        <w:t xml:space="preserve">17. Warren RL, Freeman DJ, Pleasance S, Watson P, Moore RA, Cochrane K, et al. Co-occurrence of anaerobic bacteria in colorectal carcinomas. Microbiome. BioMed Central Ltd; 2013;1:16.</w:t>
+      </w:r>
+      <w:r>
+        <w:t xml:space="preserve"> </w:t>
+      </w:r>
+    </w:p>
+    <w:p>
+      <w:pPr>
+        <w:pStyle w:val="Bibliography"/>
+      </w:pPr>
+      <w:r>
+        <w:t xml:space="preserve">18. Salter SJ, Cox MJ, Turek EM, Calus ST, Cookson WO, Moffatt MF, et al. Reagent and laboratory contamination can critically impact sequence-based microbiome analyses. BMC Biology [Internet]. Springer Science</w:t>
+      </w:r>
+      <w:r>
+        <w:t xml:space="preserve"> </w:t>
+      </w:r>
+      <w:r>
+        <w:t xml:space="preserve">$\mathplus$</w:t>
+      </w:r>
+      <w:r>
+        <w:t xml:space="preserve"> </w:t>
+      </w:r>
+      <w:r>
+        <w:t xml:space="preserve">Business Media; 2014;12. Available from:</w:t>
+      </w:r>
+      <w:r>
+        <w:t xml:space="preserve"> </w:t>
+      </w:r>
+      <w:hyperlink r:id="rId32">
+        <w:r>
+          <w:rPr>
+            <w:rStyle w:val="Link"/>
+          </w:rPr>
+          <w:t xml:space="preserve">http://dx.doi.org/10.1186/s12915-014-0087-z</w:t>
+        </w:r>
+      </w:hyperlink>
     </w:p>
     <w:sectPr>
       <w:footerReference w:type="even" r:id="rId8"/>
@@ -1295,7 +1392,7 @@
     </w:lvl>
   </w:abstractNum>
   <w:abstractNum w:abstractNumId="990">
-    <w:nsid w:val="8716819d"/>
+    <w:nsid w:val="c2299b7e"/>
     <w:multiLevelType w:val="multilevel"/>
     <w:lvl w:ilvl="0">
       <w:numFmt w:val="bullet"/>

</xml_diff>

<commit_message>
fixed fig 2b titles and p-values
</commit_message>
<xml_diff>
--- a/Baxter_FITs_2016.docx
+++ b/Baxter_FITs_2016.docx
@@ -469,7 +469,7 @@
         <w:t xml:space="preserve">(7–9,17)</w:t>
       </w:r>
       <w:r>
-        <w:t xml:space="preserve">. As expected, the abundance of these species in stool was significantly correlated with their abundance in matched FIT cartridges (all p&lt;XXXXX)(Fig. 2B). We observed some biases in the abundance of certain taxa. In particular, the genus</w:t>
+        <w:t xml:space="preserve">. As expected, the abundance of these species in stool was significantly correlated with their abundance in matched FIT cartridges (all p&lt;0.001)(Fig. 2B). We observed some biases in the abundance of certain taxa. In particular, the genus</w:t>
       </w:r>
       <w:r>
         <w:t xml:space="preserve"> </w:t>
@@ -1392,7 +1392,7 @@
     </w:lvl>
   </w:abstractNum>
   <w:abstractNum w:abstractNumId="990">
-    <w:nsid w:val="4a5ec571"/>
+    <w:nsid w:val="3d78cab7"/>
     <w:multiLevelType w:val="multilevel"/>
     <w:lvl w:ilvl="0">
       <w:numFmt w:val="bullet"/>

</xml_diff>

<commit_message>
soft coded fig legend 2B values
</commit_message>
<xml_diff>
--- a/Baxter_FITs_2016.docx
+++ b/Baxter_FITs_2016.docx
@@ -720,7 +720,7 @@
         <w:t xml:space="preserve"> </w:t>
       </w:r>
       <w:r>
-        <w:t xml:space="preserve">(A) Scatterplot of the average relative abundance of each bacterial genus in stool and FIT cartridges colored by phylum. (B) Scatterplots of the relative abundances of 4 species frequently associated with CRC. All correlations were greater than XXXXX (all p&lt;0.001)</w:t>
+        <w:t xml:space="preserve">(A) Scatterplot of the average relative abundance of each bacterial genus in stool and FIT cartridges colored by phylum. (B) Scatterplots of the relative abundances of 4 species frequently associated with CRC. All correlations were greater than 0.35 (all p&lt;0.001)</w:t>
       </w:r>
     </w:p>
     <w:p>
@@ -1392,7 +1392,7 @@
     </w:lvl>
   </w:abstractNum>
   <w:abstractNum w:abstractNumId="990">
-    <w:nsid w:val="3d78cab7"/>
+    <w:nsid w:val="508a8031"/>
     <w:multiLevelType w:val="multilevel"/>
     <w:lvl w:ilvl="0">
       <w:numFmt w:val="bullet"/>

</xml_diff>

<commit_message>
soft coded roc p-values
</commit_message>
<xml_diff>
--- a/Baxter_FITs_2016.docx
+++ b/Baxter_FITs_2016.docx
@@ -415,7 +415,7 @@
         <w:t xml:space="preserve">(16)</w:t>
       </w:r>
       <w:r>
-        <w:t xml:space="preserve">. This metric compares the presence or absence of bacterial populations and their relative abundance. The bacterial community structure of stool and FIT samples from the same patient were significantly more similar to each other than to stool or FIT from other patients (Fig. 1B, p&lt;0.001). Finally, we observed that the inter-personal variation in community structure between the stool samples of patients was conserved in samples from FIT cartridges (Mantel test r=0.53, p&lt;0.001). Next, we observed a significant correlation between the abundance of each genus in the paired FIT cartridge and stool samples (Fig. 2A, Spearman rho: 0.699, p&lt;0.001). This suggested that the abundance of bacterial genera was conserved. This correlation was especially strong for the 100 most abundant genera (Spearman rho: 0.886, p&lt;0.001). Several bacterial species have been repeatedly associated with CRC, including</w:t>
+        <w:t xml:space="preserve">. This metric compares the presence or absence of bacterial populations and their relative abundance. The bacterial community structure of stool and FIT samples from the same patient were significantly more similar to each other than to stool or FIT from other patients (Fig. 1B, p&lt;0.001). Finally, we observed that the inter-personal variation in community structure between the stool samples of patients was conserved in samples from FIT cartridges (Mantel test r=0.525, p&lt;0.001). Next, we observed a significant correlation between the abundance of each genus in the paired FIT cartridge and stool samples (Fig. 2A, Spearman rho: 0.699, p&lt;0.001). This suggested that the abundance of bacterial genera was conserved. This correlation was especially strong for the 100 most abundant genera (Spearman rho: 0.89, p&lt;0.001). Several bacterial species have been repeatedly associated with CRC, including</w:t>
       </w:r>
       <w:r>
         <w:t xml:space="preserve"> </w:t>
@@ -528,7 +528,7 @@
         <w:t xml:space="preserve">(9)</w:t>
       </w:r>
       <w:r>
-        <w:t xml:space="preserve">. Using DNA from the FIT cartridge, the optimal model utilized 28 OTUs and had an AUC of 0.831 (Fig. 3A). There was not a significant difference in the AUC for this model and the model based on DNA isolated directly from stool, which used 32 OTUs and had an AUC of 0.853 (p=0.41). Furthermore, the probabilities of individuals having lesions was correlated between the models generated using DNA isolated from the FIT cartridges and stool samples (Spearman rho: 0.633, p&lt;XXXXX, Fig. 3B). We also generated random forest models for differentiating healthy patients from those with any type of lesions (i.e. adenoma or carcinoma). There was not a significant difference in AUC between the stool-based model with 41 OTUs (AUC=0.700) and the FIT cartridge-based model with 41 OTUs (AUC=0.686, p=0.65, Fig. 3C). Again, the probabilities of individuals having lesions according to the two models were significantly correlated (Spearman rho: 0.389, p&lt; XXXXX, Fig. 3D). These findings demonstrated that models based on bacterial DNA from FIT cartridges was as predictive as models based on DNA isolated directly from stool.</w:t>
+        <w:t xml:space="preserve">. Using DNA from the FIT cartridge, the optimal model utilized 28 OTUs and had an AUC of 0.831 (Fig. 3A). There was not a significant difference in the AUC for this model and the model based on DNA isolated directly from stool, which used 32 OTUs and had an AUC of 0.853 (p=0.41). Furthermore, the probabilities of individuals having lesions was correlated between the models generated using DNA isolated from the FIT cartridges and stool samples (Spearman rho: 0.633, p&lt;0.001, Fig. 3B). We also generated random forest models for differentiating healthy patients from those with any type of lesions (i.e. adenoma or carcinoma). There was not a significant difference in AUC between the stool-based model with 41 OTUs (AUC=0.700) and the FIT cartridge-based model with 41 OTUs (AUC=0.686, p=0.65, Fig. 3C). Again, the probabilities of individuals having lesions according to the two models were significantly correlated (Spearman rho: 0.389, p&lt;0.001 Fig. 3D). These findings demonstrated that models based on bacterial DNA from FIT cartridges was as predictive as models based on DNA isolated directly from stool.</w:t>
       </w:r>
     </w:p>
     <w:p>
@@ -1392,7 +1392,7 @@
     </w:lvl>
   </w:abstractNum>
   <w:abstractNum w:abstractNumId="990">
-    <w:nsid w:val="508a8031"/>
+    <w:nsid w:val="fef0bbc4"/>
     <w:multiLevelType w:val="multilevel"/>
     <w:lvl w:ilvl="0">
       <w:numFmt w:val="bullet"/>

</xml_diff>

<commit_message>
fixed wrong OTU# for Pantoea
</commit_message>
<xml_diff>
--- a/Baxter_FITs_2016.docx
+++ b/Baxter_FITs_2016.docx
@@ -484,7 +484,7 @@
         <w:t xml:space="preserve"> </w:t>
       </w:r>
       <w:r>
-        <w:t xml:space="preserve">was detected in 399 of the 404 FIT cartridges with an average abundance of 2.4%, but was only detected in 34 stool samples. The genus</w:t>
+        <w:t xml:space="preserve">was detected in 399 of the 404 FIT cartridges with an average abundance of 2.4%, but was only detected in 1 stool sample. The genus</w:t>
       </w:r>
       <w:r>
         <w:t xml:space="preserve"> </w:t>
@@ -563,7 +563,7 @@
         <w:t xml:space="preserve"> </w:t>
       </w:r>
       <w:r>
-        <w:t xml:space="preserve">was found in 10% of FIT cartridge samples and only 8% of stool samples. There are several possible explanations for this result. It is possible that because the biomass contained in the FIT cartridges is considerably lower than that in stool, the analysis was more sensitive to contaminants in our reagents or the FIT cartridge</w:t>
+        <w:t xml:space="preserve">was found in 98.8% of FIT cartridge samples and only 0.2% of stool samples. There are several possible explanations for this result. It is possible that because the biomass contained in the FIT cartridges is considerably lower than that in stool, the analysis was more sensitive to contaminants in our reagents or the FIT cartridge</w:t>
       </w:r>
       <w:r>
         <w:t xml:space="preserve"> </w:t>
@@ -1237,7 +1237,7 @@
     </w:lvl>
   </w:abstractNum>
   <w:abstractNum w:abstractNumId="990">
-    <w:nsid w:val="94978a33"/>
+    <w:nsid w:val="8fbb0563"/>
     <w:multiLevelType w:val="multilevel"/>
     <w:lvl w:ilvl="0">
       <w:numFmt w:val="bullet"/>

</xml_diff>

<commit_message>
added end sections and unstructured abstract
</commit_message>
<xml_diff>
--- a/Baxter_FITs_2016.docx
+++ b/Baxter_FITs_2016.docx
@@ -19,19 +19,19 @@
         <w:t xml:space="preserve"> </w:t>
       </w:r>
       <w:r>
-        <w:t xml:space="preserve">Fecal</w:t>
-      </w:r>
-      <w:r>
-        <w:t xml:space="preserve"> </w:t>
-      </w:r>
-      <w:r>
-        <w:t xml:space="preserve">Immunochemical</w:t>
-      </w:r>
-      <w:r>
-        <w:t xml:space="preserve"> </w:t>
-      </w:r>
-      <w:r>
-        <w:t xml:space="preserve">Test</w:t>
+        <w:t xml:space="preserve">fecal</w:t>
+      </w:r>
+      <w:r>
+        <w:t xml:space="preserve"> </w:t>
+      </w:r>
+      <w:r>
+        <w:t xml:space="preserve">immunochemical</w:t>
+      </w:r>
+      <w:r>
+        <w:t xml:space="preserve"> </w:t>
+      </w:r>
+      <w:r>
+        <w:t xml:space="preserve">test</w:t>
       </w:r>
       <w:r>
         <w:t xml:space="preserve"> </w:t>
@@ -102,16 +102,75 @@
         <w:t xml:space="preserve">1</w:t>
       </w:r>
       <w:r>
+        <w:t xml:space="preserve">, Charles C. Koumpouras</w:t>
+      </w:r>
+      <w:r>
+        <w:rPr>
+          <w:vertAlign w:val="superscript"/>
+        </w:rPr>
+        <w:t xml:space="preserve">1</w:t>
+      </w:r>
+      <w:r>
+        <w:t xml:space="preserve">, Mary A.M. Rogers</w:t>
+      </w:r>
+      <w:r>
+        <w:rPr>
+          <w:vertAlign w:val="superscript"/>
+        </w:rPr>
+        <w:t xml:space="preserve">2</w:t>
+      </w:r>
+      <w:r>
         <w:t xml:space="preserve">, Mack T. Ruffin IV</w:t>
       </w:r>
       <w:r>
         <w:rPr>
           <w:vertAlign w:val="superscript"/>
         </w:rPr>
+        <w:t xml:space="preserve">3</w:t>
+      </w:r>
+      <w:r>
+        <w:t xml:space="preserve">, and Patrick D. Schloss</w:t>
+      </w:r>
+      <w:r>
+        <w:rPr>
+          <w:vertAlign w:val="superscript"/>
+        </w:rPr>
+        <w:t xml:space="preserve">1*</w:t>
+      </w:r>
+    </w:p>
+    <w:p>
+      <w:r>
+        <w:rPr>
+          <w:b/>
+        </w:rPr>
+        <w:t xml:space="preserve">Affiliations:</w:t>
+      </w:r>
+      <w:r>
+        <w:br w:type="textWrapping"/>
+      </w:r>
+      <w:r>
+        <w:rPr>
+          <w:vertAlign w:val="superscript"/>
+        </w:rPr>
+        <w:t xml:space="preserve">1</w:t>
+      </w:r>
+      <w:r>
+        <w:t xml:space="preserve">Department of Microbiology and Immunology, University of Michigan, Ann Arbor, Michigan.</w:t>
+      </w:r>
+      <w:r>
+        <w:br w:type="textWrapping"/>
+      </w:r>
+      <w:r>
+        <w:rPr>
+          <w:vertAlign w:val="superscript"/>
+        </w:rPr>
         <w:t xml:space="preserve">2</w:t>
       </w:r>
       <w:r>
-        <w:t xml:space="preserve">, Mary A.M. Rogers</w:t>
+        <w:t xml:space="preserve">Department of Internal Medicine, University of Michigan, Ann Arbor, Michigan.</w:t>
+      </w:r>
+      <w:r>
+        <w:br w:type="textWrapping"/>
       </w:r>
       <w:r>
         <w:rPr>
@@ -120,57 +179,7 @@
         <w:t xml:space="preserve">3</w:t>
       </w:r>
       <w:r>
-        <w:t xml:space="preserve">, and Patrick D. Schloss</w:t>
-      </w:r>
-      <w:r>
-        <w:rPr>
-          <w:vertAlign w:val="superscript"/>
-        </w:rPr>
-        <w:t xml:space="preserve">1*</w:t>
-      </w:r>
-    </w:p>
-    <w:p>
-      <w:r>
-        <w:rPr>
-          <w:b/>
-        </w:rPr>
-        <w:t xml:space="preserve">Affiliations:</w:t>
-      </w:r>
-      <w:r>
-        <w:br w:type="textWrapping"/>
-      </w:r>
-      <w:r>
-        <w:rPr>
-          <w:vertAlign w:val="superscript"/>
-        </w:rPr>
-        <w:t xml:space="preserve">1</w:t>
-      </w:r>
-      <w:r>
-        <w:t xml:space="preserve">Department of Microbiology and Immunology, University of Michigan, Ann Arbor, Michigan.</w:t>
-      </w:r>
-      <w:r>
-        <w:br w:type="textWrapping"/>
-      </w:r>
-      <w:r>
-        <w:rPr>
-          <w:vertAlign w:val="superscript"/>
-        </w:rPr>
-        <w:t xml:space="preserve">2</w:t>
-      </w:r>
-      <w:r>
         <w:t xml:space="preserve">Department of Family Medicine, University of Michigan, Ann Arbor, Michigan.</w:t>
-      </w:r>
-      <w:r>
-        <w:br w:type="textWrapping"/>
-      </w:r>
-      <w:r>
-        <w:rPr>
-          <w:vertAlign w:val="superscript"/>
-        </w:rPr>
-        <w:t xml:space="preserve">3</w:t>
-      </w:r>
-      <w:r>
-        <w:t xml:space="preserve">Department of Internal Medicine, University of Michigan, Ann Arbor, Michigan.</w:t>
       </w:r>
       <w:r>
         <w:br w:type="textWrapping"/>
@@ -208,7 +217,76 @@
     </w:p>
     <w:p>
       <w:r>
-        <w:t xml:space="preserve">There is a significant demand for colorectal cancer (CRC) screening methods that are noninvasive, inexpensive, and capable of accurately detecting early stage tumors. It has been shown that models based on the gut microbiota can complement the fecal occult blood test and fecal immunochemical test (FIT). However, a barrier to microbiota-based screening is the need to collect and store a patient's stool sample. Using stool samples collected from 404 patients we tested whether the residual buffer containing resuspended feces in FIT cartridges could be used in place of intact stool samples. We found that the bacterial DNA isolated from FIT cartridges largely recapitulated the community structure and membership of patients' stool microbiota and that the abundance of bacteria associated with CRC were conserved. We also found that models for detecting CRC that were generated using bacterial abundances from FIT cartridges were equally predictive as models generated using bacterial abundances from stool. These findings demonstrate the potential for using FIT cartridges in place of stool for microbiota-based screening for CRC or other microbiome-associated diseases. Additionally, FIT cartridges could provide a new source of data for studying the role of the microbiome in CRC and other diseases.</w:t>
+        <w:rPr>
+          <w:b/>
+        </w:rPr>
+        <w:t xml:space="preserve">Background:</w:t>
+      </w:r>
+      <w:r>
+        <w:t xml:space="preserve"> </w:t>
+      </w:r>
+      <w:r>
+        <w:t xml:space="preserve">There is a significant demand for colorectal cancer (CRC) screening methods that are noninvasive, inexpensive, and capable of accurately detecting early stage tumors. It has been shown that models based on the gut microbiota can complement the fecal occult blood test and fecal immunochemical test (FIT). However, a barrier to microbiota-based screening is the need to collect and store a patient's stool sample.</w:t>
+      </w:r>
+      <w:r>
+        <w:br w:type="textWrapping"/>
+      </w:r>
+      <w:r>
+        <w:rPr>
+          <w:b/>
+        </w:rPr>
+        <w:t xml:space="preserve">Methods:</w:t>
+      </w:r>
+      <w:r>
+        <w:t xml:space="preserve"> </w:t>
+      </w:r>
+      <w:r>
+        <w:t xml:space="preserve">Using stool samples collected from 404 patients we tested whether the residual buffer containing resuspended feces in FIT cartridges could be used in place of intact stool samples.</w:t>
+      </w:r>
+      <w:r>
+        <w:br w:type="textWrapping"/>
+      </w:r>
+      <w:r>
+        <w:rPr>
+          <w:b/>
+        </w:rPr>
+        <w:t xml:space="preserve">Results:</w:t>
+      </w:r>
+      <w:r>
+        <w:t xml:space="preserve"> </w:t>
+      </w:r>
+      <w:r>
+        <w:t xml:space="preserve">We found that the bacterial DNA isolated from FIT cartridges largely recapitulated the community structure and membership of patients' stool microbiota and that the abundance of bacteria associated with CRC were conserved. We also found that models for detecting CRC that were generated using bacterial abundances from FIT cartridges were equally predictive as models generated using bacterial abundances from stool.</w:t>
+      </w:r>
+      <w:r>
+        <w:br w:type="textWrapping"/>
+      </w:r>
+      <w:r>
+        <w:rPr>
+          <w:b/>
+        </w:rPr>
+        <w:t xml:space="preserve">Conclusions:</w:t>
+      </w:r>
+      <w:r>
+        <w:t xml:space="preserve"> </w:t>
+      </w:r>
+      <w:r>
+        <w:t xml:space="preserve">These findings demonstrate the potential for using FIT cartridges in place of stool for microbiota-based screening for CRC or other microbiome-associated diseases.</w:t>
+      </w:r>
+      <w:r>
+        <w:br w:type="textWrapping"/>
+      </w:r>
+      <w:r>
+        <w:rPr>
+          <w:b/>
+        </w:rPr>
+        <w:t xml:space="preserve">Impact:</w:t>
+      </w:r>
+      <w:r>
+        <w:t xml:space="preserve"> </w:t>
+      </w:r>
+      <w:r>
+        <w:t xml:space="preserve">This could reduce the need to collect and process separate stool samples and facilitate combining FIT and microbiota-based biomarkers into a single test. Additionally, FIT cartridges could provide a new source of data for studying the role of the microbiome in CRC and other diseases.</w:t>
       </w:r>
     </w:p>
     <w:p>
@@ -599,9 +677,123 @@
       <w:pPr>
         <w:pStyle w:val="Heading3"/>
       </w:pPr>
-      <w:bookmarkStart w:id="27" w:name="figures"/>
+      <w:bookmarkStart w:id="27" w:name="disclosure-of-potential-conflicts-of-interest"/>
       <w:bookmarkEnd w:id="27"/>
       <w:r>
+        <w:t xml:space="preserve">Disclosure of Potential Conflicts of Interest</w:t>
+      </w:r>
+    </w:p>
+    <w:p>
+      <w:r>
+        <w:t xml:space="preserve">The authors declare no conficts of interests.</w:t>
+      </w:r>
+    </w:p>
+    <w:p>
+      <w:pPr>
+        <w:pStyle w:val="Heading3"/>
+      </w:pPr>
+      <w:bookmarkStart w:id="28" w:name="authors-contributions"/>
+      <w:bookmarkEnd w:id="28"/>
+      <w:r>
+        <w:t xml:space="preserve">Authors' Contributions</w:t>
+      </w:r>
+    </w:p>
+    <w:p>
+      <w:r>
+        <w:rPr>
+          <w:b/>
+        </w:rPr>
+        <w:t xml:space="preserve">Conception and design:</w:t>
+      </w:r>
+      <w:r>
+        <w:t xml:space="preserve"> </w:t>
+      </w:r>
+      <w:r>
+        <w:t xml:space="preserve">N.T. Baxter, M.A.M. Rogers, M.T. Ruffin, P.D. Schloss</w:t>
+      </w:r>
+      <w:r>
+        <w:br w:type="textWrapping"/>
+      </w:r>
+      <w:r>
+        <w:rPr>
+          <w:b/>
+        </w:rPr>
+        <w:t xml:space="preserve">Acquisition of data:</w:t>
+      </w:r>
+      <w:r>
+        <w:t xml:space="preserve"> </w:t>
+      </w:r>
+      <w:r>
+        <w:t xml:space="preserve">N.T. Baxter, C.C. Koumpouras, M.T. Ruffin</w:t>
+      </w:r>
+      <w:r>
+        <w:br w:type="textWrapping"/>
+      </w:r>
+      <w:r>
+        <w:rPr>
+          <w:b/>
+        </w:rPr>
+        <w:t xml:space="preserve">Analysis and interpretation of data:</w:t>
+      </w:r>
+      <w:r>
+        <w:t xml:space="preserve"> </w:t>
+      </w:r>
+      <w:r>
+        <w:t xml:space="preserve">N.T. Baxter, P.D. Schloss</w:t>
+      </w:r>
+      <w:r>
+        <w:br w:type="textWrapping"/>
+      </w:r>
+      <w:r>
+        <w:rPr>
+          <w:b/>
+        </w:rPr>
+        <w:t xml:space="preserve">Writing, review, and/or revision of the manuscript:</w:t>
+      </w:r>
+      <w:r>
+        <w:t xml:space="preserve"> </w:t>
+      </w:r>
+      <w:r>
+        <w:t xml:space="preserve">N.T. Baxter, C.C. Koumpouras, M.A.M. Rogers, M.T. Ruffin, P.D. Schloss</w:t>
+      </w:r>
+      <w:r>
+        <w:br w:type="textWrapping"/>
+      </w:r>
+      <w:r>
+        <w:rPr>
+          <w:b/>
+        </w:rPr>
+        <w:t xml:space="preserve">Administrative, technical, or material support:</w:t>
+      </w:r>
+      <w:r>
+        <w:t xml:space="preserve"> </w:t>
+      </w:r>
+      <w:r>
+        <w:t xml:space="preserve">N.T. Baxter, C.C. Koumpouras</w:t>
+      </w:r>
+    </w:p>
+    <w:p>
+      <w:pPr>
+        <w:pStyle w:val="Heading3"/>
+      </w:pPr>
+      <w:bookmarkStart w:id="29" w:name="funding"/>
+      <w:bookmarkEnd w:id="29"/>
+      <w:r>
+        <w:t xml:space="preserve">Funding</w:t>
+      </w:r>
+    </w:p>
+    <w:p>
+      <w:r>
+        <w:t xml:space="preserve">This study was supported by funding from the National Institutes of Health to P. Schloss (R01GM099514, P30DK034933) and to the Early Detection Research Network (U01CA86400).</w:t>
+      </w:r>
+    </w:p>
+    <w:p>
+      <w:pPr>
+        <w:pStyle w:val="Heading3"/>
+      </w:pPr>
+      <w:bookmarkStart w:id="30" w:name="figures"/>
+      <w:bookmarkEnd w:id="30"/>
+      <w:r>
         <w:t xml:space="preserve">Figures</w:t>
       </w:r>
     </w:p>
@@ -630,7 +822,7 @@
         <w:t xml:space="preserve"> </w:t>
       </w:r>
       <w:r>
-        <w:t xml:space="preserve">(A) Scatterplot of the average relative abundance of each bacterial genus in stool and FIT cartridges colored by phylum. (B) Scatterplots of the relative abundances of 4 species frequently associated with CRC. All correlations were greater than 0.35 (all p&lt;0.001)</w:t>
+        <w:t xml:space="preserve">(A) Scatterplot of the average relative abundance of each bacterial genus in stool and FIT cartridges colored by phylum. (B) Scatterplots of the relative abundances of 4 species frequently associated with CRC. All correlations were greater than 0.35 (all p&lt;0.001).</w:t>
       </w:r>
     </w:p>
     <w:p>
@@ -651,8 +843,8 @@
       <w:pPr>
         <w:pStyle w:val="Heading3"/>
       </w:pPr>
-      <w:bookmarkStart w:id="28" w:name="references"/>
-      <w:bookmarkEnd w:id="28"/>
+      <w:bookmarkStart w:id="31" w:name="references"/>
+      <w:bookmarkEnd w:id="31"/>
       <w:r>
         <w:t xml:space="preserve">References</w:t>
       </w:r>
@@ -1237,7 +1429,7 @@
     </w:lvl>
   </w:abstractNum>
   <w:abstractNum w:abstractNumId="990">
-    <w:nsid w:val="8fbb0563"/>
+    <w:nsid w:val="7843d6bb"/>
     <w:multiLevelType w:val="multilevel"/>
     <w:lvl w:ilvl="0">
       <w:numFmt w:val="bullet"/>

</xml_diff>

<commit_message>
reduced resolution of images to decrease file size
</commit_message>
<xml_diff>
--- a/Baxter_FITs_2016.docx
+++ b/Baxter_FITs_2016.docx
@@ -1429,7 +1429,7 @@
     </w:lvl>
   </w:abstractNum>
   <w:abstractNum w:abstractNumId="990">
-    <w:nsid w:val="7843d6bb"/>
+    <w:nsid w:val="28731485"/>
     <w:multiLevelType w:val="multilevel"/>
     <w:lvl w:ilvl="0">
       <w:numFmt w:val="bullet"/>
@@ -1545,11 +1545,14 @@
   <w:style w:type="paragraph" w:default="1" w:styleId="Normal">
     <w:name w:val="Normal"/>
     <w:qFormat/>
-    <w:rsid w:val="005918F1"/>
+    <w:rsid w:val="000C2F3E"/>
     <w:pPr>
       <w:spacing w:before="180" w:after="180" w:line="480" w:lineRule="auto"/>
       <w:jc w:val="both"/>
     </w:pPr>
+    <w:rPr>
+      <w:rFonts w:ascii="Arial" w:hAnsi="Arial"/>
+    </w:rPr>
   </w:style>
   <w:style w:type="paragraph" w:styleId="Heading1">
     <w:name w:val="heading 1"/>

</xml_diff>

<commit_message>
reformatted for BMC cancer
</commit_message>
<xml_diff>
--- a/Baxter_FITs_2016.docx
+++ b/Baxter_FITs_2016.docx
@@ -206,11 +206,104 @@
       </w:hyperlink>
     </w:p>
     <w:p>
+      <w:r>
+        <w:rPr>
+          <w:b/>
+        </w:rPr>
+        <w:t xml:space="preserve">Email addresses:</w:t>
+      </w:r>
+      <w:r>
+        <w:br w:type="textWrapping"/>
+      </w:r>
+      <w:r>
+        <w:t xml:space="preserve">NTB:</w:t>
+      </w:r>
+      <w:r>
+        <w:t xml:space="preserve"> </w:t>
+      </w:r>
+      <w:hyperlink r:id="rId22">
+        <w:r>
+          <w:rPr>
+            <w:rStyle w:val="Link"/>
+          </w:rPr>
+          <w:t xml:space="preserve">ntbaxter@umich.edu</w:t>
+        </w:r>
+      </w:hyperlink>
+      <w:r>
+        <w:br w:type="textWrapping"/>
+      </w:r>
+      <w:r>
+        <w:t xml:space="preserve">CCK:</w:t>
+      </w:r>
+      <w:r>
+        <w:t xml:space="preserve"> </w:t>
+      </w:r>
+      <w:hyperlink r:id="rId23">
+        <w:r>
+          <w:rPr>
+            <w:rStyle w:val="Link"/>
+          </w:rPr>
+          <w:t xml:space="preserve">chkoumpo@umich.edu</w:t>
+        </w:r>
+      </w:hyperlink>
+      <w:r>
+        <w:br w:type="textWrapping"/>
+      </w:r>
+      <w:r>
+        <w:t xml:space="preserve">MAMR:</w:t>
+      </w:r>
+      <w:r>
+        <w:t xml:space="preserve"> </w:t>
+      </w:r>
+      <w:hyperlink r:id="rId24">
+        <w:r>
+          <w:rPr>
+            <w:rStyle w:val="Link"/>
+          </w:rPr>
+          <w:t xml:space="preserve">maryroge@med.umich.edu</w:t>
+        </w:r>
+      </w:hyperlink>
+      <w:r>
+        <w:br w:type="textWrapping"/>
+      </w:r>
+      <w:r>
+        <w:t xml:space="preserve">MTR:</w:t>
+      </w:r>
+      <w:r>
+        <w:t xml:space="preserve"> </w:t>
+      </w:r>
+      <w:hyperlink r:id="rId25">
+        <w:r>
+          <w:rPr>
+            <w:rStyle w:val="Link"/>
+          </w:rPr>
+          <w:t xml:space="preserve">mruffin@med.umich.edu</w:t>
+        </w:r>
+      </w:hyperlink>
+      <w:r>
+        <w:br w:type="textWrapping"/>
+      </w:r>
+      <w:r>
+        <w:t xml:space="preserve">PDS:</w:t>
+      </w:r>
+      <w:r>
+        <w:t xml:space="preserve"> </w:t>
+      </w:r>
+      <w:hyperlink r:id="rId21">
+        <w:r>
+          <w:rPr>
+            <w:rStyle w:val="Link"/>
+          </w:rPr>
+          <w:t xml:space="preserve">pschloss@umich.edu</w:t>
+        </w:r>
+      </w:hyperlink>
+    </w:p>
+    <w:p>
       <w:pPr>
         <w:pStyle w:val="Heading3"/>
       </w:pPr>
-      <w:bookmarkStart w:id="22" w:name="abstract"/>
-      <w:bookmarkEnd w:id="22"/>
+      <w:bookmarkStart w:id="26" w:name="abstract"/>
+      <w:bookmarkEnd w:id="26"/>
       <w:r>
         <w:t xml:space="preserve">Abstract</w:t>
       </w:r>
@@ -271,230 +364,644 @@
         <w:t xml:space="preserve"> </w:t>
       </w:r>
       <w:r>
-        <w:t xml:space="preserve">These findings demonstrate the potential for using FIT cartridges in place of stool for microbiota-based screening for CRC or other microbiome-associated diseases.</w:t>
+        <w:t xml:space="preserve">These findings demonstrate the potential for using FIT cartridges in place of stool for microbiota-based screening for CRC or other microbiome-associated diseases. This could reduce the need to collect and process separate stool samples and facilitate combining FIT and microbiota-based biomarkers into a single test. Additionally, FIT cartridges could provide a new source of data for studying the role of the microbiome in CRC and other diseases.</w:t>
+      </w:r>
+    </w:p>
+    <w:p>
+      <w:r>
+        <w:rPr>
+          <w:b/>
+        </w:rPr>
+        <w:t xml:space="preserve">Keywords:</w:t>
+      </w:r>
+      <w:r>
+        <w:t xml:space="preserve"> </w:t>
+      </w:r>
+      <w:r>
+        <w:t xml:space="preserve">colorectal cancer, gut microbiome, microbiota, fecal immunochemical test, random forest</w:t>
+      </w:r>
+    </w:p>
+    <w:p>
+      <w:pPr>
+        <w:pStyle w:val="Heading3"/>
+      </w:pPr>
+      <w:bookmarkStart w:id="27" w:name="background"/>
+      <w:bookmarkEnd w:id="27"/>
+      <w:r>
+        <w:t xml:space="preserve">Background</w:t>
+      </w:r>
+    </w:p>
+    <w:p>
+      <w:r>
+        <w:t xml:space="preserve">Although colorectal cancer (CRC) mortality has declined in recent decades, it remains the second leading cause of death among cancers in the United States</w:t>
+      </w:r>
+      <w:r>
+        <w:t xml:space="preserve"> </w:t>
+      </w:r>
+      <w:r>
+        <w:t xml:space="preserve">[1]</w:t>
+      </w:r>
+      <w:r>
+        <w:t xml:space="preserve">. Early detection of CRC is critical since patients whose tumors are detected at an early stage have a greater than 90% chance of survival. However more than a third of individuals for whom screening is recommended do not adhere to screening guidelines</w:t>
+      </w:r>
+      <w:r>
+        <w:t xml:space="preserve"> </w:t>
+      </w:r>
+      <w:r>
+        <w:t xml:space="preserve">[2]</w:t>
+      </w:r>
+      <w:r>
+        <w:t xml:space="preserve">. The high cost and invasive nature of structural exams, such as colonoscopy and sigmoidoscopy are barriers for many people</w:t>
+      </w:r>
+      <w:r>
+        <w:t xml:space="preserve"> </w:t>
+      </w:r>
+      <w:r>
+        <w:t xml:space="preserve">[3, 4]</w:t>
+      </w:r>
+      <w:r>
+        <w:t xml:space="preserve">. Unfortunately less expensive non-invasive tests, such as the guaiac fecal occult blood test (gFOBT) and fecal immunochemical test (FIT) fail to reliably detect adenomas</w:t>
+      </w:r>
+      <w:r>
+        <w:t xml:space="preserve"> </w:t>
+      </w:r>
+      <w:r>
+        <w:t xml:space="preserve">[5]</w:t>
+      </w:r>
+      <w:r>
+        <w:t xml:space="preserve">. Thus, there is a need for novel non-invasive screening methods with improved sensitivity for early stage colonic lesions.</w:t>
+      </w:r>
+    </w:p>
+    <w:p>
+      <w:r>
+        <w:t xml:space="preserve">Several studies have demonstrated the potential for the gut microbiota to be used to detect CRC</w:t>
+      </w:r>
+      <w:r>
+        <w:t xml:space="preserve"> </w:t>
+      </w:r>
+      <w:r>
+        <w:t xml:space="preserve">[6–9]</w:t>
+      </w:r>
+      <w:r>
+        <w:t xml:space="preserve">. Moreover, we and others have shown that combining microbiota-analysis with conventional diagnostics, like gFOBT and FIT, can significantly improve the detection of colonic lesions over either method by itself</w:t>
+      </w:r>
+      <w:r>
+        <w:t xml:space="preserve"> </w:t>
+      </w:r>
+      <w:r>
+        <w:t xml:space="preserve">[6, 7, 9]</w:t>
+      </w:r>
+      <w:r>
+        <w:t xml:space="preserve">. One limitation of microbiota-based CRC screening is the need to collect and process separate stool samples for microbiota characterization. Given the widespread use of FIT to collect specimens for screening, using the same sample for microbiota characterization could make processing more efficient and less expensive. We hypothesized that the small amount of fecal material contained in FIT sampling cartridges was sufficient to perform both hemoglobin quantification and microbiota characterization. To test this hypothesis, we isolated bacterial DNA from the residual buffer of FIT cartridges that had already been used for quantifying fecal hemoglobin concentrations. We then compared the bacterial composition of the FIT cartridge to that of DNA isolated directly from a patient's stool sample and assessed the ability of FIT cartridge-derived DNA to be used for microbiota-based CRC screening.</w:t>
+      </w:r>
+    </w:p>
+    <w:p>
+      <w:pPr>
+        <w:pStyle w:val="Heading3"/>
+      </w:pPr>
+      <w:bookmarkStart w:id="28" w:name="materials-and-methods"/>
+      <w:bookmarkEnd w:id="28"/>
+      <w:r>
+        <w:t xml:space="preserve">Materials and Methods</w:t>
+      </w:r>
+    </w:p>
+    <w:p>
+      <w:r>
+        <w:rPr>
+          <w:b/>
+        </w:rPr>
+        <w:t xml:space="preserve">Study Design / Diagnoses / Stool Collection.</w:t>
+      </w:r>
+      <w:r>
+        <w:t xml:space="preserve"> </w:t>
+      </w:r>
+      <w:r>
+        <w:t xml:space="preserve">Stool samples were obtained through the Great Lakes-New England Early Detection Research Network. Patients were asymptomatic, at least 18 years old, willing to sign informed consent, able to tolerate removal of 58 mL of blood, and willing to collect a stool sample. Patient age at the time of enrollment ranged from 29 to 89 with a median of 60. Patients were were excluded if they had undergone surgery, radiation, or chemotherapy for current CRC prior to baseline samples or had inflammatory bowel disease, known hereditary non-polyposis CRC, or familial adenomatous polyposis. Patient diagnoses were determined by colonoscopic examination and histopathological review of any biopsies taken. Colonoscopies were performed and fecal samples were collected in four locations: Toronto (Ontario, Canada), Boston (Massachusetts, USA), Houston (Texas, USA), and Ann Arbor (Michigan, USA). Stool samples were packed in ice, shipped to a processing center via next day delivery and stored at -80˚C. Fecal material for FIT was collected from frozen stool aliquots using OC FIT-CHEK sampling bottles (Polymedco Inc.), processed using an OC-Auto Micro 80 automated system (Polymedco Inc.), and stored at -20C. The University of Michigan Institutional Review Board approved this study, and all subjects provided informed consent.</w:t>
+      </w:r>
+    </w:p>
+    <w:p>
+      <w:r>
+        <w:rPr>
+          <w:b/>
+        </w:rPr>
+        <w:t xml:space="preserve">16S rRNA gene sequencing.</w:t>
+      </w:r>
+      <w:r>
+        <w:t xml:space="preserve"> </w:t>
+      </w:r>
+      <w:r>
+        <w:t xml:space="preserve">Processed FIT samples were thawed, and 100 µl of buffer were withdrawn by pipette for DNA extraction. DNA was isolated from FIT samples or matching stool samples using the PowerSoil-htp 96 Well Soil DNA isolation kit (MO BIO Laboratories) and an epMotion 5075 automated pipetting system (Eppendorf). The V4 region of the bacterial 16S rRNA gene was amplified using custom barcoded primers and sequenced as described previously using an Illumina MiSeq sequencer</w:t>
+      </w:r>
+      <w:r>
+        <w:t xml:space="preserve"> </w:t>
+      </w:r>
+      <w:r>
+        <w:t xml:space="preserve">[10]</w:t>
+      </w:r>
+      <w:r>
+        <w:t xml:space="preserve">. The 16S rRNA gene sequences were curated using the mothur software package, as described previously</w:t>
+      </w:r>
+      <w:r>
+        <w:t xml:space="preserve"> </w:t>
+      </w:r>
+      <w:r>
+        <w:t xml:space="preserve">[10, 11]</w:t>
+      </w:r>
+      <w:r>
+        <w:t xml:space="preserve">. Curated sequences were clustered into operational taxonomic units (OTUs) using a 97% similarity cutoff with the average neighbor clustering algorithm. Sequences were classified using a naive Bayesian classifier trained against a 16S rRNA gene training set provided by the Ribosomal Database Project (RDP)</w:t>
+      </w:r>
+      <w:r>
+        <w:t xml:space="preserve"> </w:t>
+      </w:r>
+      <w:r>
+        <w:t xml:space="preserve">[12]</w:t>
+      </w:r>
+      <w:r>
+        <w:t xml:space="preserve">. Species-level classifications for OTUs of interest were determined by using blastn to compare the predominant sequence within each OTU to the NCBI 16S rRNA database. The putative species was only reported for OTUs with greater than 99% sequence identity to a single species in the database; otherwise the consensus RDP classification was used.</w:t>
+      </w:r>
+    </w:p>
+    <w:p>
+      <w:r>
+        <w:rPr>
+          <w:b/>
+        </w:rPr>
+        <w:t xml:space="preserve">Statistical Methods.</w:t>
+      </w:r>
+      <w:r>
+        <w:t xml:space="preserve"> </w:t>
+      </w:r>
+      <w:r>
+        <w:t xml:space="preserve">All statistical analyses were performed using R (v.3.2.0). Random forest models were generated using the AUC-RF algorithm for feature reduction and maximizing model performance</w:t>
+      </w:r>
+      <w:r>
+        <w:t xml:space="preserve"> </w:t>
+      </w:r>
+      <w:r>
+        <w:t xml:space="preserve">[13]</w:t>
+      </w:r>
+      <w:r>
+        <w:t xml:space="preserve">. The most predictive OTUs were determined based on mean decrease in accuracy when removed from the model. The area under the curve (AUC) of receiver operator characteristic (ROC) curves were compared using the method described by DeLong et al.</w:t>
+      </w:r>
+      <w:r>
+        <w:t xml:space="preserve"> </w:t>
+      </w:r>
+      <w:r>
+        <w:t xml:space="preserve">[14]</w:t>
+      </w:r>
+      <w:r>
+        <w:t xml:space="preserve"> </w:t>
+      </w:r>
+      <w:r>
+        <w:t xml:space="preserve">as implemented in the pROC R package</w:t>
+      </w:r>
+      <w:r>
+        <w:t xml:space="preserve"> </w:t>
+      </w:r>
+      <w:r>
+        <w:t xml:space="preserve">[15]</w:t>
+      </w:r>
+      <w:r>
+        <w:t xml:space="preserve">.</w:t>
+      </w:r>
+    </w:p>
+    <w:p>
+      <w:pPr>
+        <w:pStyle w:val="Heading3"/>
+      </w:pPr>
+      <w:bookmarkStart w:id="29" w:name="results"/>
+      <w:bookmarkEnd w:id="29"/>
+      <w:r>
+        <w:t xml:space="preserve">Results</w:t>
+      </w:r>
+    </w:p>
+    <w:p>
+      <w:r>
+        <w:t xml:space="preserve">We tested whether the bacterial community profiles from FIT cartridges recapitulated their stool counterparts. First, we compared the number of OTUs shared between FIT/stool pairs from the same patient to the number of OTUs shared between patients. FIT cartridges and stool from the same patient had significantly more bacterial populations in common than those take from different patients (Fig. 1A, p&lt;0.001, two-sample Kolmogorov-Smirnov test), indicating that community membership was conserved between stool and FIT cartridges. Second, we calculated the similarity in community structure between samples using 1-thetaYC index</w:t>
+      </w:r>
+      <w:r>
+        <w:t xml:space="preserve"> </w:t>
+      </w:r>
+      <w:r>
+        <w:t xml:space="preserve">[16]</w:t>
+      </w:r>
+      <w:r>
+        <w:t xml:space="preserve">. This metric compares the presence or absence of bacterial populations and their relative abundance. The bacterial community structure of stool and FIT samples from the same patient were significantly more similar to each other than to stool or FIT from other patients (Fig. 1B, p&lt;0.001). Finally, we observed that the inter-personal variation in community structure between the stool samples of patients was conserved in samples from FIT cartridges (Mantel test r=0.525, p&lt;0.001). Next, we observed a significant correlation between the abundance of each genus in the paired FIT cartridge and stool samples (Fig. 2A, Spearman rho: 0.699, p&lt;0.001). This suggested that the abundance of bacterial genera was conserved. This correlation was especially strong for the 100 most abundant genera (Spearman rho: 0.886, p&lt;0.001). Several bacterial species have been repeatedly associated with CRC, including</w:t>
+      </w:r>
+      <w:r>
+        <w:t xml:space="preserve"> </w:t>
+      </w:r>
+      <w:r>
+        <w:rPr>
+          <w:i/>
+        </w:rPr>
+        <w:t xml:space="preserve">Fusobacterium nucleatum</w:t>
+      </w:r>
+      <w:r>
+        <w:t xml:space="preserve">,</w:t>
+      </w:r>
+      <w:r>
+        <w:t xml:space="preserve"> </w:t>
+      </w:r>
+      <w:r>
+        <w:rPr>
+          <w:i/>
+        </w:rPr>
+        <w:t xml:space="preserve">Porphyromonas asaccharolytica</w:t>
+      </w:r>
+      <w:r>
+        <w:t xml:space="preserve">,</w:t>
+      </w:r>
+      <w:r>
+        <w:t xml:space="preserve"> </w:t>
+      </w:r>
+      <w:r>
+        <w:rPr>
+          <w:i/>
+        </w:rPr>
+        <w:t xml:space="preserve">Peptostreptococcus stomatis</w:t>
+      </w:r>
+      <w:r>
+        <w:t xml:space="preserve">, and</w:t>
+      </w:r>
+      <w:r>
+        <w:t xml:space="preserve"> </w:t>
+      </w:r>
+      <w:r>
+        <w:rPr>
+          <w:i/>
+        </w:rPr>
+        <w:t xml:space="preserve">Parvimonas micra</w:t>
+      </w:r>
+      <w:r>
+        <w:t xml:space="preserve"> </w:t>
+      </w:r>
+      <w:r>
+        <w:t xml:space="preserve">[7–9, 17]</w:t>
+      </w:r>
+      <w:r>
+        <w:t xml:space="preserve">. As expected, the abundance of these species in stool was significantly correlated with their abundance in matched FIT cartridges (all p&lt;0.001)(Fig. 2B). We observed some biases in the abundance of certain taxa. In particular, the genus</w:t>
+      </w:r>
+      <w:r>
+        <w:t xml:space="preserve"> </w:t>
+      </w:r>
+      <w:r>
+        <w:rPr>
+          <w:i/>
+        </w:rPr>
+        <w:t xml:space="preserve">Pantoea</w:t>
+      </w:r>
+      <w:r>
+        <w:t xml:space="preserve"> </w:t>
+      </w:r>
+      <w:r>
+        <w:t xml:space="preserve">was detected in 399 of the 404 FIT cartridges with an average abundance of 2.4%, but was only detected in 1 stool sample. The genus</w:t>
+      </w:r>
+      <w:r>
+        <w:t xml:space="preserve"> </w:t>
+      </w:r>
+      <w:r>
+        <w:rPr>
+          <w:i/>
+        </w:rPr>
+        <w:t xml:space="preserve">Helicobacter</w:t>
+      </w:r>
+      <w:r>
+        <w:t xml:space="preserve"> </w:t>
+      </w:r>
+      <w:r>
+        <w:t xml:space="preserve">was detected in 172 FIT cartridges, but only 10 stool samples. Likewise several genera of</w:t>
+      </w:r>
+      <w:r>
+        <w:t xml:space="preserve"> </w:t>
+      </w:r>
+      <w:r>
+        <w:rPr>
+          <w:i/>
+        </w:rPr>
+        <w:t xml:space="preserve">Actinobacteria</w:t>
+      </w:r>
+      <w:r>
+        <w:t xml:space="preserve"> </w:t>
+      </w:r>
+      <w:r>
+        <w:t xml:space="preserve">were more abundant in stool samples compared to FIT. Notwithstanding these few exceptions, the abundance of the vast majority of genera were well conserved between stool and FIT cartridges. Overall, these findings suggested that that the overall bacterial community structure and the abundance of specific taxa in FIT cartridges and stool were similar.</w:t>
+      </w:r>
+    </w:p>
+    <w:p>
+      <w:r>
+        <w:t xml:space="preserve">We tested whether the bacterial relative abundances we observed from FIT cartridges could be used to differentiate healthy patients from those with carcinomas using random forest models as we did previously using the intact stool samples</w:t>
+      </w:r>
+      <w:r>
+        <w:t xml:space="preserve"> </w:t>
+      </w:r>
+      <w:r>
+        <w:t xml:space="preserve">[9]</w:t>
+      </w:r>
+      <w:r>
+        <w:t xml:space="preserve">. Using DNA from the FIT cartridge, the optimal model utilized 28 OTUs and had an AUC of 0.831 (Fig. 3A). There was not a significant difference in the AUC for this model and the model based on DNA isolated directly from stool, which used 32 OTUs and had an AUC of 0.853 (p=0.41). Furthermore, the probabilities of individuals having lesions was correlated between the models generated using DNA isolated from the FIT cartridges and stool samples (Spearman rho: 0.633, p&lt;0.001, Fig. 3B). We also generated random forest models for differentiating healthy patients from those with any type of lesions (i.e. adenoma or carcinoma). There was not a significant difference in AUC between the stool-based model with 41 OTUs (AUC=0.700) and the FIT cartridge-based model with 41 OTUs (AUC=0.686, p=0.65, Fig. 3C). Again, the probabilities of individuals having lesions according to the two models were significantly correlated (Spearman rho: 0.389, p&lt;0.001 Fig. 3D). These findings demonstrated that models based on bacterial DNA from FIT cartridges was as predictive as models based on DNA isolated directly from stool.</w:t>
+      </w:r>
+    </w:p>
+    <w:p>
+      <w:pPr>
+        <w:pStyle w:val="Heading3"/>
+      </w:pPr>
+      <w:bookmarkStart w:id="30" w:name="discussion"/>
+      <w:bookmarkEnd w:id="30"/>
+      <w:r>
+        <w:t xml:space="preserve">Discussion</w:t>
+      </w:r>
+    </w:p>
+    <w:p>
+      <w:r>
+        <w:t xml:space="preserve">Bacterial DNA isolated from FIT cartridges recapitulated the community structure and membership of patients' stool microbiota. FIT/stool pairs collected from the same patient were significantly more similar to each other than samples from different patients and the inter-patient differences in stool microbiota structure were conserved in FIT cartridge-derived microbiota. More importantly, random forest models generated using bacterial abundances from FIT cartridge-derived and stool-derived DNA were equally predictive for differentiating healthy patients from those with adenomas and carcinomas.</w:t>
+      </w:r>
+    </w:p>
+    <w:p>
+      <w:r>
+        <w:t xml:space="preserve">The use of FIT cartridges introduced the possibility of sample contamination or bias in the representation of individual OTUs. For example, an OTU associated with</w:t>
+      </w:r>
+      <w:r>
+        <w:t xml:space="preserve"> </w:t>
+      </w:r>
+      <w:r>
+        <w:rPr>
+          <w:i/>
+        </w:rPr>
+        <w:t xml:space="preserve">Pantoea</w:t>
+      </w:r>
+      <w:r>
+        <w:t xml:space="preserve"> </w:t>
+      </w:r>
+      <w:r>
+        <w:t xml:space="preserve">was found in 98.8% of FIT cartridge samples and only 0.2% of stool samples. There are several possible explanations for this result. It is possible that because the biomass contained in the FIT cartridges is considerably lower than that in stool, the analysis was more sensitive to contaminants in our reagents or the FIT cartridge</w:t>
+      </w:r>
+      <w:r>
+        <w:t xml:space="preserve"> </w:t>
+      </w:r>
+      <w:r>
+        <w:t xml:space="preserve">[18]</w:t>
+      </w:r>
+      <w:r>
+        <w:t xml:space="preserve">. Alternatively, storage conditions could have played a role in biasing the relative abundances of certain genera. The feces in the FIT cartridges spent more time exposed to ambient temperatures in order to be analyzed for hemoglobin concentration. Therefore it is possible that certain bacterial populations, especially aerobes, were able to grow. Considering</w:t>
+      </w:r>
+      <w:r>
+        <w:t xml:space="preserve"> </w:t>
+      </w:r>
+      <w:r>
+        <w:rPr>
+          <w:i/>
+        </w:rPr>
+        <w:t xml:space="preserve">Pantoea</w:t>
+      </w:r>
+      <w:r>
+        <w:t xml:space="preserve"> </w:t>
+      </w:r>
+      <w:r>
+        <w:t xml:space="preserve">is rarely found in human feces and is more commonly found in soil, plant surfaces, and air we suspect that it was a contaminant. Regardless of the source of this and the other suspicious populations, any biases were limited since the random forest feature selection process did not select these populations and did not effect the ability to detect CRC from FIT cartridge-derived DNA.</w:t>
+      </w:r>
+    </w:p>
+    <w:p>
+      <w:pPr>
+        <w:pStyle w:val="Heading3"/>
+      </w:pPr>
+      <w:bookmarkStart w:id="31" w:name="conclusions"/>
+      <w:bookmarkEnd w:id="31"/>
+      <w:r>
+        <w:t xml:space="preserve">Conclusions</w:t>
+      </w:r>
+    </w:p>
+    <w:p>
+      <w:r>
+        <w:t xml:space="preserve">These findings demonstrate the potential for using DNA extracted from FIT cartridges for microbiota-based screening. This could reduce the need to collect and process separate stool samples, reducing the cost of screening. Using samples collected from patients that undergo annual FIT screening could be used to monitor temporal changes to a patient's microbiota, making it possible to detect any shifts toward a disease-associated microbiota. It would also be possible to use FIT cartridges rather than separate stool samples for future studies on the role of the gut microbiota and CRC. Since FIT cartridges are already collected for CRC screening, it may be easier to recruit patients for large-scale validations of microbiota-based screening methods.</w:t>
+      </w:r>
+    </w:p>
+    <w:p>
+      <w:pPr>
+        <w:pStyle w:val="Heading3"/>
+      </w:pPr>
+      <w:bookmarkStart w:id="32" w:name="declarations"/>
+      <w:bookmarkEnd w:id="32"/>
+      <w:r>
+        <w:t xml:space="preserve">Declarations</w:t>
+      </w:r>
+    </w:p>
+    <w:p>
+      <w:r>
+        <w:rPr>
+          <w:b/>
+        </w:rPr>
+        <w:t xml:space="preserve">Abbreviations:</w:t>
       </w:r>
       <w:r>
         <w:br w:type="textWrapping"/>
       </w:r>
       <w:r>
-        <w:rPr>
-          <w:b/>
-        </w:rPr>
-        <w:t xml:space="preserve">Impact:</w:t>
-      </w:r>
-      <w:r>
-        <w:t xml:space="preserve"> </w:t>
-      </w:r>
-      <w:r>
-        <w:t xml:space="preserve">This could reduce the need to collect and process separate stool samples and facilitate combining FIT and microbiota-based biomarkers into a single test. Additionally, FIT cartridges could provide a new source of data for studying the role of the microbiome in CRC and other diseases.</w:t>
+        <w:t xml:space="preserve">FIT: fecal immunochemical test</w:t>
+      </w:r>
+      <w:r>
+        <w:br w:type="textWrapping"/>
+      </w:r>
+      <w:r>
+        <w:t xml:space="preserve">gFOBT: guaic fecal occult blood test</w:t>
+      </w:r>
+      <w:r>
+        <w:br w:type="textWrapping"/>
+      </w:r>
+      <w:r>
+        <w:t xml:space="preserve">OTU: operational taxonomic unit</w:t>
+      </w:r>
+      <w:r>
+        <w:br w:type="textWrapping"/>
+      </w:r>
+      <w:r>
+        <w:t xml:space="preserve">AUC: area under the curve</w:t>
+      </w:r>
+      <w:r>
+        <w:br w:type="textWrapping"/>
+      </w:r>
+      <w:r>
+        <w:t xml:space="preserve">ROC curve: reciever operating characteristic curve</w:t>
+      </w:r>
+    </w:p>
+    <w:p>
+      <w:r>
+        <w:rPr>
+          <w:b/>
+        </w:rPr>
+        <w:t xml:space="preserve">Ethics approval and consent to participate:</w:t>
+      </w:r>
+      <w:r>
+        <w:t xml:space="preserve"> </w:t>
+      </w:r>
+      <w:r>
+        <w:t xml:space="preserve">The University of Michigan Institutional Review Board approved this study, and all subjects provided informed consent. This study conformed to the guidelines of the Helsinki Declaration.</w:t>
+      </w:r>
+    </w:p>
+    <w:p>
+      <w:r>
+        <w:rPr>
+          <w:b/>
+        </w:rPr>
+        <w:t xml:space="preserve">Availability of data and materials:</w:t>
+      </w:r>
+      <w:r>
+        <w:t xml:space="preserve"> </w:t>
+      </w:r>
+      <w:r>
+        <w:t xml:space="preserve">Raw fastq files and a MIMARKS file are available through the NCBI Sequence Read Archive [SRP062005]. The data processing steps for going from the raw sequence data to the final manuscript is available at</w:t>
+      </w:r>
+      <w:r>
+        <w:t xml:space="preserve"> </w:t>
+      </w:r>
+      <w:hyperlink r:id="rId33">
+        <w:r>
+          <w:rPr>
+            <w:rStyle w:val="Link"/>
+          </w:rPr>
+          <w:t xml:space="preserve">http://www.github.com/SchlossLab/Baxter_FITs_2016</w:t>
+        </w:r>
+      </w:hyperlink>
+      <w:r>
+        <w:t xml:space="preserve">.</w:t>
+      </w:r>
+    </w:p>
+    <w:p>
+      <w:r>
+        <w:rPr>
+          <w:b/>
+        </w:rPr>
+        <w:t xml:space="preserve">Competing interests:</w:t>
+      </w:r>
+      <w:r>
+        <w:t xml:space="preserve"> </w:t>
+      </w:r>
+      <w:r>
+        <w:t xml:space="preserve">The authors declare no competing financial interests.</w:t>
+      </w:r>
+    </w:p>
+    <w:p>
+      <w:r>
+        <w:rPr>
+          <w:b/>
+        </w:rPr>
+        <w:t xml:space="preserve">Funding:</w:t>
+      </w:r>
+      <w:r>
+        <w:t xml:space="preserve"> </w:t>
+      </w:r>
+      <w:r>
+        <w:t xml:space="preserve">This study was supported by funding from the National Institutes of Health to P. Schloss (R01GM099514, P30DK034933) and to the Early Detection Research Network (U01CA86400).</w:t>
+      </w:r>
+    </w:p>
+    <w:p>
+      <w:r>
+        <w:rPr>
+          <w:b/>
+        </w:rPr>
+        <w:t xml:space="preserve">Author Contributions:</w:t>
+      </w:r>
+      <w:r>
+        <w:t xml:space="preserve"> </w:t>
+      </w:r>
+      <w:r>
+        <w:t xml:space="preserve">PDS, MTR, MAMR, and NTB were involved in the conception and design of the study. NTB and CCK performed DNA extractions and 16S rRNA gene sequencing. NTB analyzed the data. All authors interpreted the data. NTB and PDS wrote the manuscript. All authors reviewed and revised the manuscript.</w:t>
+      </w:r>
+    </w:p>
+    <w:p>
+      <w:r>
+        <w:rPr>
+          <w:b/>
+        </w:rPr>
+        <w:t xml:space="preserve">Acknowledgements:</w:t>
+      </w:r>
+      <w:r>
+        <w:t xml:space="preserve"> </w:t>
+      </w:r>
+      <w:r>
+        <w:t xml:space="preserve">The authors thank the Great Lakes-New England Early Detection Research Network for providing the fecal samples that were used in this study.</w:t>
       </w:r>
     </w:p>
     <w:p>
       <w:pPr>
         <w:pStyle w:val="Heading3"/>
       </w:pPr>
-      <w:bookmarkStart w:id="23" w:name="introduction"/>
-      <w:bookmarkEnd w:id="23"/>
-      <w:r>
-        <w:t xml:space="preserve">Introduction</w:t>
-      </w:r>
-    </w:p>
-    <w:p>
-      <w:r>
-        <w:t xml:space="preserve">Although colorectal cancer (CRC) mortality has declined in recent decades, it remains the second leading cause of death among cancers in the United States</w:t>
-      </w:r>
-      <w:r>
-        <w:t xml:space="preserve"> </w:t>
-      </w:r>
-      <w:r>
-        <w:t xml:space="preserve">(1)</w:t>
-      </w:r>
-      <w:r>
-        <w:t xml:space="preserve">. Early detection of CRC is critical since patients whose tumors are detected at an early stage have a greater than 90% chance of survival. However more than a third of individuals for whom screening is recommended do not adhere to screening guidelines</w:t>
-      </w:r>
-      <w:r>
-        <w:t xml:space="preserve"> </w:t>
-      </w:r>
-      <w:r>
-        <w:t xml:space="preserve">(2)</w:t>
-      </w:r>
-      <w:r>
-        <w:t xml:space="preserve">. The high cost and invasive nature of structural exams, such as colonoscopy and sigmoidoscopy are barriers for many people</w:t>
-      </w:r>
-      <w:r>
-        <w:t xml:space="preserve"> </w:t>
-      </w:r>
-      <w:r>
-        <w:t xml:space="preserve">(3,4)</w:t>
-      </w:r>
-      <w:r>
-        <w:t xml:space="preserve">. Unfortunately less expensive non-invasive tests, such as the guaiac fecal occult blood test (gFOBT) and fecal immunochemical test (FIT) fail to reliably detect adenomas</w:t>
-      </w:r>
-      <w:r>
-        <w:t xml:space="preserve"> </w:t>
-      </w:r>
-      <w:r>
-        <w:t xml:space="preserve">(5)</w:t>
-      </w:r>
-      <w:r>
-        <w:t xml:space="preserve">. Thus, there is a need for novel non-invasive screening methods with improved sensitivity for early stage colonic lesions.</w:t>
-      </w:r>
-    </w:p>
-    <w:p>
-      <w:r>
-        <w:t xml:space="preserve">Several studies have demonstrated the potential for the gut microbiota to be used to detect CRC</w:t>
-      </w:r>
-      <w:r>
-        <w:t xml:space="preserve"> </w:t>
-      </w:r>
-      <w:r>
-        <w:t xml:space="preserve">(6–9)</w:t>
-      </w:r>
-      <w:r>
-        <w:t xml:space="preserve">. Moreover, we and others have shown that combining microbiota-analysis with conventional diagnostics, like gFOBT and FIT, can significantly improve the detection of colonic lesions over either method by itself</w:t>
-      </w:r>
-      <w:r>
-        <w:t xml:space="preserve"> </w:t>
-      </w:r>
-      <w:r>
-        <w:t xml:space="preserve">(6,7,9)</w:t>
-      </w:r>
-      <w:r>
-        <w:t xml:space="preserve">. One limitation of microbiota-based CRC screening is the need to collect and process separate stool samples for microbiota characterization. Given the widespread use of FIT to collect specimens for screening, using the same sample for microbiota characterization could make processing more efficient and less expensive. We hypothesized that the small amount of fecal material contained in FIT sampling cartridges was sufficient to perform both hemoglobin quantification and microbiota characterization. To test this hypothesis, we isolated bacterial DNA from the residual buffer of FIT cartridges that had already been used for quantifying fecal hemoglobin concentrations. We then compared the bacterial composition of the FIT cartridge to that of DNA isolated directly from a patient's stool sample and assessed the ability of FIT cartridge-derived DNA to be used for microbiota-based CRC screening.</w:t>
+      <w:bookmarkStart w:id="34" w:name="figures"/>
+      <w:bookmarkEnd w:id="34"/>
+      <w:r>
+        <w:t xml:space="preserve">Figures</w:t>
+      </w:r>
+    </w:p>
+    <w:p>
+      <w:r>
+        <w:rPr>
+          <w:b/>
+        </w:rPr>
+        <w:t xml:space="preserve">Figure 1. Bacterial community structure from FIT cartridge recapitulates stool.</w:t>
+      </w:r>
+      <w:r>
+        <w:t xml:space="preserve"> </w:t>
+      </w:r>
+      <w:r>
+        <w:t xml:space="preserve">Density plots showing distribution of the number of shared OTUs (A) and community similarity (B) between groups of samples (* p&lt;0.001 two-sample Kolmogorov-Smirnov Test).</w:t>
+      </w:r>
+    </w:p>
+    <w:p>
+      <w:r>
+        <w:rPr>
+          <w:b/>
+        </w:rPr>
+        <w:t xml:space="preserve">Figure 2. Bacterial populations conserved between stool and FIT cartridge.</w:t>
+      </w:r>
+      <w:r>
+        <w:t xml:space="preserve"> </w:t>
+      </w:r>
+      <w:r>
+        <w:t xml:space="preserve">(A) Scatterplot of the average relative abundance of each bacterial genus in stool and FIT cartridges colored by phylum. (B) Scatterplots of the relative abundances of 4 species frequently associated with CRC. All correlations were greater than 0.35 (all p&lt;0.001).</w:t>
+      </w:r>
+    </w:p>
+    <w:p>
+      <w:r>
+        <w:rPr>
+          <w:b/>
+        </w:rPr>
+        <w:t xml:space="preserve">Figure 3. Microbiota-based models from FIT cartridge DNA are as predictive as models from stool.</w:t>
+      </w:r>
+      <w:r>
+        <w:t xml:space="preserve"> </w:t>
+      </w:r>
+      <w:r>
+        <w:t xml:space="preserve">(A) ROC curves for distinguishing healthy patients from those with cancer using using microbiota-based random forest models using DNA from FIT cartridges or stool. (B) Probability of having cancer for each patient according to microbiota-based models from A. (C) ROC curves for distinguishing patients with adenomas or carcinomas from healthy patients using microbiota-based random forest models using DNA from FIT cartridges or stool. (D) Probability of having a lesion for each patient based on the models from C.</w:t>
       </w:r>
     </w:p>
     <w:p>
       <w:pPr>
         <w:pStyle w:val="Heading3"/>
       </w:pPr>
-      <w:bookmarkStart w:id="24" w:name="materials-and-methods"/>
-      <w:bookmarkEnd w:id="24"/>
-      <w:r>
-        <w:t xml:space="preserve">Materials and Methods</w:t>
-      </w:r>
-    </w:p>
-    <w:p>
-      <w:r>
-        <w:rPr>
-          <w:b/>
-        </w:rPr>
-        <w:t xml:space="preserve">Study Design / Diagnoses / Stool Collection.</w:t>
-      </w:r>
-      <w:r>
-        <w:t xml:space="preserve"> </w:t>
-      </w:r>
-      <w:r>
-        <w:t xml:space="preserve">Stool samples were obtained through the Great Lakes-New England Early Detection Research Network. Patients were asymptomatic, at least 18 years old, willing to sign informed consent, able to tolerate removal of 58 mL of blood, and willing to collect a stool sample. Patient age at the time of enrollment ranged from 29 to 89 with a median of 60. Patients were were excluded if they had undergone surgery, radiation, or chemotherapy for current CRC prior to baseline samples or had inflammatory bowel disease, known hereditary non-polyposis CRC, or familial adenomatous polyposis. Patient diagnoses were determined by colonoscopic examination and histopathological review of any biopsies taken. Colonoscopies were performed and fecal samples were collected in four locations: Toronto (Ontario, Canada), Boston (Massachusetts, USA), Houston (Texas, USA), and Ann Arbor (Michigan, USA). Stool samples were packed in ice, shipped to a processing center via next day delivery and stored at -80˚C. Fecal material for FIT was collected from frozen stool aliquots using OC FIT-CHEK sampling bottles (Polymedco Inc.), processed using an OC-Auto Micro 80 automated system (Polymedco Inc.), and stored at -20C. The University of Michigan Institutional Review Board approved this study, and all subjects provided informed consent.</w:t>
-      </w:r>
-    </w:p>
-    <w:p>
-      <w:r>
-        <w:rPr>
-          <w:b/>
-        </w:rPr>
-        <w:t xml:space="preserve">16S rRNA gene sequencing.</w:t>
-      </w:r>
-      <w:r>
-        <w:t xml:space="preserve"> </w:t>
-      </w:r>
-      <w:r>
-        <w:t xml:space="preserve">Processed FIT samples were thawed, and 100 µl of buffer were withdrawn by pipette for DNA extraction. DNA was isolated from FIT samples or matching stool samples using the PowerSoil-htp 96 Well Soil DNA isolation kit (MO BIO Laboratories) and an epMotion 5075 automated pipetting system (Eppendorf). The V4 region of the bacterial 16S rRNA gene was amplified using custom barcoded primers and sequenced as described previously using an Illumina MiSeq sequencer</w:t>
-      </w:r>
-      <w:r>
-        <w:t xml:space="preserve"> </w:t>
-      </w:r>
-      <w:r>
-        <w:t xml:space="preserve">(10)</w:t>
-      </w:r>
-      <w:r>
-        <w:t xml:space="preserve">. The 16S rRNA gene sequences were curated using the mothur software package, as described previously</w:t>
-      </w:r>
-      <w:r>
-        <w:t xml:space="preserve"> </w:t>
-      </w:r>
-      <w:r>
-        <w:t xml:space="preserve">(10,11)</w:t>
-      </w:r>
-      <w:r>
-        <w:t xml:space="preserve">. Curated sequences were clustered into operational taxonomic units (OTUs) using a 97% similarity cutoff with the average neighbor clustering algorithm. Sequences were classified using a naive Bayesian classifier trained against a 16S rRNA gene training set provided by the Ribosomal Database Project (RDP)</w:t>
-      </w:r>
-      <w:r>
-        <w:t xml:space="preserve"> </w:t>
-      </w:r>
-      <w:r>
-        <w:t xml:space="preserve">(12)</w:t>
-      </w:r>
-      <w:r>
-        <w:t xml:space="preserve">. Species-level classifications for OTUs of interest were determined by using blastn to compare the predominant sequence within each OTU to the NCBI 16S rRNA database. The putative species was only reported for OTUs with greater than 99% sequence identity to a single species in the database; otherwise the consensus RDP classification was used.</w:t>
-      </w:r>
-    </w:p>
-    <w:p>
-      <w:r>
-        <w:rPr>
-          <w:b/>
-        </w:rPr>
-        <w:t xml:space="preserve">Statistical Methods.</w:t>
-      </w:r>
-      <w:r>
-        <w:t xml:space="preserve"> </w:t>
-      </w:r>
-      <w:r>
-        <w:t xml:space="preserve">All statistical analyses were performed using R (v.3.2.0). Random forest models were generated using the AUC-RF algorithm for feature reduction and maximizing model performance</w:t>
-      </w:r>
-      <w:r>
-        <w:t xml:space="preserve"> </w:t>
-      </w:r>
-      <w:r>
-        <w:t xml:space="preserve">(13)</w:t>
-      </w:r>
-      <w:r>
-        <w:t xml:space="preserve">. The most predictive OTUs were determined based on mean decrease in accuracy when removed from the model. The area under the curve (AUC) of receiver operator characteristic (ROC) curves were compared using the method described by DeLong et al.</w:t>
-      </w:r>
-      <w:r>
-        <w:t xml:space="preserve"> </w:t>
-      </w:r>
-      <w:r>
-        <w:t xml:space="preserve">(14)</w:t>
-      </w:r>
-      <w:r>
-        <w:t xml:space="preserve"> </w:t>
-      </w:r>
-      <w:r>
-        <w:t xml:space="preserve">as implemented in the pROC R package</w:t>
-      </w:r>
-      <w:r>
-        <w:t xml:space="preserve"> </w:t>
-      </w:r>
-      <w:r>
-        <w:t xml:space="preserve">(15)</w:t>
+      <w:bookmarkStart w:id="35" w:name="references"/>
+      <w:bookmarkEnd w:id="35"/>
+      <w:r>
+        <w:t xml:space="preserve">References</w:t>
+      </w:r>
+    </w:p>
+    <w:p>
+      <w:pPr>
+        <w:pStyle w:val="Bibliography"/>
+      </w:pPr>
+      <w:r>
+        <w:t xml:space="preserve">1. Siegel R, DeSantis C, Jemal A:</w:t>
+      </w:r>
+      <w:r>
+        <w:t xml:space="preserve"> </w:t>
+      </w:r>
+      <w:r>
+        <w:rPr>
+          <w:b/>
+        </w:rPr>
+        <w:t xml:space="preserve">Colorectal cancer statistics, 2014</w:t>
       </w:r>
       <w:r>
         <w:t xml:space="preserve">.</w:t>
       </w:r>
-    </w:p>
-    <w:p>
-      <w:pPr>
-        <w:pStyle w:val="Heading3"/>
-      </w:pPr>
-      <w:bookmarkStart w:id="25" w:name="results"/>
-      <w:bookmarkEnd w:id="25"/>
-      <w:r>
-        <w:t xml:space="preserve">Results</w:t>
-      </w:r>
-    </w:p>
-    <w:p>
-      <w:r>
-        <w:t xml:space="preserve">We tested whether the bacterial community profiles from FIT cartridges recapitulated their stool counterparts. First, we compared the number of OTUs shared between FIT/stool pairs from the same patient to the number of OTUs shared between patients. FIT cartridges and stool from the same patient had significantly more bacterial populations in common than those take from different patients (Fig. 1A, p&lt;0.001, two-sample Kolmogorov-Smirnov test), indicating that community membership was conserved between stool and FIT cartridges. Second, we calculated the similarity in community structure between samples using 1-thetaYC index</w:t>
-      </w:r>
-      <w:r>
-        <w:t xml:space="preserve"> </w:t>
-      </w:r>
-      <w:r>
-        <w:t xml:space="preserve">(16)</w:t>
-      </w:r>
-      <w:r>
-        <w:t xml:space="preserve">. This metric compares the presence or absence of bacterial populations and their relative abundance. The bacterial community structure of stool and FIT samples from the same patient were significantly more similar to each other than to stool or FIT from other patients (Fig. 1B, p&lt;0.001). Finally, we observed that the inter-personal variation in community structure between the stool samples of patients was conserved in samples from FIT cartridges (Mantel test r=0.525, p&lt;0.001). Next, we observed a significant correlation between the abundance of each genus in the paired FIT cartridge and stool samples (Fig. 2A, Spearman rho: 0.699, p&lt;0.001). This suggested that the abundance of bacterial genera was conserved. This correlation was especially strong for the 100 most abundant genera (Spearman rho: 0.886, p&lt;0.001). Several bacterial species have been repeatedly associated with CRC, including</w:t>
-      </w:r>
       <w:r>
         <w:t xml:space="preserve"> </w:t>
       </w:r>
@@ -502,10 +1009,39 @@
         <w:rPr>
           <w:i/>
         </w:rPr>
-        <w:t xml:space="preserve">Fusobacterium nucleatum</w:t>
-      </w:r>
-      <w:r>
-        <w:t xml:space="preserve">,</w:t>
+        <w:t xml:space="preserve">CA: a cancer journal for clinicians</w:t>
+      </w:r>
+      <w:r>
+        <w:t xml:space="preserve">. 2014,</w:t>
+      </w:r>
+      <w:r>
+        <w:t xml:space="preserve"> </w:t>
+      </w:r>
+      <w:r>
+        <w:rPr>
+          <w:b/>
+        </w:rPr>
+        <w:t xml:space="preserve">64</w:t>
+      </w:r>
+      <w:r>
+        <w:t xml:space="preserve">:104–117.</w:t>
+      </w:r>
+    </w:p>
+    <w:p>
+      <w:pPr>
+        <w:pStyle w:val="Bibliography"/>
+      </w:pPr>
+      <w:r>
+        <w:t xml:space="preserve">2. Centers for Disease Control and Prevention:</w:t>
+      </w:r>
+      <w:r>
+        <w:t xml:space="preserve"> </w:t>
+      </w:r>
+      <w:r>
+        <w:rPr>
+          <w:b/>
+        </w:rPr>
+        <w:t xml:space="preserve">Vital signs: Colorectal cancer screening test use–United states, 2012.</w:t>
       </w:r>
       <w:r>
         <w:t xml:space="preserve"> </w:t>
@@ -514,10 +1050,42 @@
         <w:rPr>
           <w:i/>
         </w:rPr>
-        <w:t xml:space="preserve">Porphyromonas asaccharolytica</w:t>
-      </w:r>
-      <w:r>
-        <w:t xml:space="preserve">,</w:t>
+        <w:t xml:space="preserve">MMWR Morbidity and mortality weekly report</w:t>
+      </w:r>
+      <w:r>
+        <w:t xml:space="preserve">. 2013,</w:t>
+      </w:r>
+      <w:r>
+        <w:t xml:space="preserve"> </w:t>
+      </w:r>
+      <w:r>
+        <w:rPr>
+          <w:b/>
+        </w:rPr>
+        <w:t xml:space="preserve">62</w:t>
+      </w:r>
+      <w:r>
+        <w:t xml:space="preserve">:881.</w:t>
+      </w:r>
+    </w:p>
+    <w:p>
+      <w:pPr>
+        <w:pStyle w:val="Bibliography"/>
+      </w:pPr>
+      <w:r>
+        <w:t xml:space="preserve">3. Hsia J, Kemper E, Kiefe C, Zapka J, Sofaer S, Pettinger M, Bowen D, Limacher M, Lillington L, Mason E, others:</w:t>
+      </w:r>
+      <w:r>
+        <w:t xml:space="preserve"> </w:t>
+      </w:r>
+      <w:r>
+        <w:rPr>
+          <w:b/>
+        </w:rPr>
+        <w:t xml:space="preserve">The importance of health insurance as a determinant of cancer screening: evidence from the Women’s Health Initiative</w:t>
+      </w:r>
+      <w:r>
+        <w:t xml:space="preserve">.</w:t>
       </w:r>
       <w:r>
         <w:t xml:space="preserve"> </w:t>
@@ -526,10 +1094,42 @@
         <w:rPr>
           <w:i/>
         </w:rPr>
-        <w:t xml:space="preserve">Peptostreptococcus stomatis</w:t>
-      </w:r>
-      <w:r>
-        <w:t xml:space="preserve">, and</w:t>
+        <w:t xml:space="preserve">Preventive medicine</w:t>
+      </w:r>
+      <w:r>
+        <w:t xml:space="preserve">. 2000,</w:t>
+      </w:r>
+      <w:r>
+        <w:t xml:space="preserve"> </w:t>
+      </w:r>
+      <w:r>
+        <w:rPr>
+          <w:b/>
+        </w:rPr>
+        <w:t xml:space="preserve">31</w:t>
+      </w:r>
+      <w:r>
+        <w:t xml:space="preserve">:261–270.</w:t>
+      </w:r>
+    </w:p>
+    <w:p>
+      <w:pPr>
+        <w:pStyle w:val="Bibliography"/>
+      </w:pPr>
+      <w:r>
+        <w:t xml:space="preserve">4. Jones RM, Devers KJ, Kuzel AJ, Woolf SH:</w:t>
+      </w:r>
+      <w:r>
+        <w:t xml:space="preserve"> </w:t>
+      </w:r>
+      <w:r>
+        <w:rPr>
+          <w:b/>
+        </w:rPr>
+        <w:t xml:space="preserve">Patient-reported barriers to colorectal cancer screening: a mixed-methods analysis</w:t>
+      </w:r>
+      <w:r>
+        <w:t xml:space="preserve">.</w:t>
       </w:r>
       <w:r>
         <w:t xml:space="preserve"> </w:t>
@@ -538,16 +1138,42 @@
         <w:rPr>
           <w:i/>
         </w:rPr>
-        <w:t xml:space="preserve">Parvimonas micra</w:t>
-      </w:r>
-      <w:r>
-        <w:t xml:space="preserve"> </w:t>
-      </w:r>
-      <w:r>
-        <w:t xml:space="preserve">(7–9,17)</w:t>
-      </w:r>
-      <w:r>
-        <w:t xml:space="preserve">. As expected, the abundance of these species in stool was significantly correlated with their abundance in matched FIT cartridges (all p&lt;0.001)(Fig. 2B). We observed some biases in the abundance of certain taxa. In particular, the genus</w:t>
+        <w:t xml:space="preserve">American journal of preventive medicine</w:t>
+      </w:r>
+      <w:r>
+        <w:t xml:space="preserve">. 2010,</w:t>
+      </w:r>
+      <w:r>
+        <w:t xml:space="preserve"> </w:t>
+      </w:r>
+      <w:r>
+        <w:rPr>
+          <w:b/>
+        </w:rPr>
+        <w:t xml:space="preserve">38</w:t>
+      </w:r>
+      <w:r>
+        <w:t xml:space="preserve">:508–516.</w:t>
+      </w:r>
+    </w:p>
+    <w:p>
+      <w:pPr>
+        <w:pStyle w:val="Bibliography"/>
+      </w:pPr>
+      <w:r>
+        <w:t xml:space="preserve">5. Hundt S, Haug U, Brenner H:</w:t>
+      </w:r>
+      <w:r>
+        <w:t xml:space="preserve"> </w:t>
+      </w:r>
+      <w:r>
+        <w:rPr>
+          <w:b/>
+        </w:rPr>
+        <w:t xml:space="preserve">Comparative evaluation of immunochemical fecal occult blood tests for colorectal adenoma detection</w:t>
+      </w:r>
+      <w:r>
+        <w:t xml:space="preserve">.</w:t>
       </w:r>
       <w:r>
         <w:t xml:space="preserve"> </w:t>
@@ -556,13 +1182,42 @@
         <w:rPr>
           <w:i/>
         </w:rPr>
-        <w:t xml:space="preserve">Pantoea</w:t>
-      </w:r>
-      <w:r>
-        <w:t xml:space="preserve"> </w:t>
-      </w:r>
-      <w:r>
-        <w:t xml:space="preserve">was detected in 399 of the 404 FIT cartridges with an average abundance of 2.4%, but was only detected in 1 stool sample. The genus</w:t>
+        <w:t xml:space="preserve">Annals of Internal Medicine</w:t>
+      </w:r>
+      <w:r>
+        <w:t xml:space="preserve">. 2009,</w:t>
+      </w:r>
+      <w:r>
+        <w:t xml:space="preserve"> </w:t>
+      </w:r>
+      <w:r>
+        <w:rPr>
+          <w:b/>
+        </w:rPr>
+        <w:t xml:space="preserve">150</w:t>
+      </w:r>
+      <w:r>
+        <w:t xml:space="preserve">:162–169.</w:t>
+      </w:r>
+    </w:p>
+    <w:p>
+      <w:pPr>
+        <w:pStyle w:val="Bibliography"/>
+      </w:pPr>
+      <w:r>
+        <w:t xml:space="preserve">6. Zackular JP, Rogers MA, Ruffin MT, Schloss PD:</w:t>
+      </w:r>
+      <w:r>
+        <w:t xml:space="preserve"> </w:t>
+      </w:r>
+      <w:r>
+        <w:rPr>
+          <w:b/>
+        </w:rPr>
+        <w:t xml:space="preserve">The human gut microbiome as a screening tool for colorectal cancer</w:t>
+      </w:r>
+      <w:r>
+        <w:t xml:space="preserve">.</w:t>
       </w:r>
       <w:r>
         <w:t xml:space="preserve"> </w:t>
@@ -571,13 +1226,48 @@
         <w:rPr>
           <w:i/>
         </w:rPr>
-        <w:t xml:space="preserve">Helicobacter</w:t>
-      </w:r>
-      <w:r>
-        <w:t xml:space="preserve"> </w:t>
-      </w:r>
-      <w:r>
-        <w:t xml:space="preserve">was detected in 172 FIT cartridges, but only 10 stool samples. Likewise several genera of</w:t>
+        <w:t xml:space="preserve">Cancer Prevention Research</w:t>
+      </w:r>
+      <w:r>
+        <w:t xml:space="preserve">. 2014,</w:t>
+      </w:r>
+      <w:r>
+        <w:t xml:space="preserve"> </w:t>
+      </w:r>
+      <w:r>
+        <w:rPr>
+          <w:b/>
+        </w:rPr>
+        <w:t xml:space="preserve">7</w:t>
+      </w:r>
+      <w:r>
+        <w:t xml:space="preserve">:1112–1121.</w:t>
+      </w:r>
+    </w:p>
+    <w:p>
+      <w:pPr>
+        <w:pStyle w:val="Bibliography"/>
+      </w:pPr>
+      <w:r>
+        <w:t xml:space="preserve">7. Zeller G, Tap J, Voigt AY, Sunagawa S, Kultima JR, Costea PI, Amiot A, B</w:t>
+      </w:r>
+      <w:r>
+        <w:t xml:space="preserve">ö</w:t>
+      </w:r>
+      <w:r>
+        <w:t xml:space="preserve">hm J, Brunetti F, Habermann N, others:</w:t>
+      </w:r>
+      <w:r>
+        <w:t xml:space="preserve"> </w:t>
+      </w:r>
+      <w:r>
+        <w:rPr>
+          <w:b/>
+        </w:rPr>
+        <w:t xml:space="preserve">Potential of fecal microbiota for early-stage detection of colorectal cancer</w:t>
+      </w:r>
+      <w:r>
+        <w:t xml:space="preserve">.</w:t>
       </w:r>
       <w:r>
         <w:t xml:space="preserve"> </w:t>
@@ -586,47 +1276,42 @@
         <w:rPr>
           <w:i/>
         </w:rPr>
-        <w:t xml:space="preserve">Actinobacteria</w:t>
-      </w:r>
-      <w:r>
-        <w:t xml:space="preserve"> </w:t>
-      </w:r>
-      <w:r>
-        <w:t xml:space="preserve">were more abundant in stool samples compared to FIT. Notwithstanding these few exceptions, the abundance of the vast majority of genera were well conserved between stool and FIT cartridges. Overall, these findings suggested that that the overall bacterial community structure and the abundance of specific taxa in FIT cartridges and stool were similar.</w:t>
-      </w:r>
-    </w:p>
-    <w:p>
-      <w:r>
-        <w:t xml:space="preserve">We tested whether the bacterial relative abundances we observed from FIT cartridges could be used to differentiate healthy patients from those with carcinomas using random forest models as we did previously using the intact stool samples</w:t>
-      </w:r>
-      <w:r>
-        <w:t xml:space="preserve"> </w:t>
-      </w:r>
-      <w:r>
-        <w:t xml:space="preserve">(9)</w:t>
-      </w:r>
-      <w:r>
-        <w:t xml:space="preserve">. Using DNA from the FIT cartridge, the optimal model utilized 28 OTUs and had an AUC of 0.831 (Fig. 3A). There was not a significant difference in the AUC for this model and the model based on DNA isolated directly from stool, which used 32 OTUs and had an AUC of 0.853 (p=0.41). Furthermore, the probabilities of individuals having lesions was correlated between the models generated using DNA isolated from the FIT cartridges and stool samples (Spearman rho: 0.633, p&lt;0.001, Fig. 3B). We also generated random forest models for differentiating healthy patients from those with any type of lesions (i.e. adenoma or carcinoma). There was not a significant difference in AUC between the stool-based model with 41 OTUs (AUC=0.700) and the FIT cartridge-based model with 41 OTUs (AUC=0.686, p=0.65, Fig. 3C). Again, the probabilities of individuals having lesions according to the two models were significantly correlated (Spearman rho: 0.389, p&lt;0.001 Fig. 3D). These findings demonstrated that models based on bacterial DNA from FIT cartridges was as predictive as models based on DNA isolated directly from stool.</w:t>
-      </w:r>
-    </w:p>
-    <w:p>
-      <w:pPr>
-        <w:pStyle w:val="Heading3"/>
-      </w:pPr>
-      <w:bookmarkStart w:id="26" w:name="discussion"/>
-      <w:bookmarkEnd w:id="26"/>
-      <w:r>
-        <w:t xml:space="preserve">Discussion</w:t>
-      </w:r>
-    </w:p>
-    <w:p>
-      <w:r>
-        <w:t xml:space="preserve">Bacterial DNA isolated from FIT cartridges recapitulated the community structure and membership of patients' stool microbiota. FIT/stool pairs collected from the same patient were significantly more similar to each other than samples from different patients and the inter-patient differences in stool microbiota structure were conserved in FIT cartridge-derived microbiota. More importantly, random forest models generated using bacterial abundances from FIT cartridge-derived and stool-derived DNA were equally predictive for differentiating healthy patients from those with adenomas and carcinomas.</w:t>
-      </w:r>
-    </w:p>
-    <w:p>
-      <w:r>
-        <w:t xml:space="preserve">The use of FIT cartridges introduced the possibility of sample contamination or bias in the representation of individual OTUs. For example, an OTU associated with</w:t>
+        <w:t xml:space="preserve">Molecular systems biology</w:t>
+      </w:r>
+      <w:r>
+        <w:t xml:space="preserve">. 2014,</w:t>
+      </w:r>
+      <w:r>
+        <w:t xml:space="preserve"> </w:t>
+      </w:r>
+      <w:r>
+        <w:rPr>
+          <w:b/>
+        </w:rPr>
+        <w:t xml:space="preserve">10</w:t>
+      </w:r>
+      <w:r>
+        <w:t xml:space="preserve">:766.</w:t>
+      </w:r>
+    </w:p>
+    <w:p>
+      <w:pPr>
+        <w:pStyle w:val="Bibliography"/>
+      </w:pPr>
+      <w:r>
+        <w:t xml:space="preserve">8. Yu J, Feng Q, Wong SH, Zhang D, Liang Q yi, Qin Y, Tang L, Zhao H, Stenvang J, Li Y, others:</w:t>
+      </w:r>
+      <w:r>
+        <w:t xml:space="preserve"> </w:t>
+      </w:r>
+      <w:r>
+        <w:rPr>
+          <w:b/>
+        </w:rPr>
+        <w:t xml:space="preserve">Metagenomic analysis of faecal microbiome as a tool towards targeted non-invasive biomarkers for colorectal cancer</w:t>
+      </w:r>
+      <w:r>
+        <w:t xml:space="preserve">.</w:t>
       </w:r>
       <w:r>
         <w:t xml:space="preserve"> </w:t>
@@ -635,22 +1320,30 @@
         <w:rPr>
           <w:i/>
         </w:rPr>
-        <w:t xml:space="preserve">Pantoea</w:t>
-      </w:r>
-      <w:r>
-        <w:t xml:space="preserve"> </w:t>
-      </w:r>
-      <w:r>
-        <w:t xml:space="preserve">was found in 98.8% of FIT cartridge samples and only 0.2% of stool samples. There are several possible explanations for this result. It is possible that because the biomass contained in the FIT cartridges is considerably lower than that in stool, the analysis was more sensitive to contaminants in our reagents or the FIT cartridge</w:t>
-      </w:r>
-      <w:r>
-        <w:t xml:space="preserve"> </w:t>
-      </w:r>
-      <w:r>
-        <w:t xml:space="preserve">(18)</w:t>
-      </w:r>
-      <w:r>
-        <w:t xml:space="preserve">. Alternatively, storage conditions could have played a role in biasing the relative abundances of certain genera. The feces in the FIT cartridges spent more time exposed to ambient temperatures in order to be analyzed for hemoglobin concentration. Therefore it is possible that certain bacterial populations, especially aerobes, were able to grow. Considering</w:t>
+        <w:t xml:space="preserve">Gut</w:t>
+      </w:r>
+      <w:r>
+        <w:t xml:space="preserve">. 2015:gutjnl–2015.</w:t>
+      </w:r>
+    </w:p>
+    <w:p>
+      <w:pPr>
+        <w:pStyle w:val="Bibliography"/>
+      </w:pPr>
+      <w:r>
+        <w:t xml:space="preserve">9. Baxter NT, Ruffin MT, Rogers MA, Schloss PD:</w:t>
+      </w:r>
+      <w:r>
+        <w:t xml:space="preserve"> </w:t>
+      </w:r>
+      <w:r>
+        <w:rPr>
+          <w:b/>
+        </w:rPr>
+        <w:t xml:space="preserve">Microbiota-based model improves the sensitivity for detecting colonic lesions</w:t>
+      </w:r>
+      <w:r>
+        <w:t xml:space="preserve">.</w:t>
       </w:r>
       <w:r>
         <w:t xml:space="preserve"> </w:t>
@@ -659,194 +1352,22 @@
         <w:rPr>
           <w:i/>
         </w:rPr>
-        <w:t xml:space="preserve">Pantoea</w:t>
-      </w:r>
-      <w:r>
-        <w:t xml:space="preserve"> </w:t>
-      </w:r>
-      <w:r>
-        <w:t xml:space="preserve">is rarely found in human feces and is more commonly found in soil, plant surfaces, and air we suspect that it was a contaminant. Regardless of the source of this and the other suspicious populations, any biases were limited since the random forest feature selection process did not select these populations and did not effect the ability to detect CRC from FIT cartridge-derived DNA.</w:t>
-      </w:r>
-    </w:p>
-    <w:p>
-      <w:r>
-        <w:t xml:space="preserve">These findings demonstrate the potential for using DNA extracted from FIT cartridges for microbiota-based screening. This could reduce the need to collect and process separate stool samples, reducing the cost of screening. Using samples collected from patients that undergo annual FIT screening could be used to monitor temporal changes to a patient's microbiota, making it possible to detect any shifts toward a disease-associated microbiota. It would also be possible to use FIT cartridges rather than separate stool samples for future studies on the role of the gut microbiota and CRC. Since FIT cartridges are already collected for CRC screening, it may be easier to recruit patients for large-scale validations of microbiota-based screening methods.</w:t>
-      </w:r>
-    </w:p>
-    <w:p>
-      <w:pPr>
-        <w:pStyle w:val="Heading3"/>
-      </w:pPr>
-      <w:bookmarkStart w:id="27" w:name="disclosure-of-potential-conflicts-of-interest"/>
-      <w:bookmarkEnd w:id="27"/>
-      <w:r>
-        <w:t xml:space="preserve">Disclosure of Potential Conflicts of Interest</w:t>
-      </w:r>
-    </w:p>
-    <w:p>
-      <w:r>
-        <w:t xml:space="preserve">The authors declare no conficts of interests.</w:t>
-      </w:r>
-    </w:p>
-    <w:p>
-      <w:pPr>
-        <w:pStyle w:val="Heading3"/>
-      </w:pPr>
-      <w:bookmarkStart w:id="28" w:name="authors-contributions"/>
-      <w:bookmarkEnd w:id="28"/>
-      <w:r>
-        <w:t xml:space="preserve">Authors' Contributions</w:t>
-      </w:r>
-    </w:p>
-    <w:p>
-      <w:r>
-        <w:rPr>
-          <w:b/>
-        </w:rPr>
-        <w:t xml:space="preserve">Conception and design:</w:t>
-      </w:r>
-      <w:r>
-        <w:t xml:space="preserve"> </w:t>
-      </w:r>
-      <w:r>
-        <w:t xml:space="preserve">N.T. Baxter, M.A.M. Rogers, M.T. Ruffin, P.D. Schloss</w:t>
-      </w:r>
-      <w:r>
-        <w:br w:type="textWrapping"/>
-      </w:r>
-      <w:r>
-        <w:rPr>
-          <w:b/>
-        </w:rPr>
-        <w:t xml:space="preserve">Acquisition of data:</w:t>
-      </w:r>
-      <w:r>
-        <w:t xml:space="preserve"> </w:t>
-      </w:r>
-      <w:r>
-        <w:t xml:space="preserve">N.T. Baxter, C.C. Koumpouras, M.T. Ruffin</w:t>
-      </w:r>
-      <w:r>
-        <w:br w:type="textWrapping"/>
-      </w:r>
-      <w:r>
-        <w:rPr>
-          <w:b/>
-        </w:rPr>
-        <w:t xml:space="preserve">Analysis and interpretation of data:</w:t>
-      </w:r>
-      <w:r>
-        <w:t xml:space="preserve"> </w:t>
-      </w:r>
-      <w:r>
-        <w:t xml:space="preserve">N.T. Baxter, P.D. Schloss</w:t>
-      </w:r>
-      <w:r>
-        <w:br w:type="textWrapping"/>
-      </w:r>
-      <w:r>
-        <w:rPr>
-          <w:b/>
-        </w:rPr>
-        <w:t xml:space="preserve">Writing, review, and/or revision of the manuscript:</w:t>
-      </w:r>
-      <w:r>
-        <w:t xml:space="preserve"> </w:t>
-      </w:r>
-      <w:r>
-        <w:t xml:space="preserve">N.T. Baxter, C.C. Koumpouras, M.A.M. Rogers, M.T. Ruffin, P.D. Schloss</w:t>
-      </w:r>
-      <w:r>
-        <w:br w:type="textWrapping"/>
-      </w:r>
-      <w:r>
-        <w:rPr>
-          <w:b/>
-        </w:rPr>
-        <w:t xml:space="preserve">Administrative, technical, or material support:</w:t>
-      </w:r>
-      <w:r>
-        <w:t xml:space="preserve"> </w:t>
-      </w:r>
-      <w:r>
-        <w:t xml:space="preserve">N.T. Baxter, C.C. Koumpouras</w:t>
-      </w:r>
-    </w:p>
-    <w:p>
-      <w:pPr>
-        <w:pStyle w:val="Heading3"/>
-      </w:pPr>
-      <w:bookmarkStart w:id="29" w:name="funding"/>
-      <w:bookmarkEnd w:id="29"/>
-      <w:r>
-        <w:t xml:space="preserve">Funding</w:t>
-      </w:r>
-    </w:p>
-    <w:p>
-      <w:r>
-        <w:t xml:space="preserve">This study was supported by funding from the National Institutes of Health to P. Schloss (R01GM099514, P30DK034933) and to the Early Detection Research Network (U01CA86400).</w:t>
-      </w:r>
-    </w:p>
-    <w:p>
-      <w:pPr>
-        <w:pStyle w:val="Heading3"/>
-      </w:pPr>
-      <w:bookmarkStart w:id="30" w:name="figures"/>
-      <w:bookmarkEnd w:id="30"/>
-      <w:r>
-        <w:t xml:space="preserve">Figures</w:t>
-      </w:r>
-    </w:p>
-    <w:p>
-      <w:r>
-        <w:rPr>
-          <w:b/>
-        </w:rPr>
-        <w:t xml:space="preserve">Figure 1. Bacterial community structure from FIT cartridge recapitulates stool.</w:t>
-      </w:r>
-      <w:r>
-        <w:t xml:space="preserve"> </w:t>
-      </w:r>
-      <w:r>
-        <w:t xml:space="preserve">Density plots showing distribution of the number of shared OTUs (A) and community similarity (B) between groups of samples (* p&lt;0.001 two-sample Kolmogorov-Smirnov Test).</w:t>
-      </w:r>
-    </w:p>
-    <w:p>
-      <w:r>
-        <w:rPr>
-          <w:b/>
-        </w:rPr>
-        <w:t xml:space="preserve">Figure 2. Bacterial populations conserved between stool and FIT cartridge.</w:t>
-      </w:r>
-      <w:r>
-        <w:t xml:space="preserve"> </w:t>
-      </w:r>
-      <w:r>
-        <w:t xml:space="preserve">(A) Scatterplot of the average relative abundance of each bacterial genus in stool and FIT cartridges colored by phylum. (B) Scatterplots of the relative abundances of 4 species frequently associated with CRC. All correlations were greater than 0.35 (all p&lt;0.001).</w:t>
-      </w:r>
-    </w:p>
-    <w:p>
-      <w:r>
-        <w:rPr>
-          <w:b/>
-        </w:rPr>
-        <w:t xml:space="preserve">Figure 3. Microbiota-based models from FIT cartridge DNA are as predictive as models from stool.</w:t>
-      </w:r>
-      <w:r>
-        <w:t xml:space="preserve"> </w:t>
-      </w:r>
-      <w:r>
-        <w:t xml:space="preserve">(A) ROC curves for distinguishing healthy patients from those with cancer using using microbiota-based random forest models using DNA from FIT cartridges or stool. (B) Probability of having cancer for each patient according to microbiota-based models from A. (C) ROC curves for distinguishing patients with adenomas or carcinomas from healthy patients using microbiota-based random forest models using DNA from FIT cartridges or stool. (D) Probability of having a lesion for each patient based on the models from C.</w:t>
-      </w:r>
-    </w:p>
-    <w:p>
-      <w:pPr>
-        <w:pStyle w:val="Heading3"/>
-      </w:pPr>
-      <w:bookmarkStart w:id="31" w:name="references"/>
-      <w:bookmarkEnd w:id="31"/>
-      <w:r>
-        <w:t xml:space="preserve">References</w:t>
+        <w:t xml:space="preserve">Genome Medicine</w:t>
+      </w:r>
+      <w:r>
+        <w:t xml:space="preserve">. 2016,</w:t>
+      </w:r>
+      <w:r>
+        <w:t xml:space="preserve"> </w:t>
+      </w:r>
+      <w:r>
+        <w:rPr>
+          <w:b/>
+        </w:rPr>
+        <w:t xml:space="preserve">8</w:t>
+      </w:r>
+      <w:r>
+        <w:t xml:space="preserve">:1–10.</w:t>
       </w:r>
     </w:p>
     <w:p>
@@ -854,10 +1375,43 @@
         <w:pStyle w:val="Bibliography"/>
       </w:pPr>
       <w:r>
-        <w:t xml:space="preserve">1. Siegel R, DeSantis C, Jemal A. Colorectal cancer statistics, 2014. CA: a cancer journal for clinicians. Wiley Online Library; 2014;64:104–17.</w:t>
-      </w:r>
-      <w:r>
-        <w:t xml:space="preserve"> </w:t>
+        <w:t xml:space="preserve">10. Kozich JJ, Westcott SL, Baxter NT, Highlander SK, Schloss PD:</w:t>
+      </w:r>
+      <w:r>
+        <w:t xml:space="preserve"> </w:t>
+      </w:r>
+      <w:r>
+        <w:rPr>
+          <w:b/>
+        </w:rPr>
+        <w:t xml:space="preserve">Development of a dual-index sequencing strategy and curation pipeline for analyzing amplicon sequence data on the MiSeq Illumina sequencing platform</w:t>
+      </w:r>
+      <w:r>
+        <w:t xml:space="preserve">.</w:t>
+      </w:r>
+      <w:r>
+        <w:t xml:space="preserve"> </w:t>
+      </w:r>
+      <w:r>
+        <w:rPr>
+          <w:i/>
+        </w:rPr>
+        <w:t xml:space="preserve">Applied and environmental microbiology</w:t>
+      </w:r>
+      <w:r>
+        <w:t xml:space="preserve">. 2013,</w:t>
+      </w:r>
+      <w:r>
+        <w:t xml:space="preserve"> </w:t>
+      </w:r>
+      <w:r>
+        <w:rPr>
+          <w:b/>
+        </w:rPr>
+        <w:t xml:space="preserve">79</w:t>
+      </w:r>
+      <w:r>
+        <w:t xml:space="preserve">:5112–5120.</w:t>
       </w:r>
     </w:p>
     <w:p>
@@ -865,10 +1419,43 @@
         <w:pStyle w:val="Bibliography"/>
       </w:pPr>
       <w:r>
-        <w:t xml:space="preserve">2. Centers for Disease Control and Prevention. Vital signs: Colorectal cancer screening test use–United states, 2012. MMWR Morbidity and mortality weekly report. 2013;62:881.</w:t>
-      </w:r>
-      <w:r>
-        <w:t xml:space="preserve"> </w:t>
+        <w:t xml:space="preserve">11. Schloss PD, Westcott SL, Ryabin T, Hall JR, Hartmann M, Hollister EB, Lesniewski RA, Oakley BB, Parks DH, Robinson CJ, others:</w:t>
+      </w:r>
+      <w:r>
+        <w:t xml:space="preserve"> </w:t>
+      </w:r>
+      <w:r>
+        <w:rPr>
+          <w:b/>
+        </w:rPr>
+        <w:t xml:space="preserve">Introducing mothur: open-source, platform-independent, community-supported software for describing and comparing microbial communities</w:t>
+      </w:r>
+      <w:r>
+        <w:t xml:space="preserve">.</w:t>
+      </w:r>
+      <w:r>
+        <w:t xml:space="preserve"> </w:t>
+      </w:r>
+      <w:r>
+        <w:rPr>
+          <w:i/>
+        </w:rPr>
+        <w:t xml:space="preserve">Applied and environmental microbiology</w:t>
+      </w:r>
+      <w:r>
+        <w:t xml:space="preserve">. 2009,</w:t>
+      </w:r>
+      <w:r>
+        <w:t xml:space="preserve"> </w:t>
+      </w:r>
+      <w:r>
+        <w:rPr>
+          <w:b/>
+        </w:rPr>
+        <w:t xml:space="preserve">75</w:t>
+      </w:r>
+      <w:r>
+        <w:t xml:space="preserve">:7537–7541.</w:t>
       </w:r>
     </w:p>
     <w:p>
@@ -876,10 +1463,43 @@
         <w:pStyle w:val="Bibliography"/>
       </w:pPr>
       <w:r>
-        <w:t xml:space="preserve">3. Hsia J, Kemper E, Kiefe C, Zapka J, Sofaer S, Pettinger M, et al. The importance of health insurance as a determinant of cancer screening: evidence from the Women’s Health Initiative. Preventive medicine. Elsevier; 2000;31:261–70.</w:t>
-      </w:r>
-      <w:r>
-        <w:t xml:space="preserve"> </w:t>
+        <w:t xml:space="preserve">12. Wang Q, Garrity GM, Tiedje JM, Cole JR:</w:t>
+      </w:r>
+      <w:r>
+        <w:t xml:space="preserve"> </w:t>
+      </w:r>
+      <w:r>
+        <w:rPr>
+          <w:b/>
+        </w:rPr>
+        <w:t xml:space="preserve">Naive bayesian classifier for rapid assignment of rRNA sequences into the new bacterial taxonomy</w:t>
+      </w:r>
+      <w:r>
+        <w:t xml:space="preserve">.</w:t>
+      </w:r>
+      <w:r>
+        <w:t xml:space="preserve"> </w:t>
+      </w:r>
+      <w:r>
+        <w:rPr>
+          <w:i/>
+        </w:rPr>
+        <w:t xml:space="preserve">Applied and environmental microbiology</w:t>
+      </w:r>
+      <w:r>
+        <w:t xml:space="preserve">. 2007,</w:t>
+      </w:r>
+      <w:r>
+        <w:t xml:space="preserve"> </w:t>
+      </w:r>
+      <w:r>
+        <w:rPr>
+          <w:b/>
+        </w:rPr>
+        <w:t xml:space="preserve">73</w:t>
+      </w:r>
+      <w:r>
+        <w:t xml:space="preserve">:5261–5267.</w:t>
       </w:r>
     </w:p>
     <w:p>
@@ -887,10 +1507,43 @@
         <w:pStyle w:val="Bibliography"/>
       </w:pPr>
       <w:r>
-        <w:t xml:space="preserve">4. Jones RM, Devers KJ, Kuzel AJ, Woolf SH. Patient-reported barriers to colorectal cancer screening: a mixed-methods analysis. American journal of preventive medicine. Elsevier; 2010;38:508–16.</w:t>
-      </w:r>
-      <w:r>
-        <w:t xml:space="preserve"> </w:t>
+        <w:t xml:space="preserve">13. Calle ML, Urrea V, Boulesteix A-L, Malats N:</w:t>
+      </w:r>
+      <w:r>
+        <w:t xml:space="preserve"> </w:t>
+      </w:r>
+      <w:r>
+        <w:rPr>
+          <w:b/>
+        </w:rPr>
+        <w:t xml:space="preserve">AUC-RF: A new strategy for genomic profiling with random forest</w:t>
+      </w:r>
+      <w:r>
+        <w:t xml:space="preserve">.</w:t>
+      </w:r>
+      <w:r>
+        <w:t xml:space="preserve"> </w:t>
+      </w:r>
+      <w:r>
+        <w:rPr>
+          <w:i/>
+        </w:rPr>
+        <w:t xml:space="preserve">Human heredity</w:t>
+      </w:r>
+      <w:r>
+        <w:t xml:space="preserve">. 2011,</w:t>
+      </w:r>
+      <w:r>
+        <w:t xml:space="preserve"> </w:t>
+      </w:r>
+      <w:r>
+        <w:rPr>
+          <w:b/>
+        </w:rPr>
+        <w:t xml:space="preserve">72</w:t>
+      </w:r>
+      <w:r>
+        <w:t xml:space="preserve">:121–132.</w:t>
       </w:r>
     </w:p>
     <w:p>
@@ -898,10 +1551,31 @@
         <w:pStyle w:val="Bibliography"/>
       </w:pPr>
       <w:r>
-        <w:t xml:space="preserve">5. Hundt S, Haug U, Brenner H. Comparative evaluation of immunochemical fecal occult blood tests for colorectal adenoma detection. Annals of Internal Medicine. Am Coll Physicians; 2009;150:162–9.</w:t>
-      </w:r>
-      <w:r>
-        <w:t xml:space="preserve"> </w:t>
+        <w:t xml:space="preserve">14. DeLong ER, DeLong DM, Clarke-Pearson DL:</w:t>
+      </w:r>
+      <w:r>
+        <w:t xml:space="preserve"> </w:t>
+      </w:r>
+      <w:r>
+        <w:rPr>
+          <w:b/>
+        </w:rPr>
+        <w:t xml:space="preserve">Comparing the areas under two or more correlated receiver operating characteristic curves: a nonparametric approach</w:t>
+      </w:r>
+      <w:r>
+        <w:t xml:space="preserve">.</w:t>
+      </w:r>
+      <w:r>
+        <w:t xml:space="preserve"> </w:t>
+      </w:r>
+      <w:r>
+        <w:rPr>
+          <w:i/>
+        </w:rPr>
+        <w:t xml:space="preserve">Biometrics</w:t>
+      </w:r>
+      <w:r>
+        <w:t xml:space="preserve">. 1988:837–845.</w:t>
       </w:r>
     </w:p>
     <w:p>
@@ -909,10 +1583,49 @@
         <w:pStyle w:val="Bibliography"/>
       </w:pPr>
       <w:r>
-        <w:t xml:space="preserve">6. Zackular JP, Rogers MA, Ruffin MT, Schloss PD. The human gut microbiome as a screening tool for colorectal cancer. Cancer Prevention Research. AACR; 2014;7:1112–21.</w:t>
-      </w:r>
-      <w:r>
-        <w:t xml:space="preserve"> </w:t>
+        <w:t xml:space="preserve">15. Robin X, Turck N, Hainard A, Tiberti N, Lisacek F, Sanchez J-C, M</w:t>
+      </w:r>
+      <w:r>
+        <w:t xml:space="preserve">ü</w:t>
+      </w:r>
+      <w:r>
+        <w:t xml:space="preserve">ller M:</w:t>
+      </w:r>
+      <w:r>
+        <w:t xml:space="preserve"> </w:t>
+      </w:r>
+      <w:r>
+        <w:rPr>
+          <w:b/>
+        </w:rPr>
+        <w:t xml:space="preserve">pROC: an open-source package for R and S+ to analyze and compare ROC curves</w:t>
+      </w:r>
+      <w:r>
+        <w:t xml:space="preserve">.</w:t>
+      </w:r>
+      <w:r>
+        <w:t xml:space="preserve"> </w:t>
+      </w:r>
+      <w:r>
+        <w:rPr>
+          <w:i/>
+        </w:rPr>
+        <w:t xml:space="preserve">BMC bioinformatics</w:t>
+      </w:r>
+      <w:r>
+        <w:t xml:space="preserve">. 2011,</w:t>
+      </w:r>
+      <w:r>
+        <w:t xml:space="preserve"> </w:t>
+      </w:r>
+      <w:r>
+        <w:rPr>
+          <w:b/>
+        </w:rPr>
+        <w:t xml:space="preserve">12</w:t>
+      </w:r>
+      <w:r>
+        <w:t xml:space="preserve">:1.</w:t>
       </w:r>
     </w:p>
     <w:p>
@@ -920,10 +1633,43 @@
         <w:pStyle w:val="Bibliography"/>
       </w:pPr>
       <w:r>
-        <w:t xml:space="preserve">7. Zeller G, Tap J, Voigt AY, Sunagawa S, Kultima JR, Costea PI, et al. Potential of fecal microbiota for early-stage detection of colorectal cancer. Molecular systems biology. EMBO Press; 2014;10:766.</w:t>
-      </w:r>
-      <w:r>
-        <w:t xml:space="preserve"> </w:t>
+        <w:t xml:space="preserve">16. Yue JC, Clayton MK:</w:t>
+      </w:r>
+      <w:r>
+        <w:t xml:space="preserve"> </w:t>
+      </w:r>
+      <w:r>
+        <w:rPr>
+          <w:b/>
+        </w:rPr>
+        <w:t xml:space="preserve">A similarity measure based on species proportions</w:t>
+      </w:r>
+      <w:r>
+        <w:t xml:space="preserve">.</w:t>
+      </w:r>
+      <w:r>
+        <w:t xml:space="preserve"> </w:t>
+      </w:r>
+      <w:r>
+        <w:rPr>
+          <w:i/>
+        </w:rPr>
+        <w:t xml:space="preserve">Communications in Statistics-Theory and Methods</w:t>
+      </w:r>
+      <w:r>
+        <w:t xml:space="preserve">. 2005,</w:t>
+      </w:r>
+      <w:r>
+        <w:t xml:space="preserve"> </w:t>
+      </w:r>
+      <w:r>
+        <w:rPr>
+          <w:b/>
+        </w:rPr>
+        <w:t xml:space="preserve">34</w:t>
+      </w:r>
+      <w:r>
+        <w:t xml:space="preserve">:2123–2131.</w:t>
       </w:r>
     </w:p>
     <w:p>
@@ -931,10 +1677,43 @@
         <w:pStyle w:val="Bibliography"/>
       </w:pPr>
       <w:r>
-        <w:t xml:space="preserve">8. Yu J, Feng Q, Wong SH, Zhang D, Liang Q yi, Qin Y, et al. Metagenomic analysis of faecal microbiome as a tool towards targeted non-invasive biomarkers for colorectal cancer. Gut. BMJ Publishing Group Ltd and British Society of Gastroenterology; 2015;gutjnl–l2015.</w:t>
-      </w:r>
-      <w:r>
-        <w:t xml:space="preserve"> </w:t>
+        <w:t xml:space="preserve">17. Warren RL, Freeman DJ, Pleasance S, Watson P, Moore RA, Cochrane K, Allen-Vercoe E, Holt RA:</w:t>
+      </w:r>
+      <w:r>
+        <w:t xml:space="preserve"> </w:t>
+      </w:r>
+      <w:r>
+        <w:rPr>
+          <w:b/>
+        </w:rPr>
+        <w:t xml:space="preserve">Co-occurrence of anaerobic bacteria in colorectal carcinomas</w:t>
+      </w:r>
+      <w:r>
+        <w:t xml:space="preserve">.</w:t>
+      </w:r>
+      <w:r>
+        <w:t xml:space="preserve"> </w:t>
+      </w:r>
+      <w:r>
+        <w:rPr>
+          <w:i/>
+        </w:rPr>
+        <w:t xml:space="preserve">Microbiome</w:t>
+      </w:r>
+      <w:r>
+        <w:t xml:space="preserve">. 2013,</w:t>
+      </w:r>
+      <w:r>
+        <w:t xml:space="preserve"> </w:t>
+      </w:r>
+      <w:r>
+        <w:rPr>
+          <w:b/>
+        </w:rPr>
+        <w:t xml:space="preserve">1</w:t>
+      </w:r>
+      <w:r>
+        <w:t xml:space="preserve">:16.</w:t>
       </w:r>
     </w:p>
     <w:p>
@@ -942,109 +1721,43 @@
         <w:pStyle w:val="Bibliography"/>
       </w:pPr>
       <w:r>
-        <w:t xml:space="preserve">9. Baxter NT, Ruffin MT, Rogers MA, Schloss PD. Microbiota-based model improves the sensitivity for detecting colonic lesions. Genome Medicine. BMC; 2016;8:1–10.</w:t>
-      </w:r>
-      <w:r>
-        <w:t xml:space="preserve"> </w:t>
-      </w:r>
-    </w:p>
-    <w:p>
-      <w:pPr>
-        <w:pStyle w:val="Bibliography"/>
-      </w:pPr>
-      <w:r>
-        <w:t xml:space="preserve">10. Kozich JJ, Westcott SL, Baxter NT, Highlander SK, Schloss PD. Development of a dual-index sequencing strategy and curation pipeline for analyzing amplicon sequence data on the MiSeq Illumina sequencing platform. Applied and environmental microbiology. Am Soc Microbiol; 2013;79:5112–20.</w:t>
-      </w:r>
-      <w:r>
-        <w:t xml:space="preserve"> </w:t>
-      </w:r>
-    </w:p>
-    <w:p>
-      <w:pPr>
-        <w:pStyle w:val="Bibliography"/>
-      </w:pPr>
-      <w:r>
-        <w:t xml:space="preserve">11. Schloss PD, Westcott SL, Ryabin T, Hall JR, Hartmann M, Hollister EB, et al. Introducing mothur: open-source, platform-independent, community-supported software for describing and comparing microbial communities. Applied and environmental microbiology. Am Soc Microbiol; 2009;75:7537–41.</w:t>
-      </w:r>
-      <w:r>
-        <w:t xml:space="preserve"> </w:t>
-      </w:r>
-    </w:p>
-    <w:p>
-      <w:pPr>
-        <w:pStyle w:val="Bibliography"/>
-      </w:pPr>
-      <w:r>
-        <w:t xml:space="preserve">12. Wang Q, Garrity GM, Tiedje JM, Cole JR. Naive bayesian classifier for rapid assignment of rRNA sequences into the new bacterial taxonomy. Applied and environmental microbiology. Am Soc Microbiol; 2007;73:5261–7.</w:t>
-      </w:r>
-      <w:r>
-        <w:t xml:space="preserve"> </w:t>
-      </w:r>
-    </w:p>
-    <w:p>
-      <w:pPr>
-        <w:pStyle w:val="Bibliography"/>
-      </w:pPr>
-      <w:r>
-        <w:t xml:space="preserve">13. Calle ML, Urrea V, Boulesteix A-L, Malats N. AUC-RF: A new strategy for genomic profiling with random forest. Human heredity. Karger Publishers; 2011;72:121–32.</w:t>
-      </w:r>
-      <w:r>
-        <w:t xml:space="preserve"> </w:t>
-      </w:r>
-    </w:p>
-    <w:p>
-      <w:pPr>
-        <w:pStyle w:val="Bibliography"/>
-      </w:pPr>
-      <w:r>
-        <w:t xml:space="preserve">14. DeLong ER, DeLong DM, Clarke-Pearson DL. Comparing the areas under two or more correlated receiver operating characteristic curves: a nonparametric approach. Biometrics. JSTOR; 1988;837–45.</w:t>
-      </w:r>
-      <w:r>
-        <w:t xml:space="preserve"> </w:t>
-      </w:r>
-    </w:p>
-    <w:p>
-      <w:pPr>
-        <w:pStyle w:val="Bibliography"/>
-      </w:pPr>
-      <w:r>
-        <w:t xml:space="preserve">15. Robin X, Turck N, Hainard A, Tiberti N, Lisacek F, Sanchez J-C, et al. pROC: an open-source package for R and S+ to analyze and compare ROC curves. BMC bioinformatics. BioMed Central; 2011;12:1.</w:t>
-      </w:r>
-      <w:r>
-        <w:t xml:space="preserve"> </w:t>
-      </w:r>
-    </w:p>
-    <w:p>
-      <w:pPr>
-        <w:pStyle w:val="Bibliography"/>
-      </w:pPr>
-      <w:r>
-        <w:t xml:space="preserve">16. Yue JC, Clayton MK. A similarity measure based on species proportions. Communications in Statistics-Theory and Methods. Taylor &amp; Francis; 2005;34:2123–31.</w:t>
-      </w:r>
-      <w:r>
-        <w:t xml:space="preserve"> </w:t>
-      </w:r>
-    </w:p>
-    <w:p>
-      <w:pPr>
-        <w:pStyle w:val="Bibliography"/>
-      </w:pPr>
-      <w:r>
-        <w:t xml:space="preserve">17. Warren RL, Freeman DJ, Pleasance S, Watson P, Moore RA, Cochrane K, et al. Co-occurrence of anaerobic bacteria in colorectal carcinomas. Microbiome. BioMed Central Ltd; 2013;1:16.</w:t>
-      </w:r>
-      <w:r>
-        <w:t xml:space="preserve"> </w:t>
-      </w:r>
-    </w:p>
-    <w:p>
-      <w:pPr>
-        <w:pStyle w:val="Bibliography"/>
-      </w:pPr>
-      <w:r>
-        <w:t xml:space="preserve">18. Salter SJ, Cox MJ, Turek EM, Calus ST, Cookson WO, Moffatt MF, et al. Reagent and laboratory contamination can critically impact sequence-based microbiome analyses. BMC biology. BioMed Central Ltd; 2014;12:87.</w:t>
-      </w:r>
-      <w:r>
-        <w:t xml:space="preserve"> </w:t>
+        <w:t xml:space="preserve">18. Salter SJ, Cox MJ, Turek EM, Calus ST, Cookson WO, Moffatt MF, Turner P, Parkhill J, Loman NJ, Walker AW:</w:t>
+      </w:r>
+      <w:r>
+        <w:t xml:space="preserve"> </w:t>
+      </w:r>
+      <w:r>
+        <w:rPr>
+          <w:b/>
+        </w:rPr>
+        <w:t xml:space="preserve">Reagent and laboratory contamination can critically impact sequence-based microbiome analyses</w:t>
+      </w:r>
+      <w:r>
+        <w:t xml:space="preserve">.</w:t>
+      </w:r>
+      <w:r>
+        <w:t xml:space="preserve"> </w:t>
+      </w:r>
+      <w:r>
+        <w:rPr>
+          <w:i/>
+        </w:rPr>
+        <w:t xml:space="preserve">BMC biology</w:t>
+      </w:r>
+      <w:r>
+        <w:t xml:space="preserve">. 2014,</w:t>
+      </w:r>
+      <w:r>
+        <w:t xml:space="preserve"> </w:t>
+      </w:r>
+      <w:r>
+        <w:rPr>
+          <w:b/>
+        </w:rPr>
+        <w:t xml:space="preserve">12</w:t>
+      </w:r>
+      <w:r>
+        <w:t xml:space="preserve">:87.</w:t>
       </w:r>
     </w:p>
     <w:sectPr>
@@ -1429,7 +2142,7 @@
     </w:lvl>
   </w:abstractNum>
   <w:abstractNum w:abstractNumId="990">
-    <w:nsid w:val="28731485"/>
+    <w:nsid w:val="3263669d"/>
     <w:multiLevelType w:val="multilevel"/>
     <w:lvl w:ilvl="0">
       <w:numFmt w:val="bullet"/>

</xml_diff>

<commit_message>
mack and mary edits
</commit_message>
<xml_diff>
--- a/Baxter_FITs_2016.docx
+++ b/Baxter_FITs_2016.docx
@@ -364,7 +364,7 @@
         <w:t xml:space="preserve"> </w:t>
       </w:r>
       <w:r>
-        <w:t xml:space="preserve">These findings demonstrate the potential for using FIT cartridges in place of stool for microbiota-based screening for CRC or other microbiome-associated diseases. This could reduce the need to collect and process separate stool samples and facilitate combining FIT and microbiota-based biomarkers into a single test. Additionally, FIT cartridges could provide a new source of data for studying the role of the microbiome in CRC and other diseases.</w:t>
+        <w:t xml:space="preserve">These findings demonstrate the potential for using residual buffer from FIT cartridges in place of stool for microbiota-based screening for CRC. This may reduce the need to collect and process separate stool samples and may facilitate combining FIT and microbiota-based biomarkers into a single test. Additionally, FIT cartridges could constitute a novel data source for studying the role of the microbiome in cancer and other diseases.</w:t>
       </w:r>
     </w:p>
     <w:p>
@@ -402,7 +402,16 @@
         <w:t xml:space="preserve">[1]</w:t>
       </w:r>
       <w:r>
-        <w:t xml:space="preserve">. Early detection of CRC is critical since patients whose tumors are detected at an early stage have a greater than 90% chance of survival. However more than a third of individuals for whom screening is recommended do not adhere to screening guidelines</w:t>
+        <w:t xml:space="preserve">. Early detection of CRC is critical since patients whose tumors are detected at an early stage have a greater than 90% chance of survival</w:t>
+      </w:r>
+      <w:r>
+        <w:t xml:space="preserve"> </w:t>
+      </w:r>
+      <w:r>
+        <w:t xml:space="preserve">[1]</w:t>
+      </w:r>
+      <w:r>
+        <w:t xml:space="preserve">. However more than a third of individuals for whom screening is recommended do not adhere to screening guidelines</w:t>
       </w:r>
       <w:r>
         <w:t xml:space="preserve"> </w:t>
@@ -411,7 +420,7 @@
         <w:t xml:space="preserve">[2]</w:t>
       </w:r>
       <w:r>
-        <w:t xml:space="preserve">. The high cost and invasive nature of structural exams, such as colonoscopy and sigmoidoscopy are barriers for many people</w:t>
+        <w:t xml:space="preserve">. The high cost and invasive nature of procedures, such as colonoscopy and sigmoidoscopy are barriers for many people</w:t>
       </w:r>
       <w:r>
         <w:t xml:space="preserve"> </w:t>
@@ -420,16 +429,19 @@
         <w:t xml:space="preserve">[3, 4]</w:t>
       </w:r>
       <w:r>
-        <w:t xml:space="preserve">. Unfortunately less expensive non-invasive tests, such as the guaiac fecal occult blood test (gFOBT) and fecal immunochemical test (FIT) fail to reliably detect adenomas</w:t>
-      </w:r>
-      <w:r>
-        <w:t xml:space="preserve"> </w:t>
-      </w:r>
-      <w:r>
-        <w:t xml:space="preserve">[5]</w:t>
-      </w:r>
-      <w:r>
-        <w:t xml:space="preserve">. Thus, there is a need for novel non-invasive screening methods with improved sensitivity for early stage colonic lesions.</w:t>
+        <w:t xml:space="preserve">. Unfortunately non-invasive tests, such as the guaiac fecal occult blood test (gFOBT), fecal immunochemical test (FIT), and the multitarget DNA test fail to reliably detect adenomas</w:t>
+      </w:r>
+      <w:r>
+        <w:t xml:space="preserve"> </w:t>
+      </w:r>
+      <w:r>
+        <w:t xml:space="preserve">[5, 6]</w:t>
+      </w:r>
+      <w:r>
+        <w:t xml:space="preserve"> </w:t>
+      </w:r>
+      <w:r>
+        <w:t xml:space="preserve">(e.g., sensitivity for nonadvanced adenomas is 7.6% for FIT and 17.2% for the DNA test). Thus, there is a need for novel non-invasive screening methods with improved sensitivity for early stage colonic lesions.</w:t>
       </w:r>
     </w:p>
     <w:p>
@@ -440,7 +452,7 @@
         <w:t xml:space="preserve"> </w:t>
       </w:r>
       <w:r>
-        <w:t xml:space="preserve">[6–9]</w:t>
+        <w:t xml:space="preserve">[7–10]</w:t>
       </w:r>
       <w:r>
         <w:t xml:space="preserve">. Moreover, we and others have shown that combining microbiota-analysis with conventional diagnostics, like gFOBT and FIT, can significantly improve the detection of colonic lesions over either method by itself</w:t>
@@ -449,10 +461,10 @@
         <w:t xml:space="preserve"> </w:t>
       </w:r>
       <w:r>
-        <w:t xml:space="preserve">[6, 7, 9]</w:t>
-      </w:r>
-      <w:r>
-        <w:t xml:space="preserve">. One limitation of microbiota-based CRC screening is the need to collect and process separate stool samples for microbiota characterization. Given the widespread use of FIT to collect specimens for screening, using the same sample for microbiota characterization could make processing more efficient and less expensive. We hypothesized that the small amount of fecal material contained in FIT sampling cartridges was sufficient to perform both hemoglobin quantification and microbiota characterization. To test this hypothesis, we isolated bacterial DNA from the residual buffer of FIT cartridges that had already been used for quantifying fecal hemoglobin concentrations. We then compared the bacterial composition of the FIT cartridge to that of DNA isolated directly from a patient's stool sample and assessed the ability of FIT cartridge-derived DNA to be used for microbiota-based CRC screening.</w:t>
+        <w:t xml:space="preserve">[7, 8, 10]</w:t>
+      </w:r>
+      <w:r>
+        <w:t xml:space="preserve">. One limitation of microbiota-based CRC screening is the need to collect and process separate stool samples for microbiota characterization. Given the widespread use of FIT to collect specimens for screening, the ability to use the same sample for microbiota characterization could make processing more efficient and less expensive. We hypothesized that the small amount of fecal material contained in FIT sampling cartridges was sufficient to perform both hemoglobin quantification and microbiota characterization. To test this hypothesis, we isolated bacterial DNA from the residual buffer of OC-Auto® FIT cartridges (Polymedco Inc.) that had already been used for quantifying fecal hemoglobin concentrations. We then compared the bacterial composition of the FIT cartridge to that of DNA isolated directly from a patient's stool sample and assessed the ability of FIT cartridge-derived DNA to be used for microbiota-based CRC screening.</w:t>
       </w:r>
     </w:p>
     <w:p>
@@ -476,7 +488,7 @@
         <w:t xml:space="preserve"> </w:t>
       </w:r>
       <w:r>
-        <w:t xml:space="preserve">Stool samples were obtained through the Great Lakes-New England Early Detection Research Network. Patients were asymptomatic, at least 18 years old, willing to sign informed consent, able to tolerate removal of 58 mL of blood, and willing to collect a stool sample. Patient age at the time of enrollment ranged from 29 to 89 with a median of 60. Patients were were excluded if they had undergone surgery, radiation, or chemotherapy for current CRC prior to baseline samples or had inflammatory bowel disease, known hereditary non-polyposis CRC, or familial adenomatous polyposis. Patient diagnoses were determined by colonoscopic examination and histopathological review of any biopsies taken. Colonoscopies were performed and fecal samples were collected in four locations: Toronto (Ontario, Canada), Boston (Massachusetts, USA), Houston (Texas, USA), and Ann Arbor (Michigan, USA). Stool samples were packed in ice, shipped to a processing center via next day delivery and stored at -80˚C. Fecal material for FIT was collected from frozen stool aliquots using OC FIT-CHEK sampling bottles (Polymedco Inc.), processed using an OC-Auto Micro 80 automated system (Polymedco Inc.), and stored at -20C. The University of Michigan Institutional Review Board approved this study, and all subjects provided informed consent.</w:t>
+        <w:t xml:space="preserve">Stool samples were obtained through the Great Lakes-New England Early Detection Research Network. Patients were asymptomatic, at least 18 years old, willing to sign informed consent, able to tolerate removal of 58 mL of blood, and willing to collect a stool sample. Patient age at the time of enrollment ranged from 29 to 89 with a median of 60 years. Patients were excluded if they had undergone surgery, radiation, or chemotherapy for current CRC prior to baseline samples or had inflammatory bowel disease, known hereditary non-polyposis CRC, or familial adenomatous polyposis. Patient diagnoses were determined by colonoscopic examination and histopathological review of any biopsies taken. Colonoscopies were performed and fecal samples were collected in four locations: Toronto (Ontario, Canada), Boston (Massachusetts, USA), Houston (Texas, USA), and Ann Arbor (Michigan, USA). Stool samples were packed in ice, shipped to a processing center via next day delivery and stored at -80˚C. Fecal material for FIT was collected from frozen stool aliquots using OC-Auto® FIT sampling bottles (Polymedco Inc.), processed using an OC-Auto Micro 80 automated system (Polymedco Inc.), and stored at -20C. The University of Michigan Institutional Review Board approved this study, and all subjects provided informed consent.</w:t>
       </w:r>
     </w:p>
     <w:p>
@@ -496,7 +508,7 @@
         <w:t xml:space="preserve"> </w:t>
       </w:r>
       <w:r>
-        <w:t xml:space="preserve">[10]</w:t>
+        <w:t xml:space="preserve">[11]</w:t>
       </w:r>
       <w:r>
         <w:t xml:space="preserve">. The 16S rRNA gene sequences were curated using the mothur software package, as described previously</w:t>
@@ -505,7 +517,7 @@
         <w:t xml:space="preserve"> </w:t>
       </w:r>
       <w:r>
-        <w:t xml:space="preserve">[10, 11]</w:t>
+        <w:t xml:space="preserve">[11, 12]</w:t>
       </w:r>
       <w:r>
         <w:t xml:space="preserve">. Curated sequences were clustered into operational taxonomic units (OTUs) using a 97% similarity cutoff with the average neighbor clustering algorithm. Sequences were classified using a naive Bayesian classifier trained against a 16S rRNA gene training set provided by the Ribosomal Database Project (RDP)</w:t>
@@ -514,7 +526,7 @@
         <w:t xml:space="preserve"> </w:t>
       </w:r>
       <w:r>
-        <w:t xml:space="preserve">[12]</w:t>
+        <w:t xml:space="preserve">[13]</w:t>
       </w:r>
       <w:r>
         <w:t xml:space="preserve">. Species-level classifications for OTUs of interest were determined by using blastn to compare the predominant sequence within each OTU to the NCBI 16S rRNA database. The putative species was only reported for OTUs with greater than 99% sequence identity to a single species in the database; otherwise the consensus RDP classification was used.</w:t>
@@ -537,7 +549,7 @@
         <w:t xml:space="preserve"> </w:t>
       </w:r>
       <w:r>
-        <w:t xml:space="preserve">[13]</w:t>
+        <w:t xml:space="preserve">[14]</w:t>
       </w:r>
       <w:r>
         <w:t xml:space="preserve">. The most predictive OTUs were determined based on mean decrease in accuracy when removed from the model. The area under the curve (AUC) of receiver operator characteristic (ROC) curves were compared using the method described by DeLong et al.</w:t>
@@ -546,7 +558,7 @@
         <w:t xml:space="preserve"> </w:t>
       </w:r>
       <w:r>
-        <w:t xml:space="preserve">[14]</w:t>
+        <w:t xml:space="preserve">[15]</w:t>
       </w:r>
       <w:r>
         <w:t xml:space="preserve"> </w:t>
@@ -558,7 +570,7 @@
         <w:t xml:space="preserve"> </w:t>
       </w:r>
       <w:r>
-        <w:t xml:space="preserve">[15]</w:t>
+        <w:t xml:space="preserve">[16]</w:t>
       </w:r>
       <w:r>
         <w:t xml:space="preserve">.</w:t>
@@ -576,16 +588,21 @@
     </w:p>
     <w:p>
       <w:r>
-        <w:t xml:space="preserve">We tested whether the bacterial community profiles from FIT cartridges recapitulated their stool counterparts. First, we compared the number of OTUs shared between FIT/stool pairs from the same patient to the number of OTUs shared between patients. FIT cartridges and stool from the same patient had significantly more bacterial populations in common than those take from different patients (Fig. 1A, p&lt;0.001, two-sample Kolmogorov-Smirnov test), indicating that community membership was conserved between stool and FIT cartridges. Second, we calculated the similarity in community structure between samples using 1-thetaYC index</w:t>
-      </w:r>
-      <w:r>
-        <w:t xml:space="preserve"> </w:t>
-      </w:r>
-      <w:r>
-        <w:t xml:space="preserve">[16]</w:t>
-      </w:r>
-      <w:r>
-        <w:t xml:space="preserve">. This metric compares the presence or absence of bacterial populations and their relative abundance. The bacterial community structure of stool and FIT samples from the same patient were significantly more similar to each other than to stool or FIT from other patients (Fig. 1B, p&lt;0.001). Finally, we observed that the inter-personal variation in community structure between the stool samples of patients was conserved in samples from FIT cartridges (Mantel test r=0.525, p&lt;0.001). Next, we observed a significant correlation between the abundance of each genus in the paired FIT cartridge and stool samples (Fig. 2A, Spearman rho: 0.699, p&lt;0.001). This suggested that the abundance of bacterial genera was conserved. This correlation was especially strong for the 100 most abundant genera (Spearman rho: 0.886, p&lt;0.001). Several bacterial species have been repeatedly associated with CRC, including</w:t>
+        <w:t xml:space="preserve">DNA was isolated and 16S rRNA gene sequencing was performed on stool aliquots and the residual buffer of paired OC-Auto® FIT sampling cartridges from 404 patients. Among these patients, 101 had CRC, 162 had adenomas, and 141 had no colonic lesions. First, we tested whether the bacterial community profiles from FIT cartridges recapitulated their stool counterparts. First, we compared the number of OTUs shared within FIT/stool pairs from the same patient to the number of OTUs shared between patients (Fig. 1A). FIT cartridges and stool from the same patient (red line) had significantly more bacterial populations in common than those taken from different patients (p&lt;0.001, two-sample Kolmogorov-Smirnov test), indicating that community membership was conserved within patients across stool and FIT cartridges. Second, we calculated the similarity in community structure between samples using 1-thetaYC index</w:t>
+      </w:r>
+      <w:r>
+        <w:t xml:space="preserve"> </w:t>
+      </w:r>
+      <w:r>
+        <w:t xml:space="preserve">[17]</w:t>
+      </w:r>
+      <w:r>
+        <w:t xml:space="preserve">. This metric compares the presence or absence of bacterial populations and their relative abundance. The bacterial community structure of stool and FIT samples from the same patient (red line) were significantly more similar to each other than to stool or FIT from other patients (Fig. 1B, p&lt;0.001). Finally, we used a Mantel test to determine whether the patient-to-patient thetaYC distances among stool samples were correlated with the patient-to-patient thetaYC distances among FIT cartridges. We found that there was a significant correlation (Mantel test r=0.525, p&lt;0.001), suggesting that the inter-patient variation in community structure between the stool samples of patients was conserved in samples from FIT cartridges .</w:t>
+      </w:r>
+    </w:p>
+    <w:p>
+      <w:r>
+        <w:t xml:space="preserve">Next, we observed a significant correlation between the abundance of each genus in the paired FIT cartridge and stool samples (Fig. 2A, Spearman rho: 0.699, p&lt;0.001). This suggested that the abundance of bacterial genera was conserved. This correlation was especially strong when comparing the 100 most abundant genera from stool (Spearman rho: 0.886, p&lt;0.001). Several bacterial species have been repeatedly associated with CRC, including</w:t>
       </w:r>
       <w:r>
         <w:t xml:space="preserve"> </w:t>
@@ -636,10 +653,10 @@
         <w:t xml:space="preserve"> </w:t>
       </w:r>
       <w:r>
-        <w:t xml:space="preserve">[7–9, 17]</w:t>
-      </w:r>
-      <w:r>
-        <w:t xml:space="preserve">. As expected, the abundance of these species in stool was significantly correlated with their abundance in matched FIT cartridges (all p&lt;0.001)(Fig. 2B). We observed some biases in the abundance of certain taxa. In particular, the genus</w:t>
+        <w:t xml:space="preserve">[8–10, 18]</w:t>
+      </w:r>
+      <w:r>
+        <w:t xml:space="preserve">. As expected, the abundance of these species in stool was significantly correlated with their abundance in matched FIT cartridges (all p&lt;0.001, Spearman rho ≥0.352)(Fig. 2B). We observed some biases in the abundance of certain taxa. In particular, the genus</w:t>
       </w:r>
       <w:r>
         <w:t xml:space="preserve"> </w:t>
@@ -689,16 +706,16 @@
     </w:p>
     <w:p>
       <w:r>
-        <w:t xml:space="preserve">We tested whether the bacterial relative abundances we observed from FIT cartridges could be used to differentiate healthy patients from those with carcinomas using random forest models as we did previously using the intact stool samples</w:t>
-      </w:r>
-      <w:r>
-        <w:t xml:space="preserve"> </w:t>
-      </w:r>
-      <w:r>
-        <w:t xml:space="preserve">[9]</w:t>
-      </w:r>
-      <w:r>
-        <w:t xml:space="preserve">. Using DNA from the FIT cartridge, the optimal model utilized 28 OTUs and had an AUC of 0.831 (Fig. 3A). There was not a significant difference in the AUC for this model and the model based on DNA isolated directly from stool, which used 32 OTUs and had an AUC of 0.853 (p=0.41). Furthermore, the probabilities of individuals having lesions was correlated between the models generated using DNA isolated from the FIT cartridges and stool samples (Spearman rho: 0.633, p&lt;0.001, Fig. 3B). We also generated random forest models for differentiating healthy patients from those with any type of lesions (i.e. adenoma or carcinoma). There was not a significant difference in AUC between the stool-based model with 41 OTUs (AUC=0.700) and the FIT cartridge-based model with 41 OTUs (AUC=0.686, p=0.65, Fig. 3C). Again, the probabilities of individuals having lesions according to the two models were significantly correlated (Spearman rho: 0.389, p&lt;0.001 Fig. 3D). These findings demonstrated that models based on bacterial DNA from FIT cartridges was as predictive as models based on DNA isolated directly from stool.</w:t>
+        <w:t xml:space="preserve">We tested whether the bacterial relative abundances we observed from FIT cartridges could be used to differentiate healthy patients from those with carcinomas using random forest models as we did previously using intact stool samples</w:t>
+      </w:r>
+      <w:r>
+        <w:t xml:space="preserve"> </w:t>
+      </w:r>
+      <w:r>
+        <w:t xml:space="preserve">[10]</w:t>
+      </w:r>
+      <w:r>
+        <w:t xml:space="preserve">. Using DNA from the FIT cartridge, the optimal model utilized 28 OTUs and had an AUC of 0.831 (Fig. 3A). There was not a significant difference in the AUC for this model and the model based on DNA isolated directly from stool, which used 32 OTUs and had an AUC of 0.853 (p=0.41). Furthermore, the probabilities of individuals having lesions was correlated between the models generated using DNA isolated from the FIT cartridges and stool samples (Spearman rho: 0.633, p&lt;0.001, Fig. 3B). We also generated random forest models for differentiating healthy patients from those with any type of lesions (i.e. adenoma or carcinoma). There was not a significant difference in AUC between the stool-based model with 41 OTUs (AUC=0.700) and the FIT cartridge-based model with 41 OTUs (AUC=0.686, p=0.65, Fig. 3C). Again, the probabilities of individuals having lesions according to the two models were significantly correlated (Spearman rho: 0.389, p&lt;0.001 Fig. 3D). These findings demonstrated that models based on bacterial DNA from FIT cartridges were as as predictive as models based on DNA isolated directly from stool.</w:t>
       </w:r>
     </w:p>
     <w:p>
@@ -713,12 +730,21 @@
     </w:p>
     <w:p>
       <w:r>
-        <w:t xml:space="preserve">Bacterial DNA isolated from FIT cartridges recapitulated the community structure and membership of patients' stool microbiota. FIT/stool pairs collected from the same patient were significantly more similar to each other than samples from different patients and the inter-patient differences in stool microbiota structure were conserved in FIT cartridge-derived microbiota. More importantly, random forest models generated using bacterial abundances from FIT cartridge-derived and stool-derived DNA were equally predictive for differentiating healthy patients from those with adenomas and carcinomas.</w:t>
-      </w:r>
-    </w:p>
-    <w:p>
-      <w:r>
-        <w:t xml:space="preserve">The use of FIT cartridges introduced the possibility of sample contamination or bias in the representation of individual OTUs. For example, an OTU associated with</w:t>
+        <w:t xml:space="preserve">Bacterial DNA isolated from the residula buffer of FIT cartridges recapitulated the community structure and membership of patients' stool microbiota. FIT/stool pairs collected from the same patient were significantly more similar to each other than samples from different patients and the inter-patient differences in stool microbiota structure were conserved in FIT cartridge-derived microbiota. More importantly, random forest models generated using bacterial abundances from FIT cartridge-derived and stool-derived DNA were equally predictive for differentiating healthy patients from those with adenomas and carcinomas.</w:t>
+      </w:r>
+    </w:p>
+    <w:p>
+      <w:r>
+        <w:t xml:space="preserve">Sinha et al. compared a variety of sampling and storage methods for fecal samples to be used for microbiome analyses</w:t>
+      </w:r>
+      <w:r>
+        <w:t xml:space="preserve"> </w:t>
+      </w:r>
+      <w:r>
+        <w:t xml:space="preserve">[19]</w:t>
+      </w:r>
+      <w:r>
+        <w:t xml:space="preserve">. They found reproducible biases according to sampling method and time at ambient temperature. Likewise, we observed biases in the abundance certain bacterial populations in FIT cartridges compared stool. For example, an OTU associated with</w:t>
       </w:r>
       <w:r>
         <w:t xml:space="preserve"> </w:t>
@@ -739,7 +765,7 @@
         <w:t xml:space="preserve"> </w:t>
       </w:r>
       <w:r>
-        <w:t xml:space="preserve">[18]</w:t>
+        <w:t xml:space="preserve">[20]</w:t>
       </w:r>
       <w:r>
         <w:t xml:space="preserve">. Alternatively, storage conditions could have played a role in biasing the relative abundances of certain genera. The feces in the FIT cartridges spent more time exposed to ambient temperatures in order to be analyzed for hemoglobin concentration. Therefore it is possible that certain bacterial populations, especially aerobes, were able to grow. Considering</w:t>
@@ -757,7 +783,7 @@
         <w:t xml:space="preserve"> </w:t>
       </w:r>
       <w:r>
-        <w:t xml:space="preserve">is rarely found in human feces and is more commonly found in soil, plant surfaces, and air we suspect that it was a contaminant. Regardless of the source of this and the other suspicious populations, any biases were limited since the random forest feature selection process did not select these populations and did not effect the ability to detect CRC from FIT cartridge-derived DNA.</w:t>
+        <w:t xml:space="preserve">is rarely found in human feces and is more commonly found in soil, plant surfaces, and air we suspect that it was a contaminant. Regardless of the source of this and the other suspicious populations, any biases were limited since the random forest feature selection process did not select these populations and did not affect the ability to detect CRC from FIT cartridge-derived DNA.</w:t>
       </w:r>
     </w:p>
     <w:p>
@@ -772,7 +798,7 @@
     </w:p>
     <w:p>
       <w:r>
-        <w:t xml:space="preserve">These findings demonstrate the potential for using DNA extracted from FIT cartridges for microbiota-based screening. This could reduce the need to collect and process separate stool samples, reducing the cost of screening. Using samples collected from patients that undergo annual FIT screening could be used to monitor temporal changes to a patient's microbiota, making it possible to detect any shifts toward a disease-associated microbiota. It would also be possible to use FIT cartridges rather than separate stool samples for future studies on the role of the gut microbiota and CRC. Since FIT cartridges are already collected for CRC screening, it may be easier to recruit patients for large-scale validations of microbiota-based screening methods.</w:t>
+        <w:t xml:space="preserve">This could reduce the need to collect and process separate stool samples, decreasing the cost of screening. It may be possible to use FIT cartridges rather than separate stool samples for future studies on the role of the gut microbiota and cancer. Samples collected from patients who undergo annual FIT screening could be used to monitor temporal changes in a patient's microbiota, making it possible to detect shifts toward a disease-associated microbiota. Since FIT cartridges are currently used for CRC screening, our findings may facilitate large-scale validations of microbiota-based screening methods.</w:t>
       </w:r>
     </w:p>
     <w:p>
@@ -1205,7 +1231,51 @@
         <w:pStyle w:val="Bibliography"/>
       </w:pPr>
       <w:r>
-        <w:t xml:space="preserve">6. Zackular JP, Rogers MA, Ruffin MT, Schloss PD:</w:t>
+        <w:t xml:space="preserve">6. Imperiale TF, Ransohoff DF, Itzkowitz SH, Levin TR, Lavin P, Lidgard GP, Ahlquist DA, Berger BM:</w:t>
+      </w:r>
+      <w:r>
+        <w:t xml:space="preserve"> </w:t>
+      </w:r>
+      <w:r>
+        <w:rPr>
+          <w:b/>
+        </w:rPr>
+        <w:t xml:space="preserve">Multitarget stool DNA testing for colorectal-cancer screening</w:t>
+      </w:r>
+      <w:r>
+        <w:t xml:space="preserve">.</w:t>
+      </w:r>
+      <w:r>
+        <w:t xml:space="preserve"> </w:t>
+      </w:r>
+      <w:r>
+        <w:rPr>
+          <w:i/>
+        </w:rPr>
+        <w:t xml:space="preserve">New England Journal of Medicine</w:t>
+      </w:r>
+      <w:r>
+        <w:t xml:space="preserve">. 2014,</w:t>
+      </w:r>
+      <w:r>
+        <w:t xml:space="preserve"> </w:t>
+      </w:r>
+      <w:r>
+        <w:rPr>
+          <w:b/>
+        </w:rPr>
+        <w:t xml:space="preserve">370</w:t>
+      </w:r>
+      <w:r>
+        <w:t xml:space="preserve">:1287–1297.</w:t>
+      </w:r>
+    </w:p>
+    <w:p>
+      <w:pPr>
+        <w:pStyle w:val="Bibliography"/>
+      </w:pPr>
+      <w:r>
+        <w:t xml:space="preserve">7. Zackular JP, Rogers MA, Ruffin MT, Schloss PD:</w:t>
       </w:r>
       <w:r>
         <w:t xml:space="preserve"> </w:t>
@@ -1249,7 +1319,7 @@
         <w:pStyle w:val="Bibliography"/>
       </w:pPr>
       <w:r>
-        <w:t xml:space="preserve">7. Zeller G, Tap J, Voigt AY, Sunagawa S, Kultima JR, Costea PI, Amiot A, B</w:t>
+        <w:t xml:space="preserve">8. Zeller G, Tap J, Voigt AY, Sunagawa S, Kultima JR, Costea PI, Amiot A, B</w:t>
       </w:r>
       <w:r>
         <w:t xml:space="preserve">ö</w:t>
@@ -1299,7 +1369,7 @@
         <w:pStyle w:val="Bibliography"/>
       </w:pPr>
       <w:r>
-        <w:t xml:space="preserve">8. Yu J, Feng Q, Wong SH, Zhang D, Liang Q yi, Qin Y, Tang L, Zhao H, Stenvang J, Li Y, others:</w:t>
+        <w:t xml:space="preserve">9. Yu J, Feng Q, Wong SH, Zhang D, Liang Q yi, Qin Y, Tang L, Zhao H, Stenvang J, Li Y, others:</w:t>
       </w:r>
       <w:r>
         <w:t xml:space="preserve"> </w:t>
@@ -1331,7 +1401,7 @@
         <w:pStyle w:val="Bibliography"/>
       </w:pPr>
       <w:r>
-        <w:t xml:space="preserve">9. Baxter NT, Ruffin MT, Rogers MA, Schloss PD:</w:t>
+        <w:t xml:space="preserve">10. Baxter NT, Ruffin MT, Rogers MA, Schloss PD:</w:t>
       </w:r>
       <w:r>
         <w:t xml:space="preserve"> </w:t>
@@ -1375,7 +1445,7 @@
         <w:pStyle w:val="Bibliography"/>
       </w:pPr>
       <w:r>
-        <w:t xml:space="preserve">10. Kozich JJ, Westcott SL, Baxter NT, Highlander SK, Schloss PD:</w:t>
+        <w:t xml:space="preserve">11. Kozich JJ, Westcott SL, Baxter NT, Highlander SK, Schloss PD:</w:t>
       </w:r>
       <w:r>
         <w:t xml:space="preserve"> </w:t>
@@ -1419,7 +1489,7 @@
         <w:pStyle w:val="Bibliography"/>
       </w:pPr>
       <w:r>
-        <w:t xml:space="preserve">11. Schloss PD, Westcott SL, Ryabin T, Hall JR, Hartmann M, Hollister EB, Lesniewski RA, Oakley BB, Parks DH, Robinson CJ, others:</w:t>
+        <w:t xml:space="preserve">12. Schloss PD, Westcott SL, Ryabin T, Hall JR, Hartmann M, Hollister EB, Lesniewski RA, Oakley BB, Parks DH, Robinson CJ, others:</w:t>
       </w:r>
       <w:r>
         <w:t xml:space="preserve"> </w:t>
@@ -1463,7 +1533,7 @@
         <w:pStyle w:val="Bibliography"/>
       </w:pPr>
       <w:r>
-        <w:t xml:space="preserve">12. Wang Q, Garrity GM, Tiedje JM, Cole JR:</w:t>
+        <w:t xml:space="preserve">13. Wang Q, Garrity GM, Tiedje JM, Cole JR:</w:t>
       </w:r>
       <w:r>
         <w:t xml:space="preserve"> </w:t>
@@ -1507,7 +1577,7 @@
         <w:pStyle w:val="Bibliography"/>
       </w:pPr>
       <w:r>
-        <w:t xml:space="preserve">13. Calle ML, Urrea V, Boulesteix A-L, Malats N:</w:t>
+        <w:t xml:space="preserve">14. Calle ML, Urrea V, Boulesteix A-L, Malats N:</w:t>
       </w:r>
       <w:r>
         <w:t xml:space="preserve"> </w:t>
@@ -1551,7 +1621,7 @@
         <w:pStyle w:val="Bibliography"/>
       </w:pPr>
       <w:r>
-        <w:t xml:space="preserve">14. DeLong ER, DeLong DM, Clarke-Pearson DL:</w:t>
+        <w:t xml:space="preserve">15. DeLong ER, DeLong DM, Clarke-Pearson DL:</w:t>
       </w:r>
       <w:r>
         <w:t xml:space="preserve"> </w:t>
@@ -1583,7 +1653,7 @@
         <w:pStyle w:val="Bibliography"/>
       </w:pPr>
       <w:r>
-        <w:t xml:space="preserve">15. Robin X, Turck N, Hainard A, Tiberti N, Lisacek F, Sanchez J-C, M</w:t>
+        <w:t xml:space="preserve">16. Robin X, Turck N, Hainard A, Tiberti N, Lisacek F, Sanchez J-C, M</w:t>
       </w:r>
       <w:r>
         <w:t xml:space="preserve">ü</w:t>
@@ -1633,7 +1703,7 @@
         <w:pStyle w:val="Bibliography"/>
       </w:pPr>
       <w:r>
-        <w:t xml:space="preserve">16. Yue JC, Clayton MK:</w:t>
+        <w:t xml:space="preserve">17. Yue JC, Clayton MK:</w:t>
       </w:r>
       <w:r>
         <w:t xml:space="preserve"> </w:t>
@@ -1677,7 +1747,7 @@
         <w:pStyle w:val="Bibliography"/>
       </w:pPr>
       <w:r>
-        <w:t xml:space="preserve">17. Warren RL, Freeman DJ, Pleasance S, Watson P, Moore RA, Cochrane K, Allen-Vercoe E, Holt RA:</w:t>
+        <w:t xml:space="preserve">18. Warren RL, Freeman DJ, Pleasance S, Watson P, Moore RA, Cochrane K, Allen-Vercoe E, Holt RA:</w:t>
       </w:r>
       <w:r>
         <w:t xml:space="preserve"> </w:t>
@@ -1721,7 +1791,39 @@
         <w:pStyle w:val="Bibliography"/>
       </w:pPr>
       <w:r>
-        <w:t xml:space="preserve">18. Salter SJ, Cox MJ, Turek EM, Calus ST, Cookson WO, Moffatt MF, Turner P, Parkhill J, Loman NJ, Walker AW:</w:t>
+        <w:t xml:space="preserve">19. Sinha R, Chen J, Amir A, Vogtmann E, Inman KS, Flores-Munguia R, Sampson JN, Knight R, Chia N, others:</w:t>
+      </w:r>
+      <w:r>
+        <w:t xml:space="preserve"> </w:t>
+      </w:r>
+      <w:r>
+        <w:rPr>
+          <w:b/>
+        </w:rPr>
+        <w:t xml:space="preserve">Collecting fecal samples for microbiome analyses in epidemiology studies</w:t>
+      </w:r>
+      <w:r>
+        <w:t xml:space="preserve">.</w:t>
+      </w:r>
+      <w:r>
+        <w:t xml:space="preserve"> </w:t>
+      </w:r>
+      <w:r>
+        <w:rPr>
+          <w:i/>
+        </w:rPr>
+        <w:t xml:space="preserve">Cancer Epidemiology Biomarkers &amp; Prevention</w:t>
+      </w:r>
+      <w:r>
+        <w:t xml:space="preserve">. 2015:cebp–0951.</w:t>
+      </w:r>
+    </w:p>
+    <w:p>
+      <w:pPr>
+        <w:pStyle w:val="Bibliography"/>
+      </w:pPr>
+      <w:r>
+        <w:t xml:space="preserve">20. Salter SJ, Cox MJ, Turek EM, Calus ST, Cookson WO, Moffatt MF, Turner P, Parkhill J, Loman NJ, Walker AW:</w:t>
       </w:r>
       <w:r>
         <w:t xml:space="preserve"> </w:t>
@@ -2142,7 +2244,7 @@
     </w:lvl>
   </w:abstractNum>
   <w:abstractNum w:abstractNumId="990">
-    <w:nsid w:val="3263669d"/>
+    <w:nsid w:val="f787f8a9"/>
     <w:multiLevelType w:val="multilevel"/>
     <w:lvl w:ilvl="0">
       <w:numFmt w:val="bullet"/>
@@ -2258,10 +2360,9 @@
   <w:style w:type="paragraph" w:default="1" w:styleId="Normal">
     <w:name w:val="Normal"/>
     <w:qFormat/>
-    <w:rsid w:val="000C2F3E"/>
+    <w:rsid w:val="00182B73"/>
     <w:pPr>
       <w:spacing w:before="180" w:after="180" w:line="480" w:lineRule="auto"/>
-      <w:jc w:val="both"/>
     </w:pPr>
     <w:rPr>
       <w:rFonts w:ascii="Arial" w:hAnsi="Arial"/>
@@ -2417,7 +2518,6 @@
       <w:keepNext/>
       <w:keepLines/>
       <w:spacing w:before="480" w:after="240"/>
-      <w:jc w:val="left"/>
     </w:pPr>
     <w:rPr>
       <w:rFonts w:eastAsiaTheme="majorEastAsia" w:cstheme="majorBidi"/>

</xml_diff>

<commit_message>
Rendered manuscript with changes for Microbiome
</commit_message>
<xml_diff>
--- a/Baxter_FITs_2016.docx
+++ b/Baxter_FITs_2016.docx
@@ -83,6 +83,9 @@
       </w:r>
     </w:p>
     <w:p>
+      <w:pPr>
+        <w:pStyle w:val="FirstParagraph"/>
+      </w:pPr>
       <w:r>
         <w:rPr>
           <w:b/>
@@ -139,6 +142,9 @@
       </w:r>
     </w:p>
     <w:p>
+      <w:pPr>
+        <w:pStyle w:val="BodyText"/>
+      </w:pPr>
       <w:r>
         <w:rPr>
           <w:b/>
@@ -199,13 +205,16 @@
       <w:hyperlink r:id="rId21">
         <w:r>
           <w:rPr>
-            <w:rStyle w:val="Link"/>
+            <w:rStyle w:val="Hyperlink"/>
           </w:rPr>
           <w:t xml:space="preserve">pschloss@umich.edu</w:t>
         </w:r>
       </w:hyperlink>
     </w:p>
     <w:p>
+      <w:pPr>
+        <w:pStyle w:val="BodyText"/>
+      </w:pPr>
       <w:r>
         <w:rPr>
           <w:b/>
@@ -224,7 +233,7 @@
       <w:hyperlink r:id="rId22">
         <w:r>
           <w:rPr>
-            <w:rStyle w:val="Link"/>
+            <w:rStyle w:val="Hyperlink"/>
           </w:rPr>
           <w:t xml:space="preserve">ntbaxter@umich.edu</w:t>
         </w:r>
@@ -241,7 +250,7 @@
       <w:hyperlink r:id="rId23">
         <w:r>
           <w:rPr>
-            <w:rStyle w:val="Link"/>
+            <w:rStyle w:val="Hyperlink"/>
           </w:rPr>
           <w:t xml:space="preserve">chkoumpo@umich.edu</w:t>
         </w:r>
@@ -258,7 +267,7 @@
       <w:hyperlink r:id="rId24">
         <w:r>
           <w:rPr>
-            <w:rStyle w:val="Link"/>
+            <w:rStyle w:val="Hyperlink"/>
           </w:rPr>
           <w:t xml:space="preserve">maryroge@med.umich.edu</w:t>
         </w:r>
@@ -275,7 +284,7 @@
       <w:hyperlink r:id="rId25">
         <w:r>
           <w:rPr>
-            <w:rStyle w:val="Link"/>
+            <w:rStyle w:val="Hyperlink"/>
           </w:rPr>
           <w:t xml:space="preserve">mruffin@med.umich.edu</w:t>
         </w:r>
@@ -292,7 +301,7 @@
       <w:hyperlink r:id="rId21">
         <w:r>
           <w:rPr>
-            <w:rStyle w:val="Link"/>
+            <w:rStyle w:val="Hyperlink"/>
           </w:rPr>
           <w:t xml:space="preserve">pschloss@umich.edu</w:t>
         </w:r>
@@ -309,6 +318,9 @@
       </w:r>
     </w:p>
     <w:p>
+      <w:pPr>
+        <w:pStyle w:val="FirstParagraph"/>
+      </w:pPr>
       <w:r>
         <w:rPr>
           <w:b/>
@@ -328,13 +340,13 @@
         <w:rPr>
           <w:b/>
         </w:rPr>
-        <w:t xml:space="preserve">Methods:</w:t>
-      </w:r>
-      <w:r>
-        <w:t xml:space="preserve"> </w:t>
-      </w:r>
-      <w:r>
-        <w:t xml:space="preserve">Using stool samples collected from 404 patients we tested whether the residual buffer containing resuspended feces in FIT cartridges could be used in place of intact stool samples.</w:t>
+        <w:t xml:space="preserve">Results:</w:t>
+      </w:r>
+      <w:r>
+        <w:t xml:space="preserve"> </w:t>
+      </w:r>
+      <w:r>
+        <w:t xml:space="preserve">Using stool samples collected from 404 patients we tested whether the residual buffer containing resuspended feces in FIT cartridges could be used in place of intact stool samples. We found that the bacterial DNA isolated from FIT cartridges largely recapitulated the community structure and membership of patients' stool microbiota and that the abundance of bacteria associated with CRC were conserved. We also found that models for detecting CRC that were generated using bacterial abundances from FIT cartridges were equally predictive as models generated using bacterial abundances from stool.</w:t>
       </w:r>
       <w:r>
         <w:br w:type="textWrapping"/>
@@ -343,21 +355,6 @@
         <w:rPr>
           <w:b/>
         </w:rPr>
-        <w:t xml:space="preserve">Results:</w:t>
-      </w:r>
-      <w:r>
-        <w:t xml:space="preserve"> </w:t>
-      </w:r>
-      <w:r>
-        <w:t xml:space="preserve">We found that the bacterial DNA isolated from FIT cartridges largely recapitulated the community structure and membership of patients' stool microbiota and that the abundance of bacteria associated with CRC were conserved. We also found that models for detecting CRC that were generated using bacterial abundances from FIT cartridges were equally predictive as models generated using bacterial abundances from stool.</w:t>
-      </w:r>
-      <w:r>
-        <w:br w:type="textWrapping"/>
-      </w:r>
-      <w:r>
-        <w:rPr>
-          <w:b/>
-        </w:rPr>
         <w:t xml:space="preserve">Conclusions:</w:t>
       </w:r>
       <w:r>
@@ -368,6 +365,9 @@
       </w:r>
     </w:p>
     <w:p>
+      <w:pPr>
+        <w:pStyle w:val="BodyText"/>
+      </w:pPr>
       <w:r>
         <w:rPr>
           <w:b/>
@@ -392,6 +392,9 @@
       </w:r>
     </w:p>
     <w:p>
+      <w:pPr>
+        <w:pStyle w:val="FirstParagraph"/>
+      </w:pPr>
       <w:r>
         <w:t xml:space="preserve">Although colorectal cancer (CRC) mortality has declined in recent decades, it remains the second leading cause of death among cancers in the United States</w:t>
       </w:r>
@@ -445,6 +448,9 @@
       </w:r>
     </w:p>
     <w:p>
+      <w:pPr>
+        <w:pStyle w:val="BodyText"/>
+      </w:pPr>
       <w:r>
         <w:t xml:space="preserve">Several studies have demonstrated the potential for the gut microbiota to be used to detect CRC</w:t>
       </w:r>
@@ -471,13 +477,16 @@
       <w:pPr>
         <w:pStyle w:val="Heading3"/>
       </w:pPr>
-      <w:bookmarkStart w:id="28" w:name="materials-and-methods"/>
+      <w:bookmarkStart w:id="28" w:name="methods"/>
       <w:bookmarkEnd w:id="28"/>
       <w:r>
-        <w:t xml:space="preserve">Materials and Methods</w:t>
-      </w:r>
-    </w:p>
-    <w:p>
+        <w:t xml:space="preserve">Methods</w:t>
+      </w:r>
+    </w:p>
+    <w:p>
+      <w:pPr>
+        <w:pStyle w:val="FirstParagraph"/>
+      </w:pPr>
       <w:r>
         <w:rPr>
           <w:b/>
@@ -492,6 +501,9 @@
       </w:r>
     </w:p>
     <w:p>
+      <w:pPr>
+        <w:pStyle w:val="BodyText"/>
+      </w:pPr>
       <w:r>
         <w:rPr>
           <w:b/>
@@ -533,6 +545,9 @@
       </w:r>
     </w:p>
     <w:p>
+      <w:pPr>
+        <w:pStyle w:val="BodyText"/>
+      </w:pPr>
       <w:r>
         <w:rPr>
           <w:b/>
@@ -587,6 +602,9 @@
       </w:r>
     </w:p>
     <w:p>
+      <w:pPr>
+        <w:pStyle w:val="FirstParagraph"/>
+      </w:pPr>
       <w:r>
         <w:t xml:space="preserve">DNA was isolated and 16S rRNA gene sequencing was performed on stool aliquots and the residual buffer of paired OC-Auto® FIT sampling cartridges from 404 patients. Among these patients, 101 had CRC, 162 had adenomas, and 141 had no colonic lesions. First, we tested whether the bacterial community profiles from FIT cartridges recapitulated their stool counterparts. First, we compared the number of OTUs shared within FIT/stool pairs from the same patient to the number of OTUs shared between patients (Fig. 1A). FIT cartridges and stool from the same patient (red line) had significantly more bacterial populations in common than those taken from different patients (p&lt;0.001, two-sample Kolmogorov-Smirnov test), indicating that community membership was conserved within patients across stool and FIT cartridges. Second, we calculated the similarity in community structure between samples using 1-thetaYC index</w:t>
       </w:r>
@@ -601,6 +619,9 @@
       </w:r>
     </w:p>
     <w:p>
+      <w:pPr>
+        <w:pStyle w:val="BodyText"/>
+      </w:pPr>
       <w:r>
         <w:t xml:space="preserve">Next, we observed a significant correlation between the abundance of each genus in the paired FIT cartridge and stool samples (Fig. 2A, Spearman rho: 0.699, p&lt;0.001). This suggested that the abundance of bacterial genera was conserved. This correlation was especially strong when comparing the 100 most abundant genera from stool (Spearman rho: 0.886, p&lt;0.001). Several bacterial species have been repeatedly associated with CRC, including</w:t>
       </w:r>
@@ -705,6 +726,9 @@
       </w:r>
     </w:p>
     <w:p>
+      <w:pPr>
+        <w:pStyle w:val="BodyText"/>
+      </w:pPr>
       <w:r>
         <w:t xml:space="preserve">We tested whether the bacterial relative abundances we observed from FIT cartridges could be used to differentiate healthy patients from those with carcinomas using random forest models as we did previously using intact stool samples</w:t>
       </w:r>
@@ -729,11 +753,17 @@
       </w:r>
     </w:p>
     <w:p>
+      <w:pPr>
+        <w:pStyle w:val="FirstParagraph"/>
+      </w:pPr>
       <w:r>
         <w:t xml:space="preserve">Bacterial DNA isolated from the residula buffer of FIT cartridges recapitulated the community structure and membership of patients' stool microbiota. FIT/stool pairs collected from the same patient were significantly more similar to each other than samples from different patients and the inter-patient differences in stool microbiota structure were conserved in FIT cartridge-derived microbiota. More importantly, random forest models generated using bacterial abundances from FIT cartridge-derived and stool-derived DNA were equally predictive for differentiating healthy patients from those with adenomas and carcinomas.</w:t>
       </w:r>
     </w:p>
     <w:p>
+      <w:pPr>
+        <w:pStyle w:val="BodyText"/>
+      </w:pPr>
       <w:r>
         <w:t xml:space="preserve">Sinha et al. compared a variety of sampling and storage methods for fecal samples to be used for microbiome analyses</w:t>
       </w:r>
@@ -797,8 +827,52 @@
       </w:r>
     </w:p>
     <w:p>
+      <w:pPr>
+        <w:pStyle w:val="FirstParagraph"/>
+      </w:pPr>
       <w:r>
         <w:t xml:space="preserve">This could reduce the need to collect and process separate stool samples, decreasing the cost of screening. It may be possible to use FIT cartridges rather than separate stool samples for future studies on the role of the gut microbiota and cancer. Samples collected from patients who undergo annual FIT screening could be used to monitor temporal changes in a patient's microbiota, making it possible to detect shifts toward a disease-associated microbiota. Since FIT cartridges are currently used for CRC screening, our findings may facilitate large-scale validations of microbiota-based screening methods.</w:t>
+      </w:r>
+    </w:p>
+    <w:p>
+      <w:pPr>
+        <w:pStyle w:val="BodyText"/>
+      </w:pPr>
+      <w:r>
+        <w:rPr>
+          <w:b/>
+        </w:rPr>
+        <w:t xml:space="preserve">Abbreviations:</w:t>
+      </w:r>
+      <w:r>
+        <w:br w:type="textWrapping"/>
+      </w:r>
+      <w:r>
+        <w:t xml:space="preserve">FIT: fecal immunochemical test</w:t>
+      </w:r>
+      <w:r>
+        <w:br w:type="textWrapping"/>
+      </w:r>
+      <w:r>
+        <w:t xml:space="preserve">gFOBT: guaic fecal occult blood test</w:t>
+      </w:r>
+      <w:r>
+        <w:br w:type="textWrapping"/>
+      </w:r>
+      <w:r>
+        <w:t xml:space="preserve">OTU: operational taxonomic unit</w:t>
+      </w:r>
+      <w:r>
+        <w:br w:type="textWrapping"/>
+      </w:r>
+      <w:r>
+        <w:t xml:space="preserve">AUC: area under the curve</w:t>
+      </w:r>
+      <w:r>
+        <w:br w:type="textWrapping"/>
+      </w:r>
+      <w:r>
+        <w:t xml:space="preserve">ROC curve: reciever operating characteristic curve</w:t>
       </w:r>
     </w:p>
     <w:p>
@@ -812,44 +886,9 @@
       </w:r>
     </w:p>
     <w:p>
-      <w:r>
-        <w:rPr>
-          <w:b/>
-        </w:rPr>
-        <w:t xml:space="preserve">Abbreviations:</w:t>
-      </w:r>
-      <w:r>
-        <w:br w:type="textWrapping"/>
-      </w:r>
-      <w:r>
-        <w:t xml:space="preserve">FIT: fecal immunochemical test</w:t>
-      </w:r>
-      <w:r>
-        <w:br w:type="textWrapping"/>
-      </w:r>
-      <w:r>
-        <w:t xml:space="preserve">gFOBT: guaic fecal occult blood test</w:t>
-      </w:r>
-      <w:r>
-        <w:br w:type="textWrapping"/>
-      </w:r>
-      <w:r>
-        <w:t xml:space="preserve">OTU: operational taxonomic unit</w:t>
-      </w:r>
-      <w:r>
-        <w:br w:type="textWrapping"/>
-      </w:r>
-      <w:r>
-        <w:t xml:space="preserve">AUC: area under the curve</w:t>
-      </w:r>
-      <w:r>
-        <w:br w:type="textWrapping"/>
-      </w:r>
-      <w:r>
-        <w:t xml:space="preserve">ROC curve: reciever operating characteristic curve</w:t>
-      </w:r>
-    </w:p>
-    <w:p>
+      <w:pPr>
+        <w:pStyle w:val="FirstParagraph"/>
+      </w:pPr>
       <w:r>
         <w:rPr>
           <w:b/>
@@ -864,6 +903,9 @@
       </w:r>
     </w:p>
     <w:p>
+      <w:pPr>
+        <w:pStyle w:val="BodyText"/>
+      </w:pPr>
       <w:r>
         <w:rPr>
           <w:b/>
@@ -874,7 +916,7 @@
         <w:t xml:space="preserve"> </w:t>
       </w:r>
       <w:r>
-        <w:t xml:space="preserve">Raw fastq files and a MIMARKS file are available through the NCBI Sequence Read Archive [SRP062005]. The data processing steps for going from the raw sequence data to the final manuscript is available at</w:t>
+        <w:t xml:space="preserve">Raw sequencing data are available through the NCBI Sequence Read Archive (SRP062005 for stool samples, SRP073172 for FIT cartridges). The data processing steps for going from the raw sequence data to the final manuscript is available at</w:t>
       </w:r>
       <w:r>
         <w:t xml:space="preserve"> </w:t>
@@ -882,9 +924,9 @@
       <w:hyperlink r:id="rId33">
         <w:r>
           <w:rPr>
-            <w:rStyle w:val="Link"/>
+            <w:rStyle w:val="Hyperlink"/>
           </w:rPr>
-          <w:t xml:space="preserve">http://www.github.com/SchlossLab/Baxter_FITs_BMCCancer_2016</w:t>
+          <w:t xml:space="preserve">http://www.github.com/SchlossLab/Baxter_FITs_Microbiome_2016</w:t>
         </w:r>
       </w:hyperlink>
       <w:r>
@@ -892,6 +934,9 @@
       </w:r>
     </w:p>
     <w:p>
+      <w:pPr>
+        <w:pStyle w:val="BodyText"/>
+      </w:pPr>
       <w:r>
         <w:rPr>
           <w:b/>
@@ -902,10 +947,13 @@
         <w:t xml:space="preserve"> </w:t>
       </w:r>
       <w:r>
-        <w:t xml:space="preserve">The authors declare no competing financial interests.</w:t>
-      </w:r>
-    </w:p>
-    <w:p>
+        <w:t xml:space="preserve">The authors declare that they have no competing interests.</w:t>
+      </w:r>
+    </w:p>
+    <w:p>
+      <w:pPr>
+        <w:pStyle w:val="BodyText"/>
+      </w:pPr>
       <w:r>
         <w:rPr>
           <w:b/>
@@ -920,6 +968,9 @@
       </w:r>
     </w:p>
     <w:p>
+      <w:pPr>
+        <w:pStyle w:val="BodyText"/>
+      </w:pPr>
       <w:r>
         <w:rPr>
           <w:b/>
@@ -934,6 +985,9 @@
       </w:r>
     </w:p>
     <w:p>
+      <w:pPr>
+        <w:pStyle w:val="BodyText"/>
+      </w:pPr>
       <w:r>
         <w:rPr>
           <w:b/>
@@ -958,6 +1012,9 @@
       </w:r>
     </w:p>
     <w:p>
+      <w:pPr>
+        <w:pStyle w:val="FirstParagraph"/>
+      </w:pPr>
       <w:r>
         <w:rPr>
           <w:b/>
@@ -972,6 +1029,9 @@
       </w:r>
     </w:p>
     <w:p>
+      <w:pPr>
+        <w:pStyle w:val="BodyText"/>
+      </w:pPr>
       <w:r>
         <w:rPr>
           <w:b/>
@@ -986,6 +1046,9 @@
       </w:r>
     </w:p>
     <w:p>
+      <w:pPr>
+        <w:pStyle w:val="BodyText"/>
+      </w:pPr>
       <w:r>
         <w:rPr>
           <w:b/>
@@ -1319,13 +1382,7 @@
         <w:pStyle w:val="Bibliography"/>
       </w:pPr>
       <w:r>
-        <w:t xml:space="preserve">8. Zeller G, Tap J, Voigt AY, Sunagawa S, Kultima JR, Costea PI, Amiot A, B</w:t>
-      </w:r>
-      <w:r>
-        <w:t xml:space="preserve">ö</w:t>
-      </w:r>
-      <w:r>
-        <w:t xml:space="preserve">hm J, Brunetti F, Habermann N, others:</w:t>
+        <w:t xml:space="preserve">8. Zeller G, Tap J, Voigt AY, Sunagawa S, Kultima JR, Costea PI, Amiot A, Böhm J, Brunetti F, Habermann N, others:</w:t>
       </w:r>
       <w:r>
         <w:t xml:space="preserve"> </w:t>
@@ -1653,13 +1710,7 @@
         <w:pStyle w:val="Bibliography"/>
       </w:pPr>
       <w:r>
-        <w:t xml:space="preserve">16. Robin X, Turck N, Hainard A, Tiberti N, Lisacek F, Sanchez J-C, M</w:t>
-      </w:r>
-      <w:r>
-        <w:t xml:space="preserve">ü</w:t>
-      </w:r>
-      <w:r>
-        <w:t xml:space="preserve">ller M:</w:t>
+        <w:t xml:space="preserve">16. Robin X, Turck N, Hainard A, Tiberti N, Lisacek F, Sanchez J-C, Müller M:</w:t>
       </w:r>
       <w:r>
         <w:t xml:space="preserve"> </w:t>
@@ -1962,7 +2013,22 @@
 </file>
 
 <file path=word/footnotes.xml><?xml version="1.0" encoding="utf-8"?>
-<w:footnotes xmlns:w="http://schemas.openxmlformats.org/wordprocessingml/2006/main" xmlns:m="http://schemas.openxmlformats.org/officeDocument/2006/math" xmlns:r="http://schemas.openxmlformats.org/officeDocument/2006/relationships" xmlns:o="urn:schemas-microsoft-com:office:office" xmlns:v="urn:schemas-microsoft-com:vml" xmlns:w10="urn:schemas-microsoft-com:office:word" xmlns:a="http://schemas.openxmlformats.org/drawingml/2006/main" xmlns:pic="http://schemas.openxmlformats.org/drawingml/2006/picture" xmlns:wp="http://schemas.openxmlformats.org/drawingml/2006/wordprocessingDrawing"/>
+<w:footnotes xmlns:w="http://schemas.openxmlformats.org/wordprocessingml/2006/main" xmlns:m="http://schemas.openxmlformats.org/officeDocument/2006/math" xmlns:r="http://schemas.openxmlformats.org/officeDocument/2006/relationships" xmlns:o="urn:schemas-microsoft-com:office:office" xmlns:v="urn:schemas-microsoft-com:vml" xmlns:w10="urn:schemas-microsoft-com:office:word" xmlns:a="http://schemas.openxmlformats.org/drawingml/2006/main" xmlns:pic="http://schemas.openxmlformats.org/drawingml/2006/picture" xmlns:wp="http://schemas.openxmlformats.org/drawingml/2006/wordprocessingDrawing">
+  <w:footnote w:type="continuationSeparator" w:id="0">
+    <w:p>
+      <w:r>
+        <w:continuationSeparator/>
+      </w:r>
+    </w:p>
+  </w:footnote>
+  <w:footnote w:type="separator" w:id="-1">
+    <w:p>
+      <w:r>
+        <w:separator/>
+      </w:r>
+    </w:p>
+  </w:footnote>
+</w:footnotes>
 </file>
 
 <file path=word/numbering.xml><?xml version="1.0" encoding="utf-8"?>
@@ -2244,7 +2310,7 @@
     </w:lvl>
   </w:abstractNum>
   <w:abstractNum w:abstractNumId="990">
-    <w:nsid w:val="7997d3c9"/>
+    <w:nsid w:val="f9900cfa"/>
     <w:multiLevelType w:val="multilevel"/>
     <w:lvl w:ilvl="0">
       <w:numFmt w:val="bullet"/>
@@ -3140,17 +3206,85 @@
     <w:basedOn w:val="DefaultParagraphFont"/>
     <w:rsid w:val="00D46BD4"/>
   </w:style>
-  <w:style w:type="paragraph" w:customStyle="1" w:styleId="SourceCode">
-    <w:name w:val="Source Code"/>
-    <w:basedOn w:val="Normal"/>
-    <w:link w:val="VerbatimChar"/>
-    <w:pPr>
-      <w:wordWrap w:val="off"/>
+  <w:style w:type="character" w:customStyle="1" w:styleId="ConstantTok">
+    <w:name w:val="ConstantTok"/>
+    <w:basedOn w:val="VerbatimChar"/>
+    <w:rPr>
+      <w:color w:val="000000"/>
       <w:shd w:val="clear" w:fill="f8f8f8"/>
-    </w:pPr>
-  </w:style>
-  <w:style w:type="character" w:customStyle="1" w:styleId="KeywordTok">
-    <w:name w:val="KeywordTok"/>
+    </w:rPr>
+  </w:style>
+  <w:style w:type="character" w:customStyle="1" w:styleId="SpecialCharTok">
+    <w:name w:val="SpecialCharTok"/>
+    <w:basedOn w:val="VerbatimChar"/>
+    <w:rPr>
+      <w:color w:val="000000"/>
+      <w:shd w:val="clear" w:fill="f8f8f8"/>
+    </w:rPr>
+  </w:style>
+  <w:style w:type="character" w:customStyle="1" w:styleId="VerbatimStringTok">
+    <w:name w:val="VerbatimStringTok"/>
+    <w:basedOn w:val="VerbatimChar"/>
+    <w:rPr>
+      <w:color w:val="4e9a06"/>
+      <w:shd w:val="clear" w:fill="f8f8f8"/>
+    </w:rPr>
+  </w:style>
+  <w:style w:type="character" w:customStyle="1" w:styleId="SpecialStringTok">
+    <w:name w:val="SpecialStringTok"/>
+    <w:basedOn w:val="VerbatimChar"/>
+    <w:rPr>
+      <w:color w:val="4e9a06"/>
+      <w:shd w:val="clear" w:fill="f8f8f8"/>
+    </w:rPr>
+  </w:style>
+  <w:style w:type="character" w:customStyle="1" w:styleId="ImportTok">
+    <w:name w:val="ImportTok"/>
+    <w:basedOn w:val="VerbatimChar"/>
+    <w:rPr>
+      <w:shd w:val="clear" w:fill="f8f8f8"/>
+    </w:rPr>
+  </w:style>
+  <w:style w:type="character" w:customStyle="1" w:styleId="DocumentationTok">
+    <w:name w:val="DocumentationTok"/>
+    <w:basedOn w:val="VerbatimChar"/>
+    <w:rPr>
+      <w:color w:val="8f5902"/>
+      <w:shd w:val="clear" w:fill="f8f8f8"/>
+      <w:b/>
+      <w:i/>
+    </w:rPr>
+  </w:style>
+  <w:style w:type="character" w:customStyle="1" w:styleId="AnnotationTok">
+    <w:name w:val="AnnotationTok"/>
+    <w:basedOn w:val="VerbatimChar"/>
+    <w:rPr>
+      <w:color w:val="8f5902"/>
+      <w:shd w:val="clear" w:fill="f8f8f8"/>
+      <w:b/>
+      <w:i/>
+    </w:rPr>
+  </w:style>
+  <w:style w:type="character" w:customStyle="1" w:styleId="CommentVarTok">
+    <w:name w:val="CommentVarTok"/>
+    <w:basedOn w:val="VerbatimChar"/>
+    <w:rPr>
+      <w:color w:val="8f5902"/>
+      <w:shd w:val="clear" w:fill="f8f8f8"/>
+      <w:b/>
+      <w:i/>
+    </w:rPr>
+  </w:style>
+  <w:style w:type="character" w:customStyle="1" w:styleId="VariableTok">
+    <w:name w:val="VariableTok"/>
+    <w:basedOn w:val="VerbatimChar"/>
+    <w:rPr>
+      <w:color w:val="000000"/>
+      <w:shd w:val="clear" w:fill="f8f8f8"/>
+    </w:rPr>
+  </w:style>
+  <w:style w:type="character" w:customStyle="1" w:styleId="ControlFlowTok">
+    <w:name w:val="ControlFlowTok"/>
     <w:basedOn w:val="VerbatimChar"/>
     <w:rPr>
       <w:color w:val="204a87"/>
@@ -3158,56 +3292,31 @@
       <w:b/>
     </w:rPr>
   </w:style>
-  <w:style w:type="character" w:customStyle="1" w:styleId="DataTypeTok">
-    <w:name w:val="DataTypeTok"/>
-    <w:basedOn w:val="VerbatimChar"/>
-    <w:rPr>
-      <w:color w:val="204a87"/>
+  <w:style w:type="character" w:customStyle="1" w:styleId="OperatorTok">
+    <w:name w:val="OperatorTok"/>
+    <w:basedOn w:val="VerbatimChar"/>
+    <w:rPr>
+      <w:color w:val="ce5c00"/>
       <w:shd w:val="clear" w:fill="f8f8f8"/>
-    </w:rPr>
-  </w:style>
-  <w:style w:type="character" w:customStyle="1" w:styleId="DecValTok">
-    <w:name w:val="DecValTok"/>
-    <w:basedOn w:val="VerbatimChar"/>
-    <w:rPr>
-      <w:color w:val="0000cf"/>
+      <w:b/>
+    </w:rPr>
+  </w:style>
+  <w:style w:type="character" w:customStyle="1" w:styleId="BuiltInTok">
+    <w:name w:val="BuiltInTok"/>
+    <w:basedOn w:val="VerbatimChar"/>
+    <w:rPr>
       <w:shd w:val="clear" w:fill="f8f8f8"/>
     </w:rPr>
   </w:style>
-  <w:style w:type="character" w:customStyle="1" w:styleId="BaseNTok">
-    <w:name w:val="BaseNTok"/>
-    <w:basedOn w:val="VerbatimChar"/>
-    <w:rPr>
-      <w:color w:val="0000cf"/>
+  <w:style w:type="character" w:customStyle="1" w:styleId="ExtensionTok">
+    <w:name w:val="ExtensionTok"/>
+    <w:basedOn w:val="VerbatimChar"/>
+    <w:rPr>
       <w:shd w:val="clear" w:fill="f8f8f8"/>
     </w:rPr>
   </w:style>
-  <w:style w:type="character" w:customStyle="1" w:styleId="FloatTok">
-    <w:name w:val="FloatTok"/>
-    <w:basedOn w:val="VerbatimChar"/>
-    <w:rPr>
-      <w:color w:val="0000cf"/>
-      <w:shd w:val="clear" w:fill="f8f8f8"/>
-    </w:rPr>
-  </w:style>
-  <w:style w:type="character" w:customStyle="1" w:styleId="CharTok">
-    <w:name w:val="CharTok"/>
-    <w:basedOn w:val="VerbatimChar"/>
-    <w:rPr>
-      <w:color w:val="4e9a06"/>
-      <w:shd w:val="clear" w:fill="f8f8f8"/>
-    </w:rPr>
-  </w:style>
-  <w:style w:type="character" w:customStyle="1" w:styleId="StringTok">
-    <w:name w:val="StringTok"/>
-    <w:basedOn w:val="VerbatimChar"/>
-    <w:rPr>
-      <w:color w:val="4e9a06"/>
-      <w:shd w:val="clear" w:fill="f8f8f8"/>
-    </w:rPr>
-  </w:style>
-  <w:style w:type="character" w:customStyle="1" w:styleId="CommentTok">
-    <w:name w:val="CommentTok"/>
+  <w:style w:type="character" w:customStyle="1" w:styleId="PreprocessorTok">
+    <w:name w:val="PreprocessorTok"/>
     <w:basedOn w:val="VerbatimChar"/>
     <w:rPr>
       <w:color w:val="8f5902"/>
@@ -3215,50 +3324,32 @@
       <w:i/>
     </w:rPr>
   </w:style>
-  <w:style w:type="character" w:customStyle="1" w:styleId="OtherTok">
-    <w:name w:val="OtherTok"/>
+  <w:style w:type="character" w:customStyle="1" w:styleId="AttributeTok">
+    <w:name w:val="AttributeTok"/>
+    <w:basedOn w:val="VerbatimChar"/>
+    <w:rPr>
+      <w:color w:val="c4a000"/>
+      <w:shd w:val="clear" w:fill="f8f8f8"/>
+    </w:rPr>
+  </w:style>
+  <w:style w:type="character" w:customStyle="1" w:styleId="InformationTok">
+    <w:name w:val="InformationTok"/>
     <w:basedOn w:val="VerbatimChar"/>
     <w:rPr>
       <w:color w:val="8f5902"/>
       <w:shd w:val="clear" w:fill="f8f8f8"/>
-    </w:rPr>
-  </w:style>
-  <w:style w:type="character" w:customStyle="1" w:styleId="AlertTok">
-    <w:name w:val="AlertTok"/>
-    <w:basedOn w:val="VerbatimChar"/>
-    <w:rPr>
-      <w:color w:val="ef2929"/>
-      <w:shd w:val="clear" w:fill="f8f8f8"/>
-    </w:rPr>
-  </w:style>
-  <w:style w:type="character" w:customStyle="1" w:styleId="FunctionTok">
-    <w:name w:val="FunctionTok"/>
-    <w:basedOn w:val="VerbatimChar"/>
-    <w:rPr>
-      <w:color w:val="000000"/>
-      <w:shd w:val="clear" w:fill="f8f8f8"/>
-    </w:rPr>
-  </w:style>
-  <w:style w:type="character" w:customStyle="1" w:styleId="RegionMarkerTok">
-    <w:name w:val="RegionMarkerTok"/>
-    <w:basedOn w:val="VerbatimChar"/>
-    <w:rPr>
-      <w:shd w:val="clear" w:fill="f8f8f8"/>
-    </w:rPr>
-  </w:style>
-  <w:style w:type="character" w:customStyle="1" w:styleId="ErrorTok">
-    <w:name w:val="ErrorTok"/>
-    <w:basedOn w:val="VerbatimChar"/>
-    <w:rPr>
+      <w:b/>
+      <w:i/>
+    </w:rPr>
+  </w:style>
+  <w:style w:type="character" w:customStyle="1" w:styleId="WarningTok">
+    <w:name w:val="WarningTok"/>
+    <w:basedOn w:val="VerbatimChar"/>
+    <w:rPr>
+      <w:color w:val="8f5902"/>
       <w:shd w:val="clear" w:fill="f8f8f8"/>
       <w:b/>
-    </w:rPr>
-  </w:style>
-  <w:style w:type="character" w:customStyle="1" w:styleId="NormalTok">
-    <w:name w:val="NormalTok"/>
-    <w:basedOn w:val="VerbatimChar"/>
-    <w:rPr>
-      <w:shd w:val="clear" w:fill="f8f8f8"/>
+      <w:i/>
     </w:rPr>
   </w:style>
 </w:styles>

</xml_diff>

<commit_message>
re-added consent for publication
</commit_message>
<xml_diff>
--- a/Baxter_FITs_2016.docx
+++ b/Baxter_FITs_2016.docx
@@ -875,7 +875,16 @@
         <w:pStyle w:val="BodyText"/>
       </w:pPr>
       <w:r>
-        <w:t xml:space="preserve">Colonoscopy, rather than stool screening, remains the more effective CRC screening approach. However, non-invasive stool tests, including those based on microbiota, might have future utility in directing high risk subjects towards a colonoscopy, increasing the overall performance of CRC screening and reducing morbidity and mortality. The ability to assay hemoglobin qunatification and microbiota-based bioimarkers with single sampling kit would reduce cost and improve efficiency. It would also facilite combining results from the two methods into single model for predicting the presence of lesions, which has been shown to improve sensitivity over either method alone. Incoporating other host-associated stool biomarkers and clinical data could further improve the accuracy of such a model.</w:t>
+        <w:t xml:space="preserve">Colonoscopy, rather than stool screening, remains the more effective CRC screening approach. However, non-invasive stool tests, including those based on microbiota, might have future utility in directing high risk subjects towards a colonoscopy, increasing the overall performance of CRC screening and reducing morbidity and mortality. The ability to assay hemoglobin qunatification and microbiota-based bioimarkers with single sampling kit would reduce cost and improve efficiency. It would also facilite combining results from the two methods into single model for predicting the presence of lesions, which has been shown to improve sensitivity over either method alone</w:t>
+      </w:r>
+      <w:r>
+        <w:t xml:space="preserve"> </w:t>
+      </w:r>
+      <w:r>
+        <w:t xml:space="preserve">[11]</w:t>
+      </w:r>
+      <w:r>
+        <w:t xml:space="preserve">. Incoporating other host-associated stool biomarkers and clinical data could further improve the accuracy of such a model.</w:t>
       </w:r>
     </w:p>
     <w:p>
@@ -962,6 +971,23 @@
       </w:r>
       <w:r>
         <w:t xml:space="preserve">The University of Michigan Institutional Review Board approved this study, and all subjects provided informed consent. This study conformed to the guidelines of the Helsinki Declaration.</w:t>
+      </w:r>
+    </w:p>
+    <w:p>
+      <w:pPr>
+        <w:pStyle w:val="BodyText"/>
+      </w:pPr>
+      <w:r>
+        <w:rPr>
+          <w:b/>
+        </w:rPr>
+        <w:t xml:space="preserve">Consent for publication:</w:t>
+      </w:r>
+      <w:r>
+        <w:t xml:space="preserve"> </w:t>
+      </w:r>
+      <w:r>
+        <w:t xml:space="preserve">Not applicable.</w:t>
       </w:r>
     </w:p>
     <w:p>
@@ -993,6 +1019,21 @@
       </w:hyperlink>
       <w:r>
         <w:t xml:space="preserve">.</w:t>
+      </w:r>
+      <w:r>
+        <w:t xml:space="preserve"> </w:t>
+      </w:r>
+      <w:r>
+        <w:rPr>
+          <w:b/>
+        </w:rPr>
+        <w:t xml:space="preserve">Consent for publication:</w:t>
+      </w:r>
+      <w:r>
+        <w:t xml:space="preserve"> </w:t>
+      </w:r>
+      <w:r>
+        <w:t xml:space="preserve">Not applicable.</w:t>
       </w:r>
     </w:p>
     <w:p>
@@ -2460,7 +2501,7 @@
     </w:lvl>
   </w:abstractNum>
   <w:abstractNum w:abstractNumId="990">
-    <w:nsid w:val="d57f7e4d"/>
+    <w:nsid w:val="8c185132"/>
     <w:multiLevelType w:val="multilevel"/>
     <w:lvl w:ilvl="0">
       <w:numFmt w:val="bullet"/>

</xml_diff>